<commit_message>
SB-1436: update to User Guide
</commit_message>
<xml_diff>
--- a/docs/TDSAdmin-User_Guide.docx
+++ b/docs/TDSAdmin-User_Guide.docx
@@ -6,8 +6,6 @@
       <w:pPr>
         <w:pStyle w:val="Title"/>
       </w:pPr>
-      <w:bookmarkStart w:id="0" w:name="_GoBack"/>
-      <w:bookmarkEnd w:id="0"/>
       <w:r>
         <w:t>Smar</w:t>
       </w:r>
@@ -1480,8 +1478,8 @@
       <w:r>
         <w:fldChar w:fldCharType="end"/>
       </w:r>
-      <w:bookmarkStart w:id="1" w:name="_Toc344307361"/>
-      <w:bookmarkStart w:id="2" w:name="_Toc387308386"/>
+      <w:bookmarkStart w:id="0" w:name="_Toc344307361"/>
+      <w:bookmarkStart w:id="1" w:name="_Toc387308386"/>
     </w:p>
     <w:p>
       <w:pPr>
@@ -1496,33 +1494,33 @@
           <w:docGrid w:linePitch="360"/>
         </w:sectPr>
       </w:pPr>
-      <w:bookmarkStart w:id="3" w:name="_Ref387921167"/>
-      <w:bookmarkStart w:id="4" w:name="_Ref391542943"/>
-      <w:bookmarkStart w:id="5" w:name="_Ref391542948"/>
+      <w:bookmarkStart w:id="2" w:name="_Ref387921167"/>
+      <w:bookmarkStart w:id="3" w:name="_Ref391542943"/>
+      <w:bookmarkStart w:id="4" w:name="_Ref391542948"/>
+      <w:bookmarkEnd w:id="0"/>
       <w:bookmarkEnd w:id="1"/>
+    </w:p>
+    <w:p>
+      <w:pPr>
+        <w:pStyle w:val="Heading1NoNumber"/>
+      </w:pPr>
+      <w:bookmarkStart w:id="5" w:name="_Ref391542968"/>
+      <w:bookmarkStart w:id="6" w:name="_Ref391542970"/>
+      <w:bookmarkStart w:id="7" w:name="_Toc449705062"/>
+      <w:bookmarkStart w:id="8" w:name="_Ref387921169"/>
       <w:bookmarkEnd w:id="2"/>
-    </w:p>
-    <w:p>
-      <w:pPr>
-        <w:pStyle w:val="Heading1NoNumber"/>
-      </w:pPr>
-      <w:bookmarkStart w:id="6" w:name="_Ref391542968"/>
-      <w:bookmarkStart w:id="7" w:name="_Ref391542970"/>
-      <w:bookmarkStart w:id="8" w:name="_Toc449705062"/>
-      <w:bookmarkStart w:id="9" w:name="_Ref387921169"/>
       <w:bookmarkEnd w:id="3"/>
       <w:bookmarkEnd w:id="4"/>
-      <w:bookmarkEnd w:id="5"/>
       <w:r>
         <w:lastRenderedPageBreak/>
         <w:t xml:space="preserve">Introduction to </w:t>
       </w:r>
+      <w:bookmarkEnd w:id="5"/>
       <w:bookmarkEnd w:id="6"/>
+      <w:r>
+        <w:t>this User Guide</w:t>
+      </w:r>
       <w:bookmarkEnd w:id="7"/>
-      <w:r>
-        <w:t>this User Guide</w:t>
-      </w:r>
-      <w:bookmarkEnd w:id="8"/>
     </w:p>
     <w:p>
       <w:r>
@@ -1902,7 +1900,7 @@
       <w:pPr>
         <w:pStyle w:val="TableCaption"/>
       </w:pPr>
-      <w:bookmarkStart w:id="10" w:name="_Ref387927129"/>
+      <w:bookmarkStart w:id="9" w:name="_Ref387927129"/>
       <w:r>
         <w:t>Table</w:t>
       </w:r>
@@ -1917,7 +1915,7 @@
           <w:t>1</w:t>
         </w:r>
       </w:fldSimple>
-      <w:bookmarkEnd w:id="10"/>
+      <w:bookmarkEnd w:id="9"/>
       <w:r>
         <w:t>. Key Icons and Elements</w:t>
       </w:r>
@@ -2168,8 +2166,8 @@
       <w:pPr>
         <w:pStyle w:val="Heading1"/>
       </w:pPr>
-      <w:bookmarkStart w:id="11" w:name="_Ref387926974"/>
-      <w:bookmarkStart w:id="12" w:name="_Toc449705063"/>
+      <w:bookmarkStart w:id="10" w:name="_Ref387926974"/>
+      <w:bookmarkStart w:id="11" w:name="_Toc449705063"/>
       <w:r>
         <w:lastRenderedPageBreak/>
         <w:t>Accessin</w:t>
@@ -2180,9 +2178,9 @@
       <w:r>
         <w:t>TDS Admin</w:t>
       </w:r>
-      <w:bookmarkEnd w:id="9"/>
+      <w:bookmarkEnd w:id="8"/>
+      <w:bookmarkEnd w:id="10"/>
       <w:bookmarkEnd w:id="11"/>
-      <w:bookmarkEnd w:id="12"/>
     </w:p>
     <w:p>
       <w:r>
@@ -2206,7 +2204,7 @@
       <w:r>
         <w:t>.</w:t>
       </w:r>
-      <w:bookmarkStart w:id="13" w:name="_Toc383185558"/>
+      <w:bookmarkStart w:id="12" w:name="_Toc383185558"/>
       <w:r>
         <w:t xml:space="preserve"> </w:t>
       </w:r>
@@ -2309,8 +2307,8 @@
       <w:pPr>
         <w:pStyle w:val="ImageCaption"/>
       </w:pPr>
-      <w:bookmarkStart w:id="14" w:name="_Toc388597172"/>
-      <w:bookmarkStart w:id="15" w:name="_Toc449705045"/>
+      <w:bookmarkStart w:id="13" w:name="_Toc388597172"/>
+      <w:bookmarkStart w:id="14" w:name="_Toc449705045"/>
       <w:r>
         <w:t>Figure </w:t>
       </w:r>
@@ -2325,11 +2323,11 @@
       <w:r>
         <w:t xml:space="preserve">. Login </w:t>
       </w:r>
+      <w:bookmarkEnd w:id="13"/>
+      <w:r>
+        <w:t>Page</w:t>
+      </w:r>
       <w:bookmarkEnd w:id="14"/>
-      <w:r>
-        <w:t>Page</w:t>
-      </w:r>
-      <w:bookmarkEnd w:id="15"/>
     </w:p>
     <w:p>
       <w:pPr>
@@ -2462,11 +2460,11 @@
       <w:pPr>
         <w:pStyle w:val="Heading2"/>
       </w:pPr>
-      <w:bookmarkStart w:id="16" w:name="_Toc449705064"/>
+      <w:bookmarkStart w:id="15" w:name="_Toc449705064"/>
       <w:r>
         <w:t>About User Roles</w:t>
       </w:r>
-      <w:bookmarkEnd w:id="16"/>
+      <w:bookmarkEnd w:id="15"/>
     </w:p>
     <w:p>
       <w:r>
@@ -2623,94 +2621,94 @@
       <w:pPr>
         <w:pStyle w:val="Heading1"/>
       </w:pPr>
-      <w:bookmarkStart w:id="17" w:name="_Ref449004590"/>
-      <w:bookmarkStart w:id="18" w:name="_Toc449705065"/>
-      <w:bookmarkEnd w:id="13"/>
+      <w:bookmarkStart w:id="16" w:name="_Ref449004590"/>
+      <w:bookmarkStart w:id="17" w:name="_Toc449705065"/>
+      <w:bookmarkEnd w:id="12"/>
       <w:r>
         <w:lastRenderedPageBreak/>
         <w:t>Overview of TDS Admin</w:t>
       </w:r>
+      <w:bookmarkEnd w:id="16"/>
       <w:bookmarkEnd w:id="17"/>
+      <w:r>
+        <w:t xml:space="preserve"> </w:t>
+      </w:r>
+    </w:p>
+    <w:p>
+      <w:r>
+        <w:t>Th</w:t>
+      </w:r>
+      <w:r>
+        <w:t>is sections provides overviews of the actions you can perform in TDS Admin and the layout of the application.</w:t>
+      </w:r>
+    </w:p>
+    <w:p>
+      <w:pPr>
+        <w:pStyle w:val="Heading2"/>
+      </w:pPr>
+      <w:bookmarkStart w:id="18" w:name="_Toc449705066"/>
+      <w:r>
+        <w:t>About the TDS Admin Actions</w:t>
+      </w:r>
       <w:bookmarkEnd w:id="18"/>
-      <w:r>
-        <w:t xml:space="preserve"> </w:t>
-      </w:r>
-    </w:p>
-    <w:p>
-      <w:r>
-        <w:t>Th</w:t>
-      </w:r>
-      <w:r>
-        <w:t>is sections provides overviews of the actions you can perform in TDS Admin and the layout of the application.</w:t>
-      </w:r>
-    </w:p>
-    <w:p>
-      <w:pPr>
-        <w:pStyle w:val="Heading2"/>
-      </w:pPr>
-      <w:bookmarkStart w:id="19" w:name="_Toc449705066"/>
-      <w:r>
-        <w:t>About the TDS Admin Actions</w:t>
-      </w:r>
+    </w:p>
+    <w:p>
+      <w:r>
+        <w:rPr>
+          <w:rStyle w:val="CrossReference"/>
+        </w:rPr>
+        <w:fldChar w:fldCharType="begin"/>
+      </w:r>
+      <w:r>
+        <w:rPr>
+          <w:rStyle w:val="CrossReference"/>
+        </w:rPr>
+        <w:instrText xml:space="preserve"> REF _Ref449006080  \* MERGEFORMAT \h </w:instrText>
+      </w:r>
+      <w:r>
+        <w:rPr>
+          <w:rStyle w:val="CrossReference"/>
+        </w:rPr>
+      </w:r>
+      <w:r>
+        <w:rPr>
+          <w:rStyle w:val="CrossReference"/>
+        </w:rPr>
+        <w:fldChar w:fldCharType="separate"/>
+      </w:r>
+      <w:r>
+        <w:rPr>
+          <w:rStyle w:val="CrossReference"/>
+        </w:rPr>
+        <w:t>Table 2</w:t>
+      </w:r>
+      <w:r>
+        <w:rPr>
+          <w:rStyle w:val="CrossReference"/>
+        </w:rPr>
+        <w:fldChar w:fldCharType="end"/>
+      </w:r>
+      <w:r>
+        <w:t xml:space="preserve"> provides descriptions of the actions you can perform on student test opportunities.</w:t>
+      </w:r>
+    </w:p>
+    <w:p>
+      <w:pPr>
+        <w:pStyle w:val="TableCaption"/>
+      </w:pPr>
+      <w:bookmarkStart w:id="19" w:name="_Ref449006080"/>
+      <w:r>
+        <w:t xml:space="preserve">Table </w:t>
+      </w:r>
+      <w:fldSimple w:instr=" SEQ Table \* ARABIC ">
+        <w:r>
+          <w:rPr>
+            <w:noProof/>
+          </w:rPr>
+          <w:t>2</w:t>
+        </w:r>
+      </w:fldSimple>
       <w:bookmarkEnd w:id="19"/>
-    </w:p>
-    <w:p>
-      <w:r>
-        <w:rPr>
-          <w:rStyle w:val="CrossReference"/>
-        </w:rPr>
-        <w:fldChar w:fldCharType="begin"/>
-      </w:r>
-      <w:r>
-        <w:rPr>
-          <w:rStyle w:val="CrossReference"/>
-        </w:rPr>
-        <w:instrText xml:space="preserve"> REF _Ref449006080  \* MERGEFORMAT \h </w:instrText>
-      </w:r>
-      <w:r>
-        <w:rPr>
-          <w:rStyle w:val="CrossReference"/>
-        </w:rPr>
-      </w:r>
-      <w:r>
-        <w:rPr>
-          <w:rStyle w:val="CrossReference"/>
-        </w:rPr>
-        <w:fldChar w:fldCharType="separate"/>
-      </w:r>
-      <w:r>
-        <w:rPr>
-          <w:rStyle w:val="CrossReference"/>
-        </w:rPr>
-        <w:t>Table 2</w:t>
-      </w:r>
-      <w:r>
-        <w:rPr>
-          <w:rStyle w:val="CrossReference"/>
-        </w:rPr>
-        <w:fldChar w:fldCharType="end"/>
-      </w:r>
-      <w:r>
-        <w:t xml:space="preserve"> provides descriptions of the actions you can perform on student test opportunities.</w:t>
-      </w:r>
-    </w:p>
-    <w:p>
-      <w:pPr>
-        <w:pStyle w:val="TableCaption"/>
-      </w:pPr>
-      <w:bookmarkStart w:id="20" w:name="_Ref449006080"/>
-      <w:r>
-        <w:t xml:space="preserve">Table </w:t>
-      </w:r>
-      <w:fldSimple w:instr=" SEQ Table \* ARABIC ">
-        <w:r>
-          <w:rPr>
-            <w:noProof/>
-          </w:rPr>
-          <w:t>2</w:t>
-        </w:r>
-      </w:fldSimple>
-      <w:bookmarkEnd w:id="20"/>
       <w:r>
         <w:t>. Overview of Administrative Actions</w:t>
       </w:r>
@@ -3226,7 +3224,19 @@
               <w:pStyle w:val="TableText"/>
             </w:pPr>
             <w:r>
-              <w:t xml:space="preserve">Some test segments are impermeable, meaning that students cannot return to them once they have proceeded to the next segment in the test. This actions allows to students to return to an impermeable segment to review and modify answers. For more information about performing this action, see the section </w:t>
+              <w:t xml:space="preserve">Some test segments </w:t>
+            </w:r>
+            <w:r>
+              <w:t>can be</w:t>
+            </w:r>
+            <w:r>
+              <w:t xml:space="preserve"> impermeable, meaning that students cannot return to them once they have proceeded to the next s</w:t>
+            </w:r>
+            <w:r>
+              <w:t>egment in the test. This action</w:t>
+            </w:r>
+            <w:r>
+              <w:t xml:space="preserve"> allows students to return to an impermeable segment to review and modify answers. For more information about performing this action, see the section </w:t>
             </w:r>
             <w:r>
               <w:rPr>
@@ -3255,7 +3265,19 @@
               <w:rPr>
                 <w:rStyle w:val="CrossReference"/>
               </w:rPr>
-              <w:t>Changing Segment Permeability</w:t>
+              <w:t>Changing Segment Per</w:t>
+            </w:r>
+            <w:r>
+              <w:rPr>
+                <w:rStyle w:val="CrossReference"/>
+              </w:rPr>
+              <w:t>m</w:t>
+            </w:r>
+            <w:r>
+              <w:rPr>
+                <w:rStyle w:val="CrossReference"/>
+              </w:rPr>
+              <w:t>eability</w:t>
             </w:r>
             <w:r>
               <w:rPr>
@@ -3274,11 +3296,11 @@
       <w:pPr>
         <w:pStyle w:val="Heading2"/>
       </w:pPr>
-      <w:bookmarkStart w:id="21" w:name="_Toc449705067"/>
+      <w:bookmarkStart w:id="20" w:name="_Toc449705067"/>
       <w:r>
         <w:t>About the TDS Admin Layout</w:t>
       </w:r>
-      <w:bookmarkEnd w:id="21"/>
+      <w:bookmarkEnd w:id="20"/>
     </w:p>
     <w:p>
       <w:r>
@@ -3374,8 +3396,8 @@
         <w:pStyle w:val="Caption"/>
         <w:keepNext/>
       </w:pPr>
-      <w:bookmarkStart w:id="22" w:name="_Ref449434556"/>
-      <w:bookmarkStart w:id="23" w:name="_Toc449705046"/>
+      <w:bookmarkStart w:id="21" w:name="_Ref449434556"/>
+      <w:bookmarkStart w:id="22" w:name="_Toc449705046"/>
       <w:r>
         <w:lastRenderedPageBreak/>
         <w:t xml:space="preserve">Figure </w:t>
@@ -3388,14 +3410,14 @@
           <w:t>2</w:t>
         </w:r>
       </w:fldSimple>
+      <w:bookmarkEnd w:id="21"/>
+      <w:r>
+        <w:t>. TDS Admin Layout</w:t>
+      </w:r>
+      <w:r>
+        <w:t xml:space="preserve"> (After Search)</w:t>
+      </w:r>
       <w:bookmarkEnd w:id="22"/>
-      <w:r>
-        <w:t>. TDS Admin Layout</w:t>
-      </w:r>
-      <w:r>
-        <w:t xml:space="preserve"> (After Search)</w:t>
-      </w:r>
-      <w:bookmarkEnd w:id="23"/>
     </w:p>
     <w:p>
       <w:pPr>
@@ -3476,7 +3498,16 @@
     </w:p>
     <w:p>
       <w:r>
-        <w:t>You can sort the retrieved opportunities by any column in the table. Click the required column header once to sort in ascending order, and click it again to sort in descending order.</w:t>
+        <w:t>You can sort the retrieved opportuni</w:t>
+      </w:r>
+      <w:r>
+        <w:t>ties by any column in the table except columns with user-changeable fields.</w:t>
+      </w:r>
+      <w:r>
+        <w:t xml:space="preserve"> Click the required column header once to sort in ascending order, and click it again to sort in descending order.</w:t>
+      </w:r>
+      <w:r>
+        <w:t xml:space="preserve"> </w:t>
       </w:r>
     </w:p>
     <w:p>
@@ -3568,7 +3599,7 @@
       <w:pPr>
         <w:pStyle w:val="TableCaption"/>
       </w:pPr>
-      <w:bookmarkStart w:id="24" w:name="_Ref449436125"/>
+      <w:bookmarkStart w:id="23" w:name="_Ref449436125"/>
       <w:r>
         <w:t xml:space="preserve">Table </w:t>
       </w:r>
@@ -3580,7 +3611,7 @@
           <w:t>3</w:t>
         </w:r>
       </w:fldSimple>
-      <w:bookmarkEnd w:id="24"/>
+      <w:bookmarkEnd w:id="23"/>
       <w:r>
         <w:t>. Columns in the Table of Retrieved Opportunities</w:t>
       </w:r>
@@ -3783,6 +3814,7 @@
               <w:pStyle w:val="TableText"/>
             </w:pPr>
             <w:r>
+              <w:lastRenderedPageBreak/>
               <w:t>Started On</w:t>
             </w:r>
           </w:p>
@@ -3817,7 +3849,6 @@
               <w:pStyle w:val="TableText"/>
             </w:pPr>
             <w:r>
-              <w:lastRenderedPageBreak/>
               <w:t>Expired On</w:t>
             </w:r>
           </w:p>
@@ -4462,7 +4493,7 @@
             <w:pPr>
               <w:pStyle w:val="Footnote"/>
             </w:pPr>
-            <w:bookmarkStart w:id="25" w:name="_Ref449534742"/>
+            <w:bookmarkStart w:id="24" w:name="_Ref449534742"/>
             <w:r>
               <w:t>Column appears for Extend Grace Period actions</w:t>
             </w:r>
@@ -4471,25 +4502,25 @@
             <w:pPr>
               <w:pStyle w:val="Footnote"/>
             </w:pPr>
-            <w:bookmarkStart w:id="26" w:name="_Ref449534827"/>
+            <w:bookmarkStart w:id="25" w:name="_Ref449534827"/>
             <w:r>
               <w:t>Column appears for Extend Expiration Date</w:t>
             </w:r>
+            <w:bookmarkEnd w:id="24"/>
+            <w:r>
+              <w:t xml:space="preserve"> actions</w:t>
+            </w:r>
             <w:bookmarkEnd w:id="25"/>
-            <w:r>
-              <w:t xml:space="preserve"> actions</w:t>
-            </w:r>
-            <w:bookmarkEnd w:id="26"/>
           </w:p>
           <w:p>
             <w:pPr>
               <w:pStyle w:val="Footnote"/>
             </w:pPr>
-            <w:bookmarkStart w:id="27" w:name="_Ref449535069"/>
+            <w:bookmarkStart w:id="26" w:name="_Ref449535069"/>
             <w:r>
               <w:t>Column appears for Change Segment Permeability actions</w:t>
             </w:r>
-            <w:bookmarkEnd w:id="27"/>
+            <w:bookmarkEnd w:id="26"/>
           </w:p>
         </w:tc>
       </w:tr>
@@ -4499,8 +4530,8 @@
       <w:pPr>
         <w:pStyle w:val="Heading1"/>
       </w:pPr>
-      <w:bookmarkStart w:id="28" w:name="_Ref449004601"/>
-      <w:bookmarkStart w:id="29" w:name="_Toc449705068"/>
+      <w:bookmarkStart w:id="27" w:name="_Ref449004601"/>
+      <w:bookmarkStart w:id="28" w:name="_Toc449705068"/>
       <w:r>
         <w:lastRenderedPageBreak/>
         <w:t>Using</w:t>
@@ -4508,31 +4539,31 @@
       <w:r>
         <w:t xml:space="preserve"> TDS Admin</w:t>
       </w:r>
+      <w:bookmarkEnd w:id="27"/>
       <w:bookmarkEnd w:id="28"/>
+    </w:p>
+    <w:p>
+      <w:r>
+        <w:t>This section explains how to search for student test opportunities and perform actions on them in TDS Admin.</w:t>
+      </w:r>
+    </w:p>
+    <w:p>
+      <w:pPr>
+        <w:pStyle w:val="Heading2"/>
+      </w:pPr>
+      <w:bookmarkStart w:id="29" w:name="_Ref449603409"/>
+      <w:bookmarkStart w:id="30" w:name="_Toc449705069"/>
+      <w:r>
+        <w:t xml:space="preserve">Searching for </w:t>
+      </w:r>
+      <w:r>
+        <w:t xml:space="preserve">Test </w:t>
+      </w:r>
+      <w:r>
+        <w:t>Opportunities</w:t>
+      </w:r>
       <w:bookmarkEnd w:id="29"/>
-    </w:p>
-    <w:p>
-      <w:r>
-        <w:t>This section explains how to search for student test opportunities and perform actions on them in TDS Admin.</w:t>
-      </w:r>
-    </w:p>
-    <w:p>
-      <w:pPr>
-        <w:pStyle w:val="Heading2"/>
-      </w:pPr>
-      <w:bookmarkStart w:id="30" w:name="_Ref449603409"/>
-      <w:bookmarkStart w:id="31" w:name="_Toc449705069"/>
-      <w:r>
-        <w:t xml:space="preserve">Searching for </w:t>
-      </w:r>
-      <w:r>
-        <w:t xml:space="preserve">Test </w:t>
-      </w:r>
-      <w:r>
-        <w:t>Opportunities</w:t>
-      </w:r>
       <w:bookmarkEnd w:id="30"/>
-      <w:bookmarkEnd w:id="31"/>
     </w:p>
     <w:p>
       <w:r>
@@ -4563,7 +4594,7 @@
         <w:pStyle w:val="Caption"/>
         <w:keepNext/>
       </w:pPr>
-      <w:bookmarkStart w:id="32" w:name="_Toc449705047"/>
+      <w:bookmarkStart w:id="31" w:name="_Toc449705047"/>
       <w:r>
         <w:t xml:space="preserve">Figure </w:t>
       </w:r>
@@ -4578,7 +4609,7 @@
       <w:r>
         <w:t>. TDS Admin Search Filters</w:t>
       </w:r>
-      <w:bookmarkEnd w:id="32"/>
+      <w:bookmarkEnd w:id="31"/>
     </w:p>
     <w:p>
       <w:pPr>
@@ -4890,30 +4921,30 @@
       <w:pPr>
         <w:pStyle w:val="Heading2"/>
       </w:pPr>
-      <w:bookmarkStart w:id="33" w:name="_Ref449524649"/>
-      <w:bookmarkStart w:id="34" w:name="_Toc449705070"/>
+      <w:bookmarkStart w:id="32" w:name="_Ref449524649"/>
+      <w:bookmarkStart w:id="33" w:name="_Toc449705070"/>
       <w:r>
         <w:t>Performing TDS Admin Actions</w:t>
       </w:r>
+      <w:bookmarkEnd w:id="32"/>
       <w:bookmarkEnd w:id="33"/>
+    </w:p>
+    <w:p>
+      <w:r>
+        <w:t>This section provides instructions for performing each of the actions available in TDS Admin.</w:t>
+      </w:r>
+    </w:p>
+    <w:p>
+      <w:pPr>
+        <w:pStyle w:val="Heading3"/>
+      </w:pPr>
+      <w:bookmarkStart w:id="34" w:name="_Ref449014533"/>
+      <w:bookmarkStart w:id="35" w:name="_Toc449705071"/>
+      <w:r>
+        <w:t>Extending Grace Periods</w:t>
+      </w:r>
       <w:bookmarkEnd w:id="34"/>
-    </w:p>
-    <w:p>
-      <w:r>
-        <w:t>This section provides instructions for performing each of the actions available in TDS Admin.</w:t>
-      </w:r>
-    </w:p>
-    <w:p>
-      <w:pPr>
-        <w:pStyle w:val="Heading3"/>
-      </w:pPr>
-      <w:bookmarkStart w:id="35" w:name="_Ref449014533"/>
-      <w:bookmarkStart w:id="36" w:name="_Toc449705071"/>
-      <w:r>
-        <w:t>Extending Grace Periods</w:t>
-      </w:r>
       <w:bookmarkEnd w:id="35"/>
-      <w:bookmarkEnd w:id="36"/>
     </w:p>
     <w:p>
       <w:r>
@@ -5028,11 +5059,11 @@
           <w:numId w:val="37"/>
         </w:numPr>
       </w:pPr>
-      <w:bookmarkStart w:id="37" w:name="_Ref449603659"/>
+      <w:bookmarkStart w:id="36" w:name="_Ref449603659"/>
       <w:r>
         <w:t>Mark the checkbox for the opportunity whose grace period you need to extend.</w:t>
       </w:r>
-      <w:bookmarkEnd w:id="37"/>
+      <w:bookmarkEnd w:id="36"/>
     </w:p>
     <w:p>
       <w:pPr>
@@ -5042,24 +5073,18 @@
           <w:numId w:val="37"/>
         </w:numPr>
       </w:pPr>
-      <w:bookmarkStart w:id="38" w:name="_Ref449694845"/>
+      <w:bookmarkStart w:id="37" w:name="_Ref449694845"/>
       <w:r>
         <w:lastRenderedPageBreak/>
         <w:t xml:space="preserve">In the Selected Sitting column for that opportunity, </w:t>
       </w:r>
       <w:r>
-        <w:t xml:space="preserve">enter </w:t>
-      </w:r>
-      <w:r>
-        <w:rPr>
-          <w:rStyle w:val="HTMLCode"/>
-        </w:rPr>
-        <w:t>1</w:t>
+        <w:t>enter an appropriate value</w:t>
       </w:r>
       <w:r>
         <w:t>.</w:t>
       </w:r>
-      <w:bookmarkEnd w:id="38"/>
+      <w:bookmarkEnd w:id="37"/>
       <w:r>
         <w:t xml:space="preserve"> </w:t>
       </w:r>
@@ -5210,13 +5235,13 @@
       <w:pPr>
         <w:pStyle w:val="Heading3"/>
       </w:pPr>
-      <w:bookmarkStart w:id="39" w:name="_Ref449014779"/>
-      <w:bookmarkStart w:id="40" w:name="_Toc449705072"/>
+      <w:bookmarkStart w:id="38" w:name="_Ref449014779"/>
+      <w:bookmarkStart w:id="39" w:name="_Toc449705072"/>
       <w:r>
         <w:t>Resetting Opportunities</w:t>
       </w:r>
+      <w:bookmarkEnd w:id="38"/>
       <w:bookmarkEnd w:id="39"/>
-      <w:bookmarkEnd w:id="40"/>
     </w:p>
     <w:p>
       <w:r>
@@ -5325,7 +5350,7 @@
           <w:numId w:val="37"/>
         </w:numPr>
       </w:pPr>
-      <w:bookmarkStart w:id="41" w:name="_Ref449603995"/>
+      <w:bookmarkStart w:id="40" w:name="_Ref449603995"/>
       <w:r>
         <w:t xml:space="preserve">Mark the checkbox for </w:t>
       </w:r>
@@ -5335,7 +5360,7 @@
       <w:r>
         <w:t xml:space="preserve"> opportunity you need to reset.</w:t>
       </w:r>
-      <w:bookmarkEnd w:id="41"/>
+      <w:bookmarkEnd w:id="40"/>
     </w:p>
     <w:p>
       <w:pPr>
@@ -5389,13 +5414,13 @@
       <w:pPr>
         <w:pStyle w:val="Heading3"/>
       </w:pPr>
-      <w:bookmarkStart w:id="42" w:name="_Ref449014991"/>
-      <w:bookmarkStart w:id="43" w:name="_Toc449705073"/>
+      <w:bookmarkStart w:id="41" w:name="_Ref449014991"/>
+      <w:bookmarkStart w:id="42" w:name="_Toc449705073"/>
       <w:r>
         <w:t>Restoring Opportunities</w:t>
       </w:r>
+      <w:bookmarkEnd w:id="41"/>
       <w:bookmarkEnd w:id="42"/>
-      <w:bookmarkEnd w:id="43"/>
     </w:p>
     <w:p>
       <w:r>
@@ -5516,7 +5541,7 @@
           <w:numId w:val="37"/>
         </w:numPr>
       </w:pPr>
-      <w:bookmarkStart w:id="44" w:name="_Ref449604593"/>
+      <w:bookmarkStart w:id="43" w:name="_Ref449604593"/>
       <w:r>
         <w:t xml:space="preserve">Mark the checkbox for </w:t>
       </w:r>
@@ -5526,7 +5551,7 @@
       <w:r>
         <w:t xml:space="preserve"> opportunity you need to restore.</w:t>
       </w:r>
-      <w:bookmarkEnd w:id="44"/>
+      <w:bookmarkEnd w:id="43"/>
     </w:p>
     <w:p>
       <w:pPr>
@@ -5580,13 +5605,13 @@
       <w:pPr>
         <w:pStyle w:val="Heading3"/>
       </w:pPr>
-      <w:bookmarkStart w:id="45" w:name="_Ref449015187"/>
-      <w:bookmarkStart w:id="46" w:name="_Toc449705074"/>
+      <w:bookmarkStart w:id="44" w:name="_Ref449015187"/>
+      <w:bookmarkStart w:id="45" w:name="_Toc449705074"/>
       <w:r>
         <w:t>Extending Expiration Dates</w:t>
       </w:r>
+      <w:bookmarkEnd w:id="44"/>
       <w:bookmarkEnd w:id="45"/>
-      <w:bookmarkEnd w:id="46"/>
     </w:p>
     <w:p>
       <w:r>
@@ -5707,11 +5732,11 @@
           <w:numId w:val="37"/>
         </w:numPr>
       </w:pPr>
-      <w:bookmarkStart w:id="47" w:name="_Ref449605451"/>
+      <w:bookmarkStart w:id="46" w:name="_Ref449605451"/>
       <w:r>
         <w:t>Mark the checkbox for the opportunity whose expiration date you need to extend.</w:t>
       </w:r>
-      <w:bookmarkEnd w:id="47"/>
+      <w:bookmarkEnd w:id="46"/>
     </w:p>
     <w:p>
       <w:pPr>
@@ -5721,11 +5746,11 @@
           <w:numId w:val="37"/>
         </w:numPr>
       </w:pPr>
-      <w:bookmarkStart w:id="48" w:name="_Ref449694923"/>
+      <w:bookmarkStart w:id="47" w:name="_Ref449694923"/>
       <w:r>
         <w:t>In the Day Increment column for that opportunity, enter the number of days by which you need to extend the opportunity.</w:t>
       </w:r>
-      <w:bookmarkEnd w:id="48"/>
+      <w:bookmarkEnd w:id="47"/>
     </w:p>
     <w:p>
       <w:pPr>
@@ -5873,14 +5898,14 @@
       <w:pPr>
         <w:pStyle w:val="Heading3"/>
       </w:pPr>
-      <w:bookmarkStart w:id="49" w:name="_Ref449015334"/>
-      <w:bookmarkStart w:id="50" w:name="_Toc449705075"/>
+      <w:bookmarkStart w:id="48" w:name="_Ref449015334"/>
+      <w:bookmarkStart w:id="49" w:name="_Toc449705075"/>
       <w:r>
         <w:lastRenderedPageBreak/>
         <w:t>Reopening Opportunities</w:t>
       </w:r>
+      <w:bookmarkEnd w:id="48"/>
       <w:bookmarkEnd w:id="49"/>
-      <w:bookmarkEnd w:id="50"/>
     </w:p>
     <w:p>
       <w:r>
@@ -6001,7 +6026,7 @@
           <w:numId w:val="37"/>
         </w:numPr>
       </w:pPr>
-      <w:bookmarkStart w:id="51" w:name="_Ref449620049"/>
+      <w:bookmarkStart w:id="50" w:name="_Ref449620049"/>
       <w:r>
         <w:t xml:space="preserve">Mark the checkbox for </w:t>
       </w:r>
@@ -6017,7 +6042,7 @@
       <w:r>
         <w:t>.</w:t>
       </w:r>
-      <w:bookmarkEnd w:id="51"/>
+      <w:bookmarkEnd w:id="50"/>
     </w:p>
     <w:p>
       <w:pPr>
@@ -6071,13 +6096,13 @@
       <w:pPr>
         <w:pStyle w:val="Heading3"/>
       </w:pPr>
-      <w:bookmarkStart w:id="52" w:name="_Ref449428893"/>
-      <w:bookmarkStart w:id="53" w:name="_Toc449705076"/>
+      <w:bookmarkStart w:id="51" w:name="_Ref449428893"/>
+      <w:bookmarkStart w:id="52" w:name="_Toc449705076"/>
       <w:r>
         <w:t>Invalidating Opportunities</w:t>
       </w:r>
+      <w:bookmarkEnd w:id="51"/>
       <w:bookmarkEnd w:id="52"/>
-      <w:bookmarkEnd w:id="53"/>
     </w:p>
     <w:p>
       <w:r>
@@ -6192,7 +6217,7 @@
           <w:numId w:val="37"/>
         </w:numPr>
       </w:pPr>
-      <w:bookmarkStart w:id="54" w:name="_Ref449620339"/>
+      <w:bookmarkStart w:id="53" w:name="_Ref449620339"/>
       <w:r>
         <w:t xml:space="preserve">Mark the checkbox for </w:t>
       </w:r>
@@ -6208,7 +6233,7 @@
       <w:r>
         <w:t>.</w:t>
       </w:r>
-      <w:bookmarkEnd w:id="54"/>
+      <w:bookmarkEnd w:id="53"/>
     </w:p>
     <w:p>
       <w:pPr>
@@ -6262,13 +6287,13 @@
       <w:pPr>
         <w:pStyle w:val="Heading3"/>
       </w:pPr>
-      <w:bookmarkStart w:id="55" w:name="_Ref449428990"/>
-      <w:bookmarkStart w:id="56" w:name="_Toc449705077"/>
+      <w:bookmarkStart w:id="54" w:name="_Ref449428990"/>
+      <w:bookmarkStart w:id="55" w:name="_Toc449705077"/>
       <w:r>
         <w:t>Changing Segment Permeability</w:t>
       </w:r>
+      <w:bookmarkEnd w:id="54"/>
       <w:bookmarkEnd w:id="55"/>
-      <w:bookmarkEnd w:id="56"/>
     </w:p>
     <w:p>
       <w:r>
@@ -6377,7 +6402,7 @@
           <w:numId w:val="37"/>
         </w:numPr>
       </w:pPr>
-      <w:bookmarkStart w:id="57" w:name="_Ref449620915"/>
+      <w:bookmarkStart w:id="56" w:name="_Ref449620915"/>
       <w:r>
         <w:t>Mark the che</w:t>
       </w:r>
@@ -6387,7 +6412,7 @@
       <w:r>
         <w:t>.</w:t>
       </w:r>
-      <w:bookmarkEnd w:id="57"/>
+      <w:bookmarkEnd w:id="56"/>
     </w:p>
     <w:p>
       <w:pPr>
@@ -6409,73 +6434,87 @@
           <w:numId w:val="37"/>
         </w:numPr>
       </w:pPr>
-      <w:bookmarkStart w:id="58" w:name="_Ref449695180"/>
+      <w:bookmarkStart w:id="57" w:name="_Ref449695180"/>
       <w:r>
         <w:t>From the drop-down list in the Restore On column, select the state in which the segment’s default permeability setting should be restored:</w:t>
       </w:r>
+      <w:bookmarkEnd w:id="57"/>
+    </w:p>
+    <w:p>
+      <w:pPr>
+        <w:pStyle w:val="ListBullet2"/>
+      </w:pPr>
+      <w:r>
+        <w:rPr>
+          <w:rStyle w:val="Strong"/>
+        </w:rPr>
+        <w:t>Segment</w:t>
+      </w:r>
+      <w:r>
+        <w:t>—</w:t>
+      </w:r>
+      <w:r>
+        <w:t xml:space="preserve">The segment’s original permeability setting is restored when student navigates to the </w:t>
+      </w:r>
+      <w:r>
+        <w:t>next</w:t>
+      </w:r>
+      <w:r>
+        <w:t xml:space="preserve"> segment in the test.</w:t>
+      </w:r>
+    </w:p>
+    <w:p>
+      <w:pPr>
+        <w:pStyle w:val="ListBullet2"/>
+      </w:pPr>
+      <w:r>
+        <w:rPr>
+          <w:rStyle w:val="Strong"/>
+        </w:rPr>
+        <w:t>Paused</w:t>
+      </w:r>
+      <w:r>
+        <w:t>—</w:t>
+      </w:r>
+      <w:r>
+        <w:t>The segment’s original permeability setting is restored when student pauses</w:t>
+      </w:r>
+      <w:r>
+        <w:t xml:space="preserve"> the test</w:t>
+      </w:r>
+      <w:r>
+        <w:t>.</w:t>
+      </w:r>
+    </w:p>
+    <w:p>
+      <w:pPr>
+        <w:pStyle w:val="ListBullet2"/>
+      </w:pPr>
+      <w:r>
+        <w:rPr>
+          <w:rStyle w:val="Strong"/>
+        </w:rPr>
+        <w:t>Completed</w:t>
+      </w:r>
+      <w:r>
+        <w:t>—</w:t>
+      </w:r>
+      <w:r>
+        <w:t>The segment’s original permeability setti</w:t>
+      </w:r>
+      <w:r>
+        <w:t>ng is re</w:t>
+      </w:r>
+      <w:r>
+        <w:t xml:space="preserve">stored </w:t>
+      </w:r>
+      <w:r>
+        <w:t>after completing the test</w:t>
+      </w:r>
+      <w:bookmarkStart w:id="58" w:name="_GoBack"/>
       <w:bookmarkEnd w:id="58"/>
-    </w:p>
-    <w:p>
-      <w:pPr>
-        <w:pStyle w:val="ListBullet2"/>
-      </w:pPr>
-      <w:r>
-        <w:rPr>
-          <w:rStyle w:val="Strong"/>
-        </w:rPr>
-        <w:t>Segment</w:t>
-      </w:r>
-      <w:r>
-        <w:t>—</w:t>
-      </w:r>
-      <w:r>
-        <w:t xml:space="preserve">The segment’s original permeability setting is restored when student navigates to the </w:t>
-      </w:r>
-      <w:r>
-        <w:t>next</w:t>
-      </w:r>
-      <w:r>
-        <w:t xml:space="preserve"> segment in the test.</w:t>
-      </w:r>
-    </w:p>
-    <w:p>
-      <w:pPr>
-        <w:pStyle w:val="ListBullet2"/>
-      </w:pPr>
-      <w:r>
-        <w:rPr>
-          <w:rStyle w:val="Strong"/>
-        </w:rPr>
-        <w:t>Paused</w:t>
-      </w:r>
-      <w:r>
-        <w:t>—</w:t>
-      </w:r>
-      <w:r>
-        <w:t>The segment’s original permeability setting is restored when student pauses</w:t>
-      </w:r>
-      <w:r>
-        <w:t xml:space="preserve"> the test</w:t>
-      </w:r>
       <w:r>
         <w:t>.</w:t>
-      </w:r>
-    </w:p>
-    <w:p>
-      <w:pPr>
-        <w:pStyle w:val="ListBullet2"/>
-      </w:pPr>
-      <w:r>
-        <w:rPr>
-          <w:rStyle w:val="Strong"/>
-        </w:rPr>
-        <w:t>Completed</w:t>
-      </w:r>
-      <w:r>
-        <w:t>—</w:t>
-      </w:r>
-      <w:r>
-        <w:t>The segment’s original permeability setting is not restored at any point.</w:t>
       </w:r>
     </w:p>
     <w:tbl>
@@ -6765,27 +6804,14 @@
       <w:r>
         <w:t xml:space="preserve">Figure </w:t>
       </w:r>
-      <w:r>
-        <w:fldChar w:fldCharType="begin"/>
-      </w:r>
-      <w:r>
-        <w:instrText xml:space="preserve"> SEQ Figure \* ARABIC </w:instrText>
-      </w:r>
-      <w:r>
-        <w:fldChar w:fldCharType="separate"/>
-      </w:r>
-      <w:r>
-        <w:rPr>
-          <w:noProof/>
-        </w:rPr>
-        <w:t>4</w:t>
-      </w:r>
-      <w:r>
-        <w:rPr>
-          <w:noProof/>
-        </w:rPr>
-        <w:fldChar w:fldCharType="end"/>
-      </w:r>
+      <w:fldSimple w:instr=" SEQ Figure \* ARABIC ">
+        <w:r>
+          <w:rPr>
+            <w:noProof/>
+          </w:rPr>
+          <w:t>4</w:t>
+        </w:r>
+      </w:fldSimple>
       <w:r>
         <w:t>. Action Results</w:t>
       </w:r>
@@ -7651,7 +7677,7 @@
             <w:sz w:val="20"/>
             <w:szCs w:val="20"/>
           </w:rPr>
-          <w:t>i</w:t>
+          <w:t>ii</w:t>
         </w:r>
         <w:r>
           <w:rPr>
@@ -7699,7 +7725,7 @@
           <w:rPr>
             <w:noProof/>
           </w:rPr>
-          <w:t>10</w:t>
+          <w:t>8</w:t>
         </w:r>
         <w:r>
           <w:rPr>
@@ -12762,7 +12788,7 @@
 </file>
 
 <file path=customXml/itemProps1.xml><?xml version="1.0" encoding="utf-8"?>
-<ds:datastoreItem xmlns:ds="http://schemas.openxmlformats.org/officeDocument/2006/customXml" ds:itemID="{B034CB09-C4C0-954A-8F99-3399B64C3E82}">
+<ds:datastoreItem xmlns:ds="http://schemas.openxmlformats.org/officeDocument/2006/customXml" ds:itemID="{661AB038-895A-7248-9B56-C2E9BEE32B01}">
   <ds:schemaRefs>
     <ds:schemaRef ds:uri="http://schemas.openxmlformats.org/officeDocument/2006/bibliography"/>
   </ds:schemaRefs>

</xml_diff>

<commit_message>
SB-1436: Updated User Guide and API documents
</commit_message>
<xml_diff>
--- a/docs/TDSAdmin-User_Guide.docx
+++ b/docs/TDSAdmin-User_Guide.docx
@@ -3265,19 +3265,7 @@
               <w:rPr>
                 <w:rStyle w:val="CrossReference"/>
               </w:rPr>
-              <w:t>Changing Segment Per</w:t>
-            </w:r>
-            <w:r>
-              <w:rPr>
-                <w:rStyle w:val="CrossReference"/>
-              </w:rPr>
-              <w:t>m</w:t>
-            </w:r>
-            <w:r>
-              <w:rPr>
-                <w:rStyle w:val="CrossReference"/>
-              </w:rPr>
-              <w:t>eability</w:t>
+              <w:t>Changing Segment Permeability</w:t>
             </w:r>
             <w:r>
               <w:rPr>
@@ -5088,6 +5076,23 @@
       <w:r>
         <w:t xml:space="preserve"> </w:t>
       </w:r>
+      <w:r>
+        <w:t xml:space="preserve">This number should be sufficient to alter </w:t>
+      </w:r>
+      <w:r>
+        <w:t xml:space="preserve">the </w:t>
+      </w:r>
+      <w:r>
+        <w:t xml:space="preserve">opportunity status from expired, otherwise </w:t>
+      </w:r>
+      <w:r>
+        <w:t xml:space="preserve">the </w:t>
+      </w:r>
+      <w:bookmarkStart w:id="38" w:name="_GoBack"/>
+      <w:bookmarkEnd w:id="38"/>
+      <w:r>
+        <w:t>procedure will fail.</w:t>
+      </w:r>
     </w:p>
     <w:p>
       <w:pPr>
@@ -5235,13 +5240,13 @@
       <w:pPr>
         <w:pStyle w:val="Heading3"/>
       </w:pPr>
-      <w:bookmarkStart w:id="38" w:name="_Ref449014779"/>
-      <w:bookmarkStart w:id="39" w:name="_Toc449705072"/>
+      <w:bookmarkStart w:id="39" w:name="_Ref449014779"/>
+      <w:bookmarkStart w:id="40" w:name="_Toc449705072"/>
       <w:r>
         <w:t>Resetting Opportunities</w:t>
       </w:r>
-      <w:bookmarkEnd w:id="38"/>
       <w:bookmarkEnd w:id="39"/>
+      <w:bookmarkEnd w:id="40"/>
     </w:p>
     <w:p>
       <w:r>
@@ -5350,7 +5355,7 @@
           <w:numId w:val="37"/>
         </w:numPr>
       </w:pPr>
-      <w:bookmarkStart w:id="40" w:name="_Ref449603995"/>
+      <w:bookmarkStart w:id="41" w:name="_Ref449603995"/>
       <w:r>
         <w:t xml:space="preserve">Mark the checkbox for </w:t>
       </w:r>
@@ -5360,7 +5365,7 @@
       <w:r>
         <w:t xml:space="preserve"> opportunity you need to reset.</w:t>
       </w:r>
-      <w:bookmarkEnd w:id="40"/>
+      <w:bookmarkEnd w:id="41"/>
     </w:p>
     <w:p>
       <w:pPr>
@@ -5414,13 +5419,13 @@
       <w:pPr>
         <w:pStyle w:val="Heading3"/>
       </w:pPr>
-      <w:bookmarkStart w:id="41" w:name="_Ref449014991"/>
-      <w:bookmarkStart w:id="42" w:name="_Toc449705073"/>
+      <w:bookmarkStart w:id="42" w:name="_Ref449014991"/>
+      <w:bookmarkStart w:id="43" w:name="_Toc449705073"/>
       <w:r>
         <w:t>Restoring Opportunities</w:t>
       </w:r>
-      <w:bookmarkEnd w:id="41"/>
       <w:bookmarkEnd w:id="42"/>
+      <w:bookmarkEnd w:id="43"/>
     </w:p>
     <w:p>
       <w:r>
@@ -5541,7 +5546,7 @@
           <w:numId w:val="37"/>
         </w:numPr>
       </w:pPr>
-      <w:bookmarkStart w:id="43" w:name="_Ref449604593"/>
+      <w:bookmarkStart w:id="44" w:name="_Ref449604593"/>
       <w:r>
         <w:t xml:space="preserve">Mark the checkbox for </w:t>
       </w:r>
@@ -5551,7 +5556,7 @@
       <w:r>
         <w:t xml:space="preserve"> opportunity you need to restore.</w:t>
       </w:r>
-      <w:bookmarkEnd w:id="43"/>
+      <w:bookmarkEnd w:id="44"/>
     </w:p>
     <w:p>
       <w:pPr>
@@ -5605,13 +5610,13 @@
       <w:pPr>
         <w:pStyle w:val="Heading3"/>
       </w:pPr>
-      <w:bookmarkStart w:id="44" w:name="_Ref449015187"/>
-      <w:bookmarkStart w:id="45" w:name="_Toc449705074"/>
+      <w:bookmarkStart w:id="45" w:name="_Ref449015187"/>
+      <w:bookmarkStart w:id="46" w:name="_Toc449705074"/>
       <w:r>
         <w:t>Extending Expiration Dates</w:t>
       </w:r>
-      <w:bookmarkEnd w:id="44"/>
       <w:bookmarkEnd w:id="45"/>
+      <w:bookmarkEnd w:id="46"/>
     </w:p>
     <w:p>
       <w:r>
@@ -5732,11 +5737,11 @@
           <w:numId w:val="37"/>
         </w:numPr>
       </w:pPr>
-      <w:bookmarkStart w:id="46" w:name="_Ref449605451"/>
+      <w:bookmarkStart w:id="47" w:name="_Ref449605451"/>
       <w:r>
         <w:t>Mark the checkbox for the opportunity whose expiration date you need to extend.</w:t>
       </w:r>
-      <w:bookmarkEnd w:id="46"/>
+      <w:bookmarkEnd w:id="47"/>
     </w:p>
     <w:p>
       <w:pPr>
@@ -5746,11 +5751,11 @@
           <w:numId w:val="37"/>
         </w:numPr>
       </w:pPr>
-      <w:bookmarkStart w:id="47" w:name="_Ref449694923"/>
+      <w:bookmarkStart w:id="48" w:name="_Ref449694923"/>
       <w:r>
         <w:t>In the Day Increment column for that opportunity, enter the number of days by which you need to extend the opportunity.</w:t>
       </w:r>
-      <w:bookmarkEnd w:id="47"/>
+      <w:bookmarkEnd w:id="48"/>
     </w:p>
     <w:p>
       <w:pPr>
@@ -5898,14 +5903,14 @@
       <w:pPr>
         <w:pStyle w:val="Heading3"/>
       </w:pPr>
-      <w:bookmarkStart w:id="48" w:name="_Ref449015334"/>
-      <w:bookmarkStart w:id="49" w:name="_Toc449705075"/>
+      <w:bookmarkStart w:id="49" w:name="_Ref449015334"/>
+      <w:bookmarkStart w:id="50" w:name="_Toc449705075"/>
       <w:r>
         <w:lastRenderedPageBreak/>
         <w:t>Reopening Opportunities</w:t>
       </w:r>
-      <w:bookmarkEnd w:id="48"/>
       <w:bookmarkEnd w:id="49"/>
+      <w:bookmarkEnd w:id="50"/>
     </w:p>
     <w:p>
       <w:r>
@@ -6026,7 +6031,7 @@
           <w:numId w:val="37"/>
         </w:numPr>
       </w:pPr>
-      <w:bookmarkStart w:id="50" w:name="_Ref449620049"/>
+      <w:bookmarkStart w:id="51" w:name="_Ref449620049"/>
       <w:r>
         <w:t xml:space="preserve">Mark the checkbox for </w:t>
       </w:r>
@@ -6042,7 +6047,7 @@
       <w:r>
         <w:t>.</w:t>
       </w:r>
-      <w:bookmarkEnd w:id="50"/>
+      <w:bookmarkEnd w:id="51"/>
     </w:p>
     <w:p>
       <w:pPr>
@@ -6096,13 +6101,13 @@
       <w:pPr>
         <w:pStyle w:val="Heading3"/>
       </w:pPr>
-      <w:bookmarkStart w:id="51" w:name="_Ref449428893"/>
-      <w:bookmarkStart w:id="52" w:name="_Toc449705076"/>
+      <w:bookmarkStart w:id="52" w:name="_Ref449428893"/>
+      <w:bookmarkStart w:id="53" w:name="_Toc449705076"/>
       <w:r>
         <w:t>Invalidating Opportunities</w:t>
       </w:r>
-      <w:bookmarkEnd w:id="51"/>
       <w:bookmarkEnd w:id="52"/>
+      <w:bookmarkEnd w:id="53"/>
     </w:p>
     <w:p>
       <w:r>
@@ -6217,7 +6222,7 @@
           <w:numId w:val="37"/>
         </w:numPr>
       </w:pPr>
-      <w:bookmarkStart w:id="53" w:name="_Ref449620339"/>
+      <w:bookmarkStart w:id="54" w:name="_Ref449620339"/>
       <w:r>
         <w:t xml:space="preserve">Mark the checkbox for </w:t>
       </w:r>
@@ -6233,7 +6238,7 @@
       <w:r>
         <w:t>.</w:t>
       </w:r>
-      <w:bookmarkEnd w:id="53"/>
+      <w:bookmarkEnd w:id="54"/>
     </w:p>
     <w:p>
       <w:pPr>
@@ -6287,13 +6292,13 @@
       <w:pPr>
         <w:pStyle w:val="Heading3"/>
       </w:pPr>
-      <w:bookmarkStart w:id="54" w:name="_Ref449428990"/>
-      <w:bookmarkStart w:id="55" w:name="_Toc449705077"/>
+      <w:bookmarkStart w:id="55" w:name="_Ref449428990"/>
+      <w:bookmarkStart w:id="56" w:name="_Toc449705077"/>
       <w:r>
         <w:t>Changing Segment Permeability</w:t>
       </w:r>
-      <w:bookmarkEnd w:id="54"/>
       <w:bookmarkEnd w:id="55"/>
+      <w:bookmarkEnd w:id="56"/>
     </w:p>
     <w:p>
       <w:r>
@@ -6402,7 +6407,7 @@
           <w:numId w:val="37"/>
         </w:numPr>
       </w:pPr>
-      <w:bookmarkStart w:id="56" w:name="_Ref449620915"/>
+      <w:bookmarkStart w:id="57" w:name="_Ref449620915"/>
       <w:r>
         <w:t>Mark the che</w:t>
       </w:r>
@@ -6412,7 +6417,7 @@
       <w:r>
         <w:t>.</w:t>
       </w:r>
-      <w:bookmarkEnd w:id="56"/>
+      <w:bookmarkEnd w:id="57"/>
     </w:p>
     <w:p>
       <w:pPr>
@@ -6434,11 +6439,11 @@
           <w:numId w:val="37"/>
         </w:numPr>
       </w:pPr>
-      <w:bookmarkStart w:id="57" w:name="_Ref449695180"/>
+      <w:bookmarkStart w:id="58" w:name="_Ref449695180"/>
       <w:r>
         <w:t>From the drop-down list in the Restore On column, select the state in which the segment’s default permeability setting should be restored:</w:t>
       </w:r>
-      <w:bookmarkEnd w:id="57"/>
+      <w:bookmarkEnd w:id="58"/>
     </w:p>
     <w:p>
       <w:pPr>
@@ -6511,8 +6516,6 @@
       <w:r>
         <w:t>after completing the test</w:t>
       </w:r>
-      <w:bookmarkStart w:id="58" w:name="_GoBack"/>
-      <w:bookmarkEnd w:id="58"/>
       <w:r>
         <w:t>.</w:t>
       </w:r>
@@ -7725,7 +7728,7 @@
           <w:rPr>
             <w:noProof/>
           </w:rPr>
-          <w:t>8</w:t>
+          <w:t>2</w:t>
         </w:r>
         <w:r>
           <w:rPr>
@@ -10572,7 +10575,6 @@
   <w:style w:type="character" w:default="1" w:styleId="DefaultParagraphFont">
     <w:name w:val="Default Paragraph Font"/>
     <w:uiPriority w:val="1"/>
-    <w:semiHidden/>
     <w:unhideWhenUsed/>
   </w:style>
   <w:style w:type="table" w:default="1" w:styleId="TableNormal">
@@ -12788,7 +12790,7 @@
 </file>
 
 <file path=customXml/itemProps1.xml><?xml version="1.0" encoding="utf-8"?>
-<ds:datastoreItem xmlns:ds="http://schemas.openxmlformats.org/officeDocument/2006/customXml" ds:itemID="{661AB038-895A-7248-9B56-C2E9BEE32B01}">
+<ds:datastoreItem xmlns:ds="http://schemas.openxmlformats.org/officeDocument/2006/customXml" ds:itemID="{6C3F6723-BE20-B541-B0FB-B6E19932E98D}">
   <ds:schemaRefs>
     <ds:schemaRef ds:uri="http://schemas.openxmlformats.org/officeDocument/2006/bibliography"/>
   </ds:schemaRefs>

</xml_diff>

<commit_message>
SB-1436: Final updates to the TDS Admin User Guide
</commit_message>
<xml_diff>
--- a/docs/TDSAdmin-User_Guide.docx
+++ b/docs/TDSAdmin-User_Guide.docx
@@ -1,6 +1,6 @@
 
 <file path=word/document.xml><?xml version="1.0" encoding="utf-8"?>
-<w:document xmlns:wpc="http://schemas.microsoft.com/office/word/2010/wordprocessingCanvas" xmlns:mo="http://schemas.microsoft.com/office/mac/office/2008/main" xmlns:mc="http://schemas.openxmlformats.org/markup-compatibility/2006" xmlns:mv="urn:schemas-microsoft-com:mac:vml" xmlns:o="urn:schemas-microsoft-com:office:office" xmlns:r="http://schemas.openxmlformats.org/officeDocument/2006/relationships" xmlns:m="http://schemas.openxmlformats.org/officeDocument/2006/math" xmlns:v="urn:schemas-microsoft-com:vml" xmlns:wp14="http://schemas.microsoft.com/office/word/2010/wordprocessingDrawing" xmlns:wp="http://schemas.openxmlformats.org/drawingml/2006/wordprocessingDrawing" xmlns:w10="urn:schemas-microsoft-com:office:word" xmlns:w="http://schemas.openxmlformats.org/wordprocessingml/2006/main" xmlns:w14="http://schemas.microsoft.com/office/word/2010/wordml" xmlns:w15="http://schemas.microsoft.com/office/word/2012/wordml" xmlns:wpg="http://schemas.microsoft.com/office/word/2010/wordprocessingGroup" xmlns:wpi="http://schemas.microsoft.com/office/word/2010/wordprocessingInk" xmlns:wne="http://schemas.microsoft.com/office/word/2006/wordml" xmlns:wps="http://schemas.microsoft.com/office/word/2010/wordprocessingShape" mc:Ignorable="w14 w15 wp14">
+<w:document xmlns:wpc="http://schemas.microsoft.com/office/word/2010/wordprocessingCanvas" xmlns:mc="http://schemas.openxmlformats.org/markup-compatibility/2006" xmlns:o="urn:schemas-microsoft-com:office:office" xmlns:r="http://schemas.openxmlformats.org/officeDocument/2006/relationships" xmlns:m="http://schemas.openxmlformats.org/officeDocument/2006/math" xmlns:v="urn:schemas-microsoft-com:vml" xmlns:wp14="http://schemas.microsoft.com/office/word/2010/wordprocessingDrawing" xmlns:wp="http://schemas.openxmlformats.org/drawingml/2006/wordprocessingDrawing" xmlns:w10="urn:schemas-microsoft-com:office:word" xmlns:w="http://schemas.openxmlformats.org/wordprocessingml/2006/main" xmlns:w14="http://schemas.microsoft.com/office/word/2010/wordml" xmlns:w15="http://schemas.microsoft.com/office/word/2012/wordml" xmlns:wpg="http://schemas.microsoft.com/office/word/2010/wordprocessingGroup" xmlns:wpi="http://schemas.microsoft.com/office/word/2010/wordprocessingInk" xmlns:wne="http://schemas.microsoft.com/office/word/2006/wordml" xmlns:wps="http://schemas.microsoft.com/office/word/2010/wordprocessingShape" mc:Ignorable="w14 w15 wp14">
   <w:body>
     <w:p>
       <w:pPr>
@@ -50,7 +50,7 @@
         <w:rPr>
           <w:noProof/>
         </w:rPr>
-        <w:t>4/29/2016</w:t>
+        <w:t>5/25/2016</w:t>
       </w:r>
       <w:r>
         <w:fldChar w:fldCharType="end"/>
@@ -157,7 +157,7 @@
         </w:rPr>
         <w:fldChar w:fldCharType="separate"/>
       </w:r>
-      <w:hyperlink w:anchor="_Toc449705062" w:history="1">
+      <w:hyperlink w:anchor="_Toc451858148" w:history="1">
         <w:r>
           <w:rPr>
             <w:rStyle w:val="Hyperlink"/>
@@ -181,7 +181,7 @@
           <w:rPr>
             <w:webHidden/>
           </w:rPr>
-          <w:instrText xml:space="preserve"> PAGEREF _Toc449705062 \h </w:instrText>
+          <w:instrText xml:space="preserve"> PAGEREF _Toc451858148 \h </w:instrText>
         </w:r>
         <w:r>
           <w:rPr>
@@ -217,7 +217,7 @@
           <w:szCs w:val="22"/>
         </w:rPr>
       </w:pPr>
-      <w:hyperlink w:anchor="_Toc449705063" w:history="1">
+      <w:hyperlink w:anchor="_Toc451858149" w:history="1">
         <w:r>
           <w:rPr>
             <w:rStyle w:val="Hyperlink"/>
@@ -241,7 +241,7 @@
           <w:rPr>
             <w:webHidden/>
           </w:rPr>
-          <w:instrText xml:space="preserve"> PAGEREF _Toc449705063 \h </w:instrText>
+          <w:instrText xml:space="preserve"> PAGEREF _Toc451858149 \h </w:instrText>
         </w:r>
         <w:r>
           <w:rPr>
@@ -276,7 +276,7 @@
           <w:szCs w:val="22"/>
         </w:rPr>
       </w:pPr>
-      <w:hyperlink w:anchor="_Toc449705064" w:history="1">
+      <w:hyperlink w:anchor="_Toc451858150" w:history="1">
         <w:r>
           <w:rPr>
             <w:rStyle w:val="Hyperlink"/>
@@ -300,7 +300,7 @@
           <w:rPr>
             <w:webHidden/>
           </w:rPr>
-          <w:instrText xml:space="preserve"> PAGEREF _Toc449705064 \h </w:instrText>
+          <w:instrText xml:space="preserve"> PAGEREF _Toc451858150 \h </w:instrText>
         </w:r>
         <w:r>
           <w:rPr>
@@ -336,7 +336,7 @@
           <w:szCs w:val="22"/>
         </w:rPr>
       </w:pPr>
-      <w:hyperlink w:anchor="_Toc449705065" w:history="1">
+      <w:hyperlink w:anchor="_Toc451858151" w:history="1">
         <w:r>
           <w:rPr>
             <w:rStyle w:val="Hyperlink"/>
@@ -360,7 +360,7 @@
           <w:rPr>
             <w:webHidden/>
           </w:rPr>
-          <w:instrText xml:space="preserve"> PAGEREF _Toc449705065 \h </w:instrText>
+          <w:instrText xml:space="preserve"> PAGEREF _Toc451858151 \h </w:instrText>
         </w:r>
         <w:r>
           <w:rPr>
@@ -395,7 +395,7 @@
           <w:szCs w:val="22"/>
         </w:rPr>
       </w:pPr>
-      <w:hyperlink w:anchor="_Toc449705066" w:history="1">
+      <w:hyperlink w:anchor="_Toc451858152" w:history="1">
         <w:r>
           <w:rPr>
             <w:rStyle w:val="Hyperlink"/>
@@ -419,7 +419,7 @@
           <w:rPr>
             <w:webHidden/>
           </w:rPr>
-          <w:instrText xml:space="preserve"> PAGEREF _Toc449705066 \h </w:instrText>
+          <w:instrText xml:space="preserve"> PAGEREF _Toc451858152 \h </w:instrText>
         </w:r>
         <w:r>
           <w:rPr>
@@ -454,7 +454,7 @@
           <w:szCs w:val="22"/>
         </w:rPr>
       </w:pPr>
-      <w:hyperlink w:anchor="_Toc449705067" w:history="1">
+      <w:hyperlink w:anchor="_Toc451858153" w:history="1">
         <w:r>
           <w:rPr>
             <w:rStyle w:val="Hyperlink"/>
@@ -478,7 +478,7 @@
           <w:rPr>
             <w:webHidden/>
           </w:rPr>
-          <w:instrText xml:space="preserve"> PAGEREF _Toc449705067 \h </w:instrText>
+          <w:instrText xml:space="preserve"> PAGEREF _Toc451858153 \h </w:instrText>
         </w:r>
         <w:r>
           <w:rPr>
@@ -495,7 +495,7 @@
           <w:rPr>
             <w:webHidden/>
           </w:rPr>
-          <w:t>3</w:t>
+          <w:t>4</w:t>
         </w:r>
         <w:r>
           <w:rPr>
@@ -514,7 +514,7 @@
           <w:szCs w:val="22"/>
         </w:rPr>
       </w:pPr>
-      <w:hyperlink w:anchor="_Toc449705068" w:history="1">
+      <w:hyperlink w:anchor="_Toc451858154" w:history="1">
         <w:r>
           <w:rPr>
             <w:rStyle w:val="Hyperlink"/>
@@ -538,7 +538,7 @@
           <w:rPr>
             <w:webHidden/>
           </w:rPr>
-          <w:instrText xml:space="preserve"> PAGEREF _Toc449705068 \h </w:instrText>
+          <w:instrText xml:space="preserve"> PAGEREF _Toc451858154 \h </w:instrText>
         </w:r>
         <w:r>
           <w:rPr>
@@ -555,7 +555,7 @@
           <w:rPr>
             <w:webHidden/>
           </w:rPr>
-          <w:t>6</w:t>
+          <w:t>7</w:t>
         </w:r>
         <w:r>
           <w:rPr>
@@ -573,7 +573,7 @@
           <w:szCs w:val="22"/>
         </w:rPr>
       </w:pPr>
-      <w:hyperlink w:anchor="_Toc449705069" w:history="1">
+      <w:hyperlink w:anchor="_Toc451858155" w:history="1">
         <w:r>
           <w:rPr>
             <w:rStyle w:val="Hyperlink"/>
@@ -597,7 +597,7 @@
           <w:rPr>
             <w:webHidden/>
           </w:rPr>
-          <w:instrText xml:space="preserve"> PAGEREF _Toc449705069 \h </w:instrText>
+          <w:instrText xml:space="preserve"> PAGEREF _Toc451858155 \h </w:instrText>
         </w:r>
         <w:r>
           <w:rPr>
@@ -614,7 +614,7 @@
           <w:rPr>
             <w:webHidden/>
           </w:rPr>
-          <w:t>6</w:t>
+          <w:t>7</w:t>
         </w:r>
         <w:r>
           <w:rPr>
@@ -632,7 +632,7 @@
           <w:szCs w:val="22"/>
         </w:rPr>
       </w:pPr>
-      <w:hyperlink w:anchor="_Toc449705070" w:history="1">
+      <w:hyperlink w:anchor="_Toc451858156" w:history="1">
         <w:r>
           <w:rPr>
             <w:rStyle w:val="Hyperlink"/>
@@ -656,7 +656,7 @@
           <w:rPr>
             <w:webHidden/>
           </w:rPr>
-          <w:instrText xml:space="preserve"> PAGEREF _Toc449705070 \h </w:instrText>
+          <w:instrText xml:space="preserve"> PAGEREF _Toc451858156 \h </w:instrText>
         </w:r>
         <w:r>
           <w:rPr>
@@ -673,7 +673,7 @@
           <w:rPr>
             <w:webHidden/>
           </w:rPr>
-          <w:t>6</w:t>
+          <w:t>7</w:t>
         </w:r>
         <w:r>
           <w:rPr>
@@ -691,7 +691,7 @@
           <w:szCs w:val="22"/>
         </w:rPr>
       </w:pPr>
-      <w:hyperlink w:anchor="_Toc449705071" w:history="1">
+      <w:hyperlink w:anchor="_Toc451858157" w:history="1">
         <w:r>
           <w:rPr>
             <w:rStyle w:val="Hyperlink"/>
@@ -715,7 +715,7 @@
           <w:rPr>
             <w:webHidden/>
           </w:rPr>
-          <w:instrText xml:space="preserve"> PAGEREF _Toc449705071 \h </w:instrText>
+          <w:instrText xml:space="preserve"> PAGEREF _Toc451858157 \h </w:instrText>
         </w:r>
         <w:r>
           <w:rPr>
@@ -732,7 +732,7 @@
           <w:rPr>
             <w:webHidden/>
           </w:rPr>
-          <w:t>6</w:t>
+          <w:t>7</w:t>
         </w:r>
         <w:r>
           <w:rPr>
@@ -750,7 +750,7 @@
           <w:szCs w:val="22"/>
         </w:rPr>
       </w:pPr>
-      <w:hyperlink w:anchor="_Toc449705072" w:history="1">
+      <w:hyperlink w:anchor="_Toc451858158" w:history="1">
         <w:r>
           <w:rPr>
             <w:rStyle w:val="Hyperlink"/>
@@ -774,7 +774,7 @@
           <w:rPr>
             <w:webHidden/>
           </w:rPr>
-          <w:instrText xml:space="preserve"> PAGEREF _Toc449705072 \h </w:instrText>
+          <w:instrText xml:space="preserve"> PAGEREF _Toc451858158 \h </w:instrText>
         </w:r>
         <w:r>
           <w:rPr>
@@ -791,7 +791,7 @@
           <w:rPr>
             <w:webHidden/>
           </w:rPr>
-          <w:t>7</w:t>
+          <w:t>8</w:t>
         </w:r>
         <w:r>
           <w:rPr>
@@ -809,7 +809,7 @@
           <w:szCs w:val="22"/>
         </w:rPr>
       </w:pPr>
-      <w:hyperlink w:anchor="_Toc449705073" w:history="1">
+      <w:hyperlink w:anchor="_Toc451858159" w:history="1">
         <w:r>
           <w:rPr>
             <w:rStyle w:val="Hyperlink"/>
@@ -833,7 +833,7 @@
           <w:rPr>
             <w:webHidden/>
           </w:rPr>
-          <w:instrText xml:space="preserve"> PAGEREF _Toc449705073 \h </w:instrText>
+          <w:instrText xml:space="preserve"> PAGEREF _Toc451858159 \h </w:instrText>
         </w:r>
         <w:r>
           <w:rPr>
@@ -850,7 +850,7 @@
           <w:rPr>
             <w:webHidden/>
           </w:rPr>
-          <w:t>7</w:t>
+          <w:t>8</w:t>
         </w:r>
         <w:r>
           <w:rPr>
@@ -868,7 +868,7 @@
           <w:szCs w:val="22"/>
         </w:rPr>
       </w:pPr>
-      <w:hyperlink w:anchor="_Toc449705074" w:history="1">
+      <w:hyperlink w:anchor="_Toc451858160" w:history="1">
         <w:r>
           <w:rPr>
             <w:rStyle w:val="Hyperlink"/>
@@ -892,7 +892,7 @@
           <w:rPr>
             <w:webHidden/>
           </w:rPr>
-          <w:instrText xml:space="preserve"> PAGEREF _Toc449705074 \h </w:instrText>
+          <w:instrText xml:space="preserve"> PAGEREF _Toc451858160 \h </w:instrText>
         </w:r>
         <w:r>
           <w:rPr>
@@ -909,7 +909,7 @@
           <w:rPr>
             <w:webHidden/>
           </w:rPr>
-          <w:t>7</w:t>
+          <w:t>8</w:t>
         </w:r>
         <w:r>
           <w:rPr>
@@ -927,7 +927,7 @@
           <w:szCs w:val="22"/>
         </w:rPr>
       </w:pPr>
-      <w:hyperlink w:anchor="_Toc449705075" w:history="1">
+      <w:hyperlink w:anchor="_Toc451858161" w:history="1">
         <w:r>
           <w:rPr>
             <w:rStyle w:val="Hyperlink"/>
@@ -951,7 +951,7 @@
           <w:rPr>
             <w:webHidden/>
           </w:rPr>
-          <w:instrText xml:space="preserve"> PAGEREF _Toc449705075 \h </w:instrText>
+          <w:instrText xml:space="preserve"> PAGEREF _Toc451858161 \h </w:instrText>
         </w:r>
         <w:r>
           <w:rPr>
@@ -968,7 +968,7 @@
           <w:rPr>
             <w:webHidden/>
           </w:rPr>
-          <w:t>8</w:t>
+          <w:t>9</w:t>
         </w:r>
         <w:r>
           <w:rPr>
@@ -986,7 +986,7 @@
           <w:szCs w:val="22"/>
         </w:rPr>
       </w:pPr>
-      <w:hyperlink w:anchor="_Toc449705076" w:history="1">
+      <w:hyperlink w:anchor="_Toc451858162" w:history="1">
         <w:r>
           <w:rPr>
             <w:rStyle w:val="Hyperlink"/>
@@ -1010,7 +1010,7 @@
           <w:rPr>
             <w:webHidden/>
           </w:rPr>
-          <w:instrText xml:space="preserve"> PAGEREF _Toc449705076 \h </w:instrText>
+          <w:instrText xml:space="preserve"> PAGEREF _Toc451858162 \h </w:instrText>
         </w:r>
         <w:r>
           <w:rPr>
@@ -1027,7 +1027,7 @@
           <w:rPr>
             <w:webHidden/>
           </w:rPr>
-          <w:t>8</w:t>
+          <w:t>9</w:t>
         </w:r>
         <w:r>
           <w:rPr>
@@ -1045,7 +1045,7 @@
           <w:szCs w:val="22"/>
         </w:rPr>
       </w:pPr>
-      <w:hyperlink w:anchor="_Toc449705077" w:history="1">
+      <w:hyperlink w:anchor="_Toc451858163" w:history="1">
         <w:r>
           <w:rPr>
             <w:rStyle w:val="Hyperlink"/>
@@ -1069,7 +1069,7 @@
           <w:rPr>
             <w:webHidden/>
           </w:rPr>
-          <w:instrText xml:space="preserve"> PAGEREF _Toc449705077 \h </w:instrText>
+          <w:instrText xml:space="preserve"> PAGEREF _Toc451858163 \h </w:instrText>
         </w:r>
         <w:r>
           <w:rPr>
@@ -1086,7 +1086,7 @@
           <w:rPr>
             <w:webHidden/>
           </w:rPr>
-          <w:t>8</w:t>
+          <w:t>9</w:t>
         </w:r>
         <w:r>
           <w:rPr>
@@ -1104,7 +1104,7 @@
           <w:szCs w:val="22"/>
         </w:rPr>
       </w:pPr>
-      <w:hyperlink w:anchor="_Toc449705078" w:history="1">
+      <w:hyperlink w:anchor="_Toc451858164" w:history="1">
         <w:r>
           <w:rPr>
             <w:rStyle w:val="Hyperlink"/>
@@ -1128,7 +1128,7 @@
           <w:rPr>
             <w:webHidden/>
           </w:rPr>
-          <w:instrText xml:space="preserve"> PAGEREF _Toc449705078 \h </w:instrText>
+          <w:instrText xml:space="preserve"> PAGEREF _Toc451858164 \h </w:instrText>
         </w:r>
         <w:r>
           <w:rPr>
@@ -1145,7 +1145,7 @@
           <w:rPr>
             <w:webHidden/>
           </w:rPr>
-          <w:t>9</w:t>
+          <w:t>10</w:t>
         </w:r>
         <w:r>
           <w:rPr>
@@ -1164,7 +1164,7 @@
           <w:szCs w:val="22"/>
         </w:rPr>
       </w:pPr>
-      <w:hyperlink w:anchor="_Toc449705079" w:history="1">
+      <w:hyperlink w:anchor="_Toc451858165" w:history="1">
         <w:r>
           <w:rPr>
             <w:rStyle w:val="Hyperlink"/>
@@ -1188,7 +1188,7 @@
           <w:rPr>
             <w:webHidden/>
           </w:rPr>
-          <w:instrText xml:space="preserve"> PAGEREF _Toc449705079 \h </w:instrText>
+          <w:instrText xml:space="preserve"> PAGEREF _Toc451858165 \h </w:instrText>
         </w:r>
         <w:r>
           <w:rPr>
@@ -1205,7 +1205,7 @@
           <w:rPr>
             <w:webHidden/>
           </w:rPr>
-          <w:t>10</w:t>
+          <w:t>11</w:t>
         </w:r>
         <w:r>
           <w:rPr>
@@ -1250,7 +1250,7 @@
         </w:rPr>
         <w:fldChar w:fldCharType="separate"/>
       </w:r>
-      <w:hyperlink w:anchor="_Toc449705045" w:history="1">
+      <w:hyperlink w:anchor="_Toc451858166" w:history="1">
         <w:r>
           <w:rPr>
             <w:rStyle w:val="Hyperlink"/>
@@ -1273,7 +1273,7 @@
           <w:rPr>
             <w:webHidden/>
           </w:rPr>
-          <w:instrText xml:space="preserve"> PAGEREF _Toc449705045 \h </w:instrText>
+          <w:instrText xml:space="preserve"> PAGEREF _Toc451858166 \h </w:instrText>
         </w:r>
         <w:r>
           <w:rPr>
@@ -1308,7 +1308,7 @@
           <w:szCs w:val="22"/>
         </w:rPr>
       </w:pPr>
-      <w:hyperlink w:anchor="_Toc449705046" w:history="1">
+      <w:hyperlink w:anchor="_Toc451858167" w:history="1">
         <w:r>
           <w:rPr>
             <w:rStyle w:val="Hyperlink"/>
@@ -1331,7 +1331,7 @@
           <w:rPr>
             <w:webHidden/>
           </w:rPr>
-          <w:instrText xml:space="preserve"> PAGEREF _Toc449705046 \h </w:instrText>
+          <w:instrText xml:space="preserve"> PAGEREF _Toc451858167 \h </w:instrText>
         </w:r>
         <w:r>
           <w:rPr>
@@ -1348,7 +1348,7 @@
           <w:rPr>
             <w:webHidden/>
           </w:rPr>
-          <w:t>4</w:t>
+          <w:t>5</w:t>
         </w:r>
         <w:r>
           <w:rPr>
@@ -1366,7 +1366,7 @@
           <w:szCs w:val="22"/>
         </w:rPr>
       </w:pPr>
-      <w:hyperlink w:anchor="_Toc449705047" w:history="1">
+      <w:hyperlink w:anchor="_Toc451858168" w:history="1">
         <w:r>
           <w:rPr>
             <w:rStyle w:val="Hyperlink"/>
@@ -1389,7 +1389,7 @@
           <w:rPr>
             <w:webHidden/>
           </w:rPr>
-          <w:instrText xml:space="preserve"> PAGEREF _Toc449705047 \h </w:instrText>
+          <w:instrText xml:space="preserve"> PAGEREF _Toc451858168 \h </w:instrText>
         </w:r>
         <w:r>
           <w:rPr>
@@ -1406,7 +1406,7 @@
           <w:rPr>
             <w:webHidden/>
           </w:rPr>
-          <w:t>6</w:t>
+          <w:t>7</w:t>
         </w:r>
         <w:r>
           <w:rPr>
@@ -1424,7 +1424,7 @@
           <w:szCs w:val="22"/>
         </w:rPr>
       </w:pPr>
-      <w:hyperlink w:anchor="_Toc449705048" w:history="1">
+      <w:hyperlink w:anchor="_Toc451858169" w:history="1">
         <w:r>
           <w:rPr>
             <w:rStyle w:val="Hyperlink"/>
@@ -1447,7 +1447,7 @@
           <w:rPr>
             <w:webHidden/>
           </w:rPr>
-          <w:instrText xml:space="preserve"> PAGEREF _Toc449705048 \h </w:instrText>
+          <w:instrText xml:space="preserve"> PAGEREF _Toc451858169 \h </w:instrText>
         </w:r>
         <w:r>
           <w:rPr>
@@ -1464,7 +1464,7 @@
           <w:rPr>
             <w:webHidden/>
           </w:rPr>
-          <w:t>9</w:t>
+          <w:t>10</w:t>
         </w:r>
         <w:r>
           <w:rPr>
@@ -1506,7 +1506,7 @@
       </w:pPr>
       <w:bookmarkStart w:id="5" w:name="_Ref391542968"/>
       <w:bookmarkStart w:id="6" w:name="_Ref391542970"/>
-      <w:bookmarkStart w:id="7" w:name="_Toc449705062"/>
+      <w:bookmarkStart w:id="7" w:name="_Toc451858148"/>
       <w:bookmarkStart w:id="8" w:name="_Ref387921169"/>
       <w:bookmarkEnd w:id="2"/>
       <w:bookmarkEnd w:id="3"/>
@@ -1901,24 +1901,39 @@
         <w:pStyle w:val="TableCaption"/>
       </w:pPr>
       <w:bookmarkStart w:id="9" w:name="_Ref387927129"/>
+      <w:bookmarkStart w:id="10" w:name="_Ref451759374"/>
       <w:r>
         <w:t>Table</w:t>
       </w:r>
       <w:r>
         <w:t> </w:t>
       </w:r>
-      <w:fldSimple w:instr=" SEQ Table \* ARABIC ">
-        <w:r>
-          <w:rPr>
-            <w:noProof/>
-          </w:rPr>
-          <w:t>1</w:t>
-        </w:r>
-      </w:fldSimple>
+      <w:r>
+        <w:fldChar w:fldCharType="begin"/>
+      </w:r>
+      <w:r>
+        <w:instrText xml:space="preserve"> SEQ Table \* ARABIC </w:instrText>
+      </w:r>
+      <w:r>
+        <w:fldChar w:fldCharType="separate"/>
+      </w:r>
+      <w:r>
+        <w:rPr>
+          <w:noProof/>
+        </w:rPr>
+        <w:t>1</w:t>
+      </w:r>
+      <w:r>
+        <w:rPr>
+          <w:noProof/>
+        </w:rPr>
+        <w:fldChar w:fldCharType="end"/>
+      </w:r>
       <w:bookmarkEnd w:id="9"/>
       <w:r>
         <w:t>. Key Icons and Elements</w:t>
       </w:r>
+      <w:bookmarkEnd w:id="10"/>
     </w:p>
     <w:tbl>
       <w:tblPr>
@@ -2166,8 +2181,8 @@
       <w:pPr>
         <w:pStyle w:val="Heading1"/>
       </w:pPr>
-      <w:bookmarkStart w:id="10" w:name="_Ref387926974"/>
-      <w:bookmarkStart w:id="11" w:name="_Toc449705063"/>
+      <w:bookmarkStart w:id="11" w:name="_Ref387926974"/>
+      <w:bookmarkStart w:id="12" w:name="_Toc451858149"/>
       <w:r>
         <w:lastRenderedPageBreak/>
         <w:t>Accessin</w:t>
@@ -2179,8 +2194,8 @@
         <w:t>TDS Admin</w:t>
       </w:r>
       <w:bookmarkEnd w:id="8"/>
-      <w:bookmarkEnd w:id="10"/>
       <w:bookmarkEnd w:id="11"/>
+      <w:bookmarkEnd w:id="12"/>
     </w:p>
     <w:p>
       <w:r>
@@ -2204,7 +2219,7 @@
       <w:r>
         <w:t>.</w:t>
       </w:r>
-      <w:bookmarkStart w:id="12" w:name="_Toc383185558"/>
+      <w:bookmarkStart w:id="13" w:name="_Toc383185558"/>
       <w:r>
         <w:t xml:space="preserve"> </w:t>
       </w:r>
@@ -2307,27 +2322,40 @@
       <w:pPr>
         <w:pStyle w:val="ImageCaption"/>
       </w:pPr>
-      <w:bookmarkStart w:id="13" w:name="_Toc388597172"/>
-      <w:bookmarkStart w:id="14" w:name="_Toc449705045"/>
+      <w:bookmarkStart w:id="14" w:name="_Toc388597172"/>
+      <w:bookmarkStart w:id="15" w:name="_Toc451858166"/>
       <w:r>
         <w:t>Figure </w:t>
       </w:r>
-      <w:fldSimple w:instr=" SEQ Figure \* ARABIC ">
-        <w:r>
-          <w:rPr>
-            <w:noProof/>
-          </w:rPr>
-          <w:t>1</w:t>
-        </w:r>
-      </w:fldSimple>
+      <w:r>
+        <w:fldChar w:fldCharType="begin"/>
+      </w:r>
+      <w:r>
+        <w:instrText xml:space="preserve"> SEQ Figure \* ARABIC </w:instrText>
+      </w:r>
+      <w:r>
+        <w:fldChar w:fldCharType="separate"/>
+      </w:r>
+      <w:r>
+        <w:rPr>
+          <w:noProof/>
+        </w:rPr>
+        <w:t>1</w:t>
+      </w:r>
+      <w:r>
+        <w:rPr>
+          <w:noProof/>
+        </w:rPr>
+        <w:fldChar w:fldCharType="end"/>
+      </w:r>
       <w:r>
         <w:t xml:space="preserve">. Login </w:t>
       </w:r>
-      <w:bookmarkEnd w:id="13"/>
+      <w:bookmarkEnd w:id="14"/>
       <w:r>
         <w:t>Page</w:t>
       </w:r>
-      <w:bookmarkEnd w:id="14"/>
+      <w:bookmarkEnd w:id="15"/>
     </w:p>
     <w:p>
       <w:pPr>
@@ -2460,11 +2488,11 @@
       <w:pPr>
         <w:pStyle w:val="Heading2"/>
       </w:pPr>
-      <w:bookmarkStart w:id="15" w:name="_Toc449705064"/>
+      <w:bookmarkStart w:id="16" w:name="_Toc451858150"/>
       <w:r>
         <w:t>About User Roles</w:t>
       </w:r>
-      <w:bookmarkEnd w:id="15"/>
+      <w:bookmarkEnd w:id="16"/>
     </w:p>
     <w:p>
       <w:r>
@@ -2621,15 +2649,15 @@
       <w:pPr>
         <w:pStyle w:val="Heading1"/>
       </w:pPr>
-      <w:bookmarkStart w:id="16" w:name="_Ref449004590"/>
-      <w:bookmarkStart w:id="17" w:name="_Toc449705065"/>
-      <w:bookmarkEnd w:id="12"/>
+      <w:bookmarkStart w:id="17" w:name="_Ref449004590"/>
+      <w:bookmarkStart w:id="18" w:name="_Toc451858151"/>
+      <w:bookmarkEnd w:id="13"/>
       <w:r>
         <w:lastRenderedPageBreak/>
         <w:t>Overview of TDS Admin</w:t>
       </w:r>
-      <w:bookmarkEnd w:id="16"/>
       <w:bookmarkEnd w:id="17"/>
+      <w:bookmarkEnd w:id="18"/>
       <w:r>
         <w:t xml:space="preserve"> </w:t>
       </w:r>
@@ -2646,11 +2674,11 @@
       <w:pPr>
         <w:pStyle w:val="Heading2"/>
       </w:pPr>
-      <w:bookmarkStart w:id="18" w:name="_Toc449705066"/>
+      <w:bookmarkStart w:id="19" w:name="_Toc451858152"/>
       <w:r>
         <w:t>About the TDS Admin Actions</w:t>
       </w:r>
-      <w:bookmarkEnd w:id="18"/>
+      <w:bookmarkEnd w:id="19"/>
     </w:p>
     <w:p>
       <w:r>
@@ -2696,19 +2724,32 @@
       <w:pPr>
         <w:pStyle w:val="TableCaption"/>
       </w:pPr>
-      <w:bookmarkStart w:id="19" w:name="_Ref449006080"/>
+      <w:bookmarkStart w:id="20" w:name="_Ref449006080"/>
       <w:r>
         <w:t xml:space="preserve">Table </w:t>
       </w:r>
-      <w:fldSimple w:instr=" SEQ Table \* ARABIC ">
-        <w:r>
-          <w:rPr>
-            <w:noProof/>
-          </w:rPr>
-          <w:t>2</w:t>
-        </w:r>
-      </w:fldSimple>
-      <w:bookmarkEnd w:id="19"/>
+      <w:r>
+        <w:fldChar w:fldCharType="begin"/>
+      </w:r>
+      <w:r>
+        <w:instrText xml:space="preserve"> SEQ Table \* ARABIC </w:instrText>
+      </w:r>
+      <w:r>
+        <w:fldChar w:fldCharType="separate"/>
+      </w:r>
+      <w:r>
+        <w:rPr>
+          <w:noProof/>
+        </w:rPr>
+        <w:t>2</w:t>
+      </w:r>
+      <w:r>
+        <w:rPr>
+          <w:noProof/>
+        </w:rPr>
+        <w:fldChar w:fldCharType="end"/>
+      </w:r>
+      <w:bookmarkEnd w:id="20"/>
       <w:r>
         <w:t>. Overview of Administrative Actions</w:t>
       </w:r>
@@ -3282,13 +3323,967 @@
     </w:tbl>
     <w:p>
       <w:pPr>
+        <w:rPr>
+          <w:rStyle w:val="CrossReference"/>
+        </w:rPr>
+      </w:pPr>
+    </w:p>
+    <w:p>
+      <w:pPr>
+        <w:rPr>
+          <w:rStyle w:val="CrossReference"/>
+        </w:rPr>
+      </w:pPr>
+    </w:p>
+    <w:p>
+      <w:pPr>
+        <w:rPr>
+          <w:rStyle w:val="CrossReference"/>
+        </w:rPr>
+      </w:pPr>
+    </w:p>
+    <w:p>
+      <w:pPr>
+        <w:rPr>
+          <w:rStyle w:val="CrossReference"/>
+        </w:rPr>
+      </w:pPr>
+    </w:p>
+    <w:p>
+      <w:pPr>
+        <w:rPr>
+          <w:rStyle w:val="CrossReference"/>
+        </w:rPr>
+      </w:pPr>
+    </w:p>
+    <w:p>
+      <w:pPr>
+        <w:rPr>
+          <w:rStyle w:val="CrossReference"/>
+        </w:rPr>
+      </w:pPr>
+    </w:p>
+    <w:p>
+      <w:pPr>
+        <w:rPr>
+          <w:rStyle w:val="CrossReference"/>
+        </w:rPr>
+      </w:pPr>
+    </w:p>
+    <w:p>
+      <w:pPr>
+        <w:rPr>
+          <w:rStyle w:val="CrossReference"/>
+        </w:rPr>
+      </w:pPr>
+    </w:p>
+    <w:p>
+      <w:pPr>
+        <w:rPr>
+          <w:rStyle w:val="CrossReference"/>
+        </w:rPr>
+      </w:pPr>
+    </w:p>
+    <w:p>
+      <w:r>
+        <w:fldChar w:fldCharType="begin"/>
+      </w:r>
+      <w:r>
+        <w:instrText xml:space="preserve"> REF _Ref451759345 \h  \* MERGEFORMAT </w:instrText>
+      </w:r>
+      <w:r>
+        <w:fldChar w:fldCharType="separate"/>
+      </w:r>
+      <w:r>
+        <w:rPr>
+          <w:color w:val="0000FF"/>
+          <w:u w:val="single"/>
+        </w:rPr>
+        <w:t xml:space="preserve">Table </w:t>
+      </w:r>
+      <w:r>
+        <w:rPr>
+          <w:noProof/>
+          <w:color w:val="0000FF"/>
+          <w:u w:val="single"/>
+        </w:rPr>
+        <w:t>3</w:t>
+      </w:r>
+      <w:r>
+        <w:t xml:space="preserve"> </w:t>
+      </w:r>
+      <w:r>
+        <w:fldChar w:fldCharType="end"/>
+      </w:r>
+      <w:r>
+        <w:t>provides descriptions of the actions you can perfor</w:t>
+      </w:r>
+      <w:r>
+        <w:t>m on student test opportunities based on the status of a student’s test.</w:t>
+      </w:r>
+    </w:p>
+    <w:p>
+      <w:pPr>
+        <w:pStyle w:val="TableCaption"/>
+      </w:pPr>
+      <w:bookmarkStart w:id="21" w:name="_Ref451759345"/>
+      <w:r>
+        <w:t xml:space="preserve">Table </w:t>
+      </w:r>
+      <w:r>
+        <w:fldChar w:fldCharType="begin"/>
+      </w:r>
+      <w:r>
+        <w:instrText xml:space="preserve"> SEQ Table \* ARABIC </w:instrText>
+      </w:r>
+      <w:r>
+        <w:fldChar w:fldCharType="separate"/>
+      </w:r>
+      <w:r>
+        <w:rPr>
+          <w:noProof/>
+        </w:rPr>
+        <w:t>3</w:t>
+      </w:r>
+      <w:r>
+        <w:rPr>
+          <w:noProof/>
+        </w:rPr>
+        <w:fldChar w:fldCharType="end"/>
+      </w:r>
+      <w:r>
+        <w:t xml:space="preserve">. </w:t>
+      </w:r>
+      <w:r>
+        <w:t>Available Administrative Actions by Test Status</w:t>
+      </w:r>
+      <w:bookmarkEnd w:id="21"/>
+    </w:p>
+    <w:tbl>
+      <w:tblPr>
+        <w:tblStyle w:val="TableGrid"/>
+        <w:tblW w:w="0" w:type="auto"/>
+        <w:tblLook w:val="04A0" w:firstRow="1" w:lastRow="0" w:firstColumn="1" w:lastColumn="0" w:noHBand="0" w:noVBand="1"/>
+      </w:tblPr>
+      <w:tblGrid>
+        <w:gridCol w:w="1194"/>
+        <w:gridCol w:w="1160"/>
+        <w:gridCol w:w="1256"/>
+        <w:gridCol w:w="1064"/>
+        <w:gridCol w:w="1176"/>
+        <w:gridCol w:w="1165"/>
+        <w:gridCol w:w="1176"/>
+        <w:gridCol w:w="1189"/>
+      </w:tblGrid>
+      <w:tr>
+        <w:trPr>
+          <w:cnfStyle w:val="100000000000" w:firstRow="1" w:lastRow="0" w:firstColumn="0" w:lastColumn="0" w:oddVBand="0" w:evenVBand="0" w:oddHBand="0" w:evenHBand="0" w:firstRowFirstColumn="0" w:firstRowLastColumn="0" w:lastRowFirstColumn="0" w:lastRowLastColumn="0"/>
+        </w:trPr>
+        <w:tc>
+          <w:tcPr>
+            <w:tcW w:w="1194" w:type="dxa"/>
+          </w:tcPr>
+          <w:p>
+            <w:pPr>
+              <w:pStyle w:val="TableCaption"/>
+              <w:jc w:val="center"/>
+              <w:rPr>
+                <w:b/>
+                <w:color w:val="FFFFFF" w:themeColor="background1"/>
+              </w:rPr>
+            </w:pPr>
+            <w:r>
+              <w:rPr>
+                <w:b/>
+                <w:color w:val="FFFFFF" w:themeColor="background1"/>
+              </w:rPr>
+              <w:t>Opportunity Status</w:t>
+            </w:r>
+          </w:p>
+        </w:tc>
+        <w:tc>
+          <w:tcPr>
+            <w:tcW w:w="1160" w:type="dxa"/>
+          </w:tcPr>
+          <w:p>
+            <w:pPr>
+              <w:pStyle w:val="TableCaption"/>
+              <w:jc w:val="center"/>
+              <w:rPr>
+                <w:b/>
+                <w:color w:val="FFFFFF" w:themeColor="background1"/>
+              </w:rPr>
+            </w:pPr>
+            <w:r>
+              <w:rPr>
+                <w:b/>
+                <w:color w:val="FFFFFF" w:themeColor="background1"/>
+              </w:rPr>
+              <w:t>Extend Grace Period</w:t>
+            </w:r>
+          </w:p>
+        </w:tc>
+        <w:tc>
+          <w:tcPr>
+            <w:tcW w:w="1256" w:type="dxa"/>
+          </w:tcPr>
+          <w:p>
+            <w:pPr>
+              <w:pStyle w:val="TableCaption"/>
+              <w:jc w:val="center"/>
+              <w:rPr>
+                <w:b/>
+                <w:color w:val="FFFFFF" w:themeColor="background1"/>
+              </w:rPr>
+            </w:pPr>
+            <w:r>
+              <w:rPr>
+                <w:b/>
+                <w:color w:val="FFFFFF" w:themeColor="background1"/>
+              </w:rPr>
+              <w:t>Reset a Test</w:t>
+            </w:r>
+          </w:p>
+        </w:tc>
+        <w:tc>
+          <w:tcPr>
+            <w:tcW w:w="1064" w:type="dxa"/>
+          </w:tcPr>
+          <w:p>
+            <w:pPr>
+              <w:pStyle w:val="TableCaption"/>
+              <w:jc w:val="center"/>
+              <w:rPr>
+                <w:b/>
+                <w:color w:val="FFFFFF" w:themeColor="background1"/>
+              </w:rPr>
+            </w:pPr>
+            <w:r>
+              <w:rPr>
+                <w:b/>
+                <w:color w:val="FFFFFF" w:themeColor="background1"/>
+              </w:rPr>
+              <w:t>Restore a Test</w:t>
+            </w:r>
+          </w:p>
+        </w:tc>
+        <w:tc>
+          <w:tcPr>
+            <w:tcW w:w="1176" w:type="dxa"/>
+          </w:tcPr>
+          <w:p>
+            <w:pPr>
+              <w:pStyle w:val="TableCaption"/>
+              <w:jc w:val="center"/>
+              <w:rPr>
+                <w:b/>
+                <w:color w:val="FFFFFF" w:themeColor="background1"/>
+              </w:rPr>
+            </w:pPr>
+            <w:r>
+              <w:rPr>
+                <w:b/>
+                <w:color w:val="FFFFFF" w:themeColor="background1"/>
+              </w:rPr>
+              <w:t>Extend Expiration Date</w:t>
+            </w:r>
+          </w:p>
+        </w:tc>
+        <w:tc>
+          <w:tcPr>
+            <w:tcW w:w="1165" w:type="dxa"/>
+          </w:tcPr>
+          <w:p>
+            <w:pPr>
+              <w:pStyle w:val="TableCaption"/>
+              <w:jc w:val="center"/>
+              <w:rPr>
+                <w:b/>
+                <w:color w:val="FFFFFF" w:themeColor="background1"/>
+              </w:rPr>
+            </w:pPr>
+            <w:r>
+              <w:rPr>
+                <w:b/>
+                <w:color w:val="FFFFFF" w:themeColor="background1"/>
+              </w:rPr>
+              <w:t>Reopen a Test</w:t>
+            </w:r>
+          </w:p>
+        </w:tc>
+        <w:tc>
+          <w:tcPr>
+            <w:tcW w:w="1176" w:type="dxa"/>
+          </w:tcPr>
+          <w:p>
+            <w:pPr>
+              <w:pStyle w:val="TableCaption"/>
+              <w:jc w:val="center"/>
+              <w:rPr>
+                <w:b/>
+                <w:color w:val="FFFFFF" w:themeColor="background1"/>
+              </w:rPr>
+            </w:pPr>
+            <w:r>
+              <w:rPr>
+                <w:b/>
+                <w:color w:val="FFFFFF" w:themeColor="background1"/>
+              </w:rPr>
+              <w:t>Invalidate a Test</w:t>
+            </w:r>
+          </w:p>
+        </w:tc>
+        <w:tc>
+          <w:tcPr>
+            <w:tcW w:w="1189" w:type="dxa"/>
+          </w:tcPr>
+          <w:p>
+            <w:pPr>
+              <w:pStyle w:val="TableCaption"/>
+              <w:jc w:val="center"/>
+              <w:rPr>
+                <w:b/>
+                <w:color w:val="FFFFFF" w:themeColor="background1"/>
+              </w:rPr>
+            </w:pPr>
+            <w:r>
+              <w:rPr>
+                <w:b/>
+                <w:color w:val="FFFFFF" w:themeColor="background1"/>
+              </w:rPr>
+              <w:t>Change Segment Permeability</w:t>
+            </w:r>
+          </w:p>
+        </w:tc>
+      </w:tr>
+      <w:tr>
+        <w:tc>
+          <w:tcPr>
+            <w:tcW w:w="1194" w:type="dxa"/>
+          </w:tcPr>
+          <w:p>
+            <w:pPr>
+              <w:pStyle w:val="TableCaption"/>
+              <w:ind w:left="190"/>
+            </w:pPr>
+            <w:r>
+              <w:t>Completed</w:t>
+            </w:r>
+          </w:p>
+        </w:tc>
+        <w:tc>
+          <w:tcPr>
+            <w:tcW w:w="1160" w:type="dxa"/>
+            <w:vAlign w:val="center"/>
+          </w:tcPr>
+          <w:p>
+            <w:pPr>
+              <w:pStyle w:val="TableCaption"/>
+              <w:jc w:val="center"/>
+            </w:pPr>
+            <w:r>
+              <w:rPr>
+                <w:rFonts w:ascii="Wingdings" w:hAnsi="Wingdings"/>
+                <w:color w:val="000000"/>
+              </w:rPr>
+              <w:t></w:t>
+            </w:r>
+          </w:p>
+        </w:tc>
+        <w:tc>
+          <w:tcPr>
+            <w:tcW w:w="1256" w:type="dxa"/>
+          </w:tcPr>
+          <w:p>
+            <w:pPr>
+              <w:pStyle w:val="TableCaption"/>
+            </w:pPr>
+          </w:p>
+        </w:tc>
+        <w:tc>
+          <w:tcPr>
+            <w:tcW w:w="1064" w:type="dxa"/>
+          </w:tcPr>
+          <w:p>
+            <w:pPr>
+              <w:pStyle w:val="TableCaption"/>
+            </w:pPr>
+          </w:p>
+        </w:tc>
+        <w:tc>
+          <w:tcPr>
+            <w:tcW w:w="1176" w:type="dxa"/>
+          </w:tcPr>
+          <w:p>
+            <w:pPr>
+              <w:pStyle w:val="TableCaption"/>
+              <w:jc w:val="center"/>
+            </w:pPr>
+          </w:p>
+        </w:tc>
+        <w:tc>
+          <w:tcPr>
+            <w:tcW w:w="1165" w:type="dxa"/>
+          </w:tcPr>
+          <w:p>
+            <w:pPr>
+              <w:pStyle w:val="TableCaption"/>
+              <w:jc w:val="center"/>
+            </w:pPr>
+            <w:r>
+              <w:rPr>
+                <w:rFonts w:ascii="Wingdings" w:hAnsi="Wingdings"/>
+                <w:color w:val="000000"/>
+              </w:rPr>
+              <w:t></w:t>
+            </w:r>
+          </w:p>
+        </w:tc>
+        <w:tc>
+          <w:tcPr>
+            <w:tcW w:w="1176" w:type="dxa"/>
+          </w:tcPr>
+          <w:p>
+            <w:pPr>
+              <w:pStyle w:val="TableCaption"/>
+              <w:jc w:val="center"/>
+            </w:pPr>
+            <w:r>
+              <w:rPr>
+                <w:rFonts w:ascii="Wingdings" w:hAnsi="Wingdings"/>
+                <w:color w:val="000000"/>
+              </w:rPr>
+              <w:t></w:t>
+            </w:r>
+          </w:p>
+        </w:tc>
+        <w:tc>
+          <w:tcPr>
+            <w:tcW w:w="1189" w:type="dxa"/>
+            <w:vAlign w:val="center"/>
+          </w:tcPr>
+          <w:p>
+            <w:pPr>
+              <w:pStyle w:val="TableCaption"/>
+              <w:jc w:val="center"/>
+            </w:pPr>
+            <w:r>
+              <w:rPr>
+                <w:rFonts w:ascii="Wingdings" w:hAnsi="Wingdings"/>
+                <w:color w:val="000000"/>
+              </w:rPr>
+              <w:t></w:t>
+            </w:r>
+          </w:p>
+        </w:tc>
+      </w:tr>
+      <w:tr>
+        <w:tc>
+          <w:tcPr>
+            <w:tcW w:w="1194" w:type="dxa"/>
+          </w:tcPr>
+          <w:p>
+            <w:pPr>
+              <w:pStyle w:val="TableCaption"/>
+              <w:ind w:left="190"/>
+            </w:pPr>
+            <w:r>
+              <w:t>Expired</w:t>
+            </w:r>
+          </w:p>
+        </w:tc>
+        <w:tc>
+          <w:tcPr>
+            <w:tcW w:w="1160" w:type="dxa"/>
+            <w:vAlign w:val="center"/>
+          </w:tcPr>
+          <w:p>
+            <w:pPr>
+              <w:pStyle w:val="TableCaption"/>
+              <w:jc w:val="center"/>
+            </w:pPr>
+            <w:r>
+              <w:rPr>
+                <w:rFonts w:ascii="Wingdings" w:hAnsi="Wingdings"/>
+                <w:color w:val="000000"/>
+              </w:rPr>
+              <w:t></w:t>
+            </w:r>
+          </w:p>
+        </w:tc>
+        <w:tc>
+          <w:tcPr>
+            <w:tcW w:w="1256" w:type="dxa"/>
+          </w:tcPr>
+          <w:p>
+            <w:pPr>
+              <w:pStyle w:val="TableCaption"/>
+            </w:pPr>
+          </w:p>
+        </w:tc>
+        <w:tc>
+          <w:tcPr>
+            <w:tcW w:w="1064" w:type="dxa"/>
+          </w:tcPr>
+          <w:p>
+            <w:pPr>
+              <w:pStyle w:val="TableCaption"/>
+            </w:pPr>
+          </w:p>
+        </w:tc>
+        <w:tc>
+          <w:tcPr>
+            <w:tcW w:w="1176" w:type="dxa"/>
+          </w:tcPr>
+          <w:p>
+            <w:pPr>
+              <w:pStyle w:val="TableCaption"/>
+              <w:jc w:val="center"/>
+            </w:pPr>
+            <w:r>
+              <w:rPr>
+                <w:rFonts w:ascii="Wingdings" w:hAnsi="Wingdings"/>
+                <w:color w:val="000000"/>
+              </w:rPr>
+              <w:t></w:t>
+            </w:r>
+          </w:p>
+        </w:tc>
+        <w:tc>
+          <w:tcPr>
+            <w:tcW w:w="1165" w:type="dxa"/>
+          </w:tcPr>
+          <w:p>
+            <w:pPr>
+              <w:pStyle w:val="TableCaption"/>
+              <w:jc w:val="center"/>
+            </w:pPr>
+            <w:r>
+              <w:rPr>
+                <w:rFonts w:ascii="Wingdings" w:hAnsi="Wingdings"/>
+                <w:color w:val="000000"/>
+              </w:rPr>
+              <w:t></w:t>
+            </w:r>
+          </w:p>
+        </w:tc>
+        <w:tc>
+          <w:tcPr>
+            <w:tcW w:w="1176" w:type="dxa"/>
+          </w:tcPr>
+          <w:p>
+            <w:pPr>
+              <w:pStyle w:val="TableCaption"/>
+              <w:jc w:val="center"/>
+            </w:pPr>
+            <w:r>
+              <w:rPr>
+                <w:rFonts w:ascii="Wingdings" w:hAnsi="Wingdings"/>
+                <w:color w:val="000000"/>
+              </w:rPr>
+              <w:t></w:t>
+            </w:r>
+          </w:p>
+        </w:tc>
+        <w:tc>
+          <w:tcPr>
+            <w:tcW w:w="1189" w:type="dxa"/>
+            <w:vAlign w:val="center"/>
+          </w:tcPr>
+          <w:p>
+            <w:pPr>
+              <w:pStyle w:val="TableCaption"/>
+              <w:jc w:val="center"/>
+            </w:pPr>
+            <w:r>
+              <w:rPr>
+                <w:rFonts w:ascii="Wingdings" w:hAnsi="Wingdings"/>
+                <w:color w:val="000000"/>
+              </w:rPr>
+              <w:t></w:t>
+            </w:r>
+          </w:p>
+        </w:tc>
+      </w:tr>
+      <w:tr>
+        <w:tc>
+          <w:tcPr>
+            <w:tcW w:w="1194" w:type="dxa"/>
+          </w:tcPr>
+          <w:p>
+            <w:pPr>
+              <w:pStyle w:val="TableCaption"/>
+              <w:ind w:left="190"/>
+            </w:pPr>
+            <w:r>
+              <w:t>Invalidated</w:t>
+            </w:r>
+          </w:p>
+        </w:tc>
+        <w:tc>
+          <w:tcPr>
+            <w:tcW w:w="1160" w:type="dxa"/>
+            <w:vAlign w:val="center"/>
+          </w:tcPr>
+          <w:p>
+            <w:pPr>
+              <w:pStyle w:val="TableCaption"/>
+              <w:jc w:val="center"/>
+            </w:pPr>
+            <w:r>
+              <w:rPr>
+                <w:rFonts w:ascii="Wingdings" w:hAnsi="Wingdings"/>
+                <w:color w:val="000000"/>
+              </w:rPr>
+              <w:t></w:t>
+            </w:r>
+          </w:p>
+        </w:tc>
+        <w:tc>
+          <w:tcPr>
+            <w:tcW w:w="1256" w:type="dxa"/>
+          </w:tcPr>
+          <w:p>
+            <w:pPr>
+              <w:pStyle w:val="TableCaption"/>
+              <w:jc w:val="center"/>
+            </w:pPr>
+            <w:r>
+              <w:rPr>
+                <w:rFonts w:ascii="Wingdings" w:hAnsi="Wingdings"/>
+                <w:color w:val="000000"/>
+              </w:rPr>
+              <w:t></w:t>
+            </w:r>
+          </w:p>
+        </w:tc>
+        <w:tc>
+          <w:tcPr>
+            <w:tcW w:w="1064" w:type="dxa"/>
+          </w:tcPr>
+          <w:p>
+            <w:pPr>
+              <w:pStyle w:val="TableCaption"/>
+            </w:pPr>
+          </w:p>
+        </w:tc>
+        <w:tc>
+          <w:tcPr>
+            <w:tcW w:w="1176" w:type="dxa"/>
+          </w:tcPr>
+          <w:p>
+            <w:pPr>
+              <w:pStyle w:val="TableCaption"/>
+              <w:jc w:val="center"/>
+            </w:pPr>
+          </w:p>
+        </w:tc>
+        <w:tc>
+          <w:tcPr>
+            <w:tcW w:w="1165" w:type="dxa"/>
+          </w:tcPr>
+          <w:p>
+            <w:pPr>
+              <w:pStyle w:val="TableCaption"/>
+              <w:jc w:val="center"/>
+            </w:pPr>
+            <w:r>
+              <w:rPr>
+                <w:rFonts w:ascii="Wingdings" w:hAnsi="Wingdings"/>
+                <w:color w:val="000000"/>
+              </w:rPr>
+              <w:t></w:t>
+            </w:r>
+          </w:p>
+        </w:tc>
+        <w:tc>
+          <w:tcPr>
+            <w:tcW w:w="1176" w:type="dxa"/>
+          </w:tcPr>
+          <w:p>
+            <w:pPr>
+              <w:pStyle w:val="TableCaption"/>
+              <w:jc w:val="center"/>
+            </w:pPr>
+          </w:p>
+        </w:tc>
+        <w:tc>
+          <w:tcPr>
+            <w:tcW w:w="1189" w:type="dxa"/>
+            <w:vAlign w:val="center"/>
+          </w:tcPr>
+          <w:p>
+            <w:pPr>
+              <w:pStyle w:val="TableCaption"/>
+              <w:jc w:val="center"/>
+            </w:pPr>
+            <w:r>
+              <w:rPr>
+                <w:rFonts w:ascii="Wingdings" w:hAnsi="Wingdings"/>
+                <w:color w:val="000000"/>
+              </w:rPr>
+              <w:t></w:t>
+            </w:r>
+          </w:p>
+        </w:tc>
+      </w:tr>
+      <w:tr>
+        <w:tc>
+          <w:tcPr>
+            <w:tcW w:w="1194" w:type="dxa"/>
+          </w:tcPr>
+          <w:p>
+            <w:pPr>
+              <w:pStyle w:val="TableCaption"/>
+              <w:ind w:left="190"/>
+            </w:pPr>
+            <w:r>
+              <w:t>Paused</w:t>
+            </w:r>
+          </w:p>
+        </w:tc>
+        <w:tc>
+          <w:tcPr>
+            <w:tcW w:w="1160" w:type="dxa"/>
+            <w:vAlign w:val="center"/>
+          </w:tcPr>
+          <w:p>
+            <w:pPr>
+              <w:pStyle w:val="TableCaption"/>
+              <w:jc w:val="center"/>
+            </w:pPr>
+            <w:r>
+              <w:rPr>
+                <w:rFonts w:ascii="Wingdings" w:hAnsi="Wingdings"/>
+                <w:color w:val="000000"/>
+              </w:rPr>
+              <w:t></w:t>
+            </w:r>
+          </w:p>
+        </w:tc>
+        <w:tc>
+          <w:tcPr>
+            <w:tcW w:w="1256" w:type="dxa"/>
+          </w:tcPr>
+          <w:p>
+            <w:pPr>
+              <w:pStyle w:val="TableCaption"/>
+            </w:pPr>
+          </w:p>
+        </w:tc>
+        <w:tc>
+          <w:tcPr>
+            <w:tcW w:w="1064" w:type="dxa"/>
+          </w:tcPr>
+          <w:p>
+            <w:pPr>
+              <w:pStyle w:val="TableCaption"/>
+            </w:pPr>
+          </w:p>
+        </w:tc>
+        <w:tc>
+          <w:tcPr>
+            <w:tcW w:w="1176" w:type="dxa"/>
+          </w:tcPr>
+          <w:p>
+            <w:pPr>
+              <w:pStyle w:val="TableCaption"/>
+              <w:jc w:val="center"/>
+            </w:pPr>
+            <w:r>
+              <w:rPr>
+                <w:rFonts w:ascii="Wingdings" w:hAnsi="Wingdings"/>
+                <w:color w:val="000000"/>
+              </w:rPr>
+              <w:t></w:t>
+            </w:r>
+          </w:p>
+        </w:tc>
+        <w:tc>
+          <w:tcPr>
+            <w:tcW w:w="1165" w:type="dxa"/>
+          </w:tcPr>
+          <w:p>
+            <w:pPr>
+              <w:pStyle w:val="TableCaption"/>
+              <w:jc w:val="center"/>
+            </w:pPr>
+            <w:r>
+              <w:rPr>
+                <w:rFonts w:ascii="Wingdings" w:hAnsi="Wingdings"/>
+                <w:color w:val="000000"/>
+              </w:rPr>
+              <w:t></w:t>
+            </w:r>
+          </w:p>
+        </w:tc>
+        <w:tc>
+          <w:tcPr>
+            <w:tcW w:w="1176" w:type="dxa"/>
+          </w:tcPr>
+          <w:p>
+            <w:pPr>
+              <w:pStyle w:val="TableCaption"/>
+              <w:jc w:val="center"/>
+            </w:pPr>
+            <w:r>
+              <w:rPr>
+                <w:rFonts w:ascii="Wingdings" w:hAnsi="Wingdings"/>
+                <w:color w:val="000000"/>
+              </w:rPr>
+              <w:t></w:t>
+            </w:r>
+          </w:p>
+        </w:tc>
+        <w:tc>
+          <w:tcPr>
+            <w:tcW w:w="1189" w:type="dxa"/>
+            <w:vAlign w:val="center"/>
+          </w:tcPr>
+          <w:p>
+            <w:pPr>
+              <w:pStyle w:val="TableCaption"/>
+              <w:jc w:val="center"/>
+            </w:pPr>
+            <w:r>
+              <w:rPr>
+                <w:rFonts w:ascii="Wingdings" w:hAnsi="Wingdings"/>
+                <w:color w:val="000000"/>
+              </w:rPr>
+              <w:t></w:t>
+            </w:r>
+          </w:p>
+        </w:tc>
+      </w:tr>
+      <w:tr>
+        <w:tc>
+          <w:tcPr>
+            <w:tcW w:w="1194" w:type="dxa"/>
+          </w:tcPr>
+          <w:p>
+            <w:pPr>
+              <w:pStyle w:val="TableCaption"/>
+              <w:ind w:left="190"/>
+            </w:pPr>
+            <w:r>
+              <w:t>Reset</w:t>
+            </w:r>
+          </w:p>
+        </w:tc>
+        <w:tc>
+          <w:tcPr>
+            <w:tcW w:w="1160" w:type="dxa"/>
+            <w:vAlign w:val="center"/>
+          </w:tcPr>
+          <w:p>
+            <w:pPr>
+              <w:pStyle w:val="TableCaption"/>
+              <w:jc w:val="center"/>
+            </w:pPr>
+            <w:r>
+              <w:rPr>
+                <w:rFonts w:ascii="Wingdings" w:hAnsi="Wingdings"/>
+                <w:color w:val="000000"/>
+              </w:rPr>
+              <w:t></w:t>
+            </w:r>
+          </w:p>
+        </w:tc>
+        <w:tc>
+          <w:tcPr>
+            <w:tcW w:w="1256" w:type="dxa"/>
+          </w:tcPr>
+          <w:p>
+            <w:pPr>
+              <w:pStyle w:val="TableCaption"/>
+            </w:pPr>
+          </w:p>
+        </w:tc>
+        <w:tc>
+          <w:tcPr>
+            <w:tcW w:w="1064" w:type="dxa"/>
+          </w:tcPr>
+          <w:p>
+            <w:pPr>
+              <w:pStyle w:val="TableCaption"/>
+              <w:jc w:val="center"/>
+            </w:pPr>
+            <w:r>
+              <w:rPr>
+                <w:rFonts w:ascii="Wingdings" w:hAnsi="Wingdings"/>
+                <w:color w:val="000000"/>
+              </w:rPr>
+              <w:t></w:t>
+            </w:r>
+          </w:p>
+        </w:tc>
+        <w:tc>
+          <w:tcPr>
+            <w:tcW w:w="1176" w:type="dxa"/>
+          </w:tcPr>
+          <w:p>
+            <w:pPr>
+              <w:pStyle w:val="TableCaption"/>
+              <w:jc w:val="center"/>
+            </w:pPr>
+          </w:p>
+        </w:tc>
+        <w:tc>
+          <w:tcPr>
+            <w:tcW w:w="1165" w:type="dxa"/>
+          </w:tcPr>
+          <w:p>
+            <w:pPr>
+              <w:pStyle w:val="TableCaption"/>
+            </w:pPr>
+          </w:p>
+        </w:tc>
+        <w:tc>
+          <w:tcPr>
+            <w:tcW w:w="1176" w:type="dxa"/>
+          </w:tcPr>
+          <w:p>
+            <w:pPr>
+              <w:pStyle w:val="TableCaption"/>
+              <w:jc w:val="center"/>
+            </w:pPr>
+          </w:p>
+        </w:tc>
+        <w:tc>
+          <w:tcPr>
+            <w:tcW w:w="1189" w:type="dxa"/>
+            <w:vAlign w:val="center"/>
+          </w:tcPr>
+          <w:p>
+            <w:pPr>
+              <w:pStyle w:val="TableCaption"/>
+              <w:jc w:val="center"/>
+            </w:pPr>
+            <w:r>
+              <w:rPr>
+                <w:rFonts w:ascii="Wingdings" w:hAnsi="Wingdings"/>
+                <w:color w:val="000000"/>
+              </w:rPr>
+              <w:t></w:t>
+            </w:r>
+          </w:p>
+        </w:tc>
+      </w:tr>
+    </w:tbl>
+    <w:p>
+      <w:pPr>
+        <w:pStyle w:val="TableCaption"/>
+      </w:pPr>
+    </w:p>
+    <w:p>
+      <w:pPr>
         <w:pStyle w:val="Heading2"/>
       </w:pPr>
-      <w:bookmarkStart w:id="20" w:name="_Toc449705067"/>
+      <w:bookmarkStart w:id="22" w:name="_Toc451858153"/>
       <w:r>
         <w:t>About the TDS Admin Layout</w:t>
       </w:r>
-      <w:bookmarkEnd w:id="20"/>
+      <w:bookmarkEnd w:id="22"/>
     </w:p>
     <w:p>
       <w:r>
@@ -3384,28 +4379,41 @@
         <w:pStyle w:val="Caption"/>
         <w:keepNext/>
       </w:pPr>
-      <w:bookmarkStart w:id="21" w:name="_Ref449434556"/>
-      <w:bookmarkStart w:id="22" w:name="_Toc449705046"/>
+      <w:bookmarkStart w:id="23" w:name="_Ref449434556"/>
+      <w:bookmarkStart w:id="24" w:name="_Toc451858167"/>
       <w:r>
         <w:lastRenderedPageBreak/>
         <w:t xml:space="preserve">Figure </w:t>
       </w:r>
-      <w:fldSimple w:instr=" SEQ Figure \* ARABIC ">
-        <w:r>
-          <w:rPr>
-            <w:noProof/>
-          </w:rPr>
-          <w:t>2</w:t>
-        </w:r>
-      </w:fldSimple>
-      <w:bookmarkEnd w:id="21"/>
+      <w:r>
+        <w:fldChar w:fldCharType="begin"/>
+      </w:r>
+      <w:r>
+        <w:instrText xml:space="preserve"> SEQ Figure \* ARABIC </w:instrText>
+      </w:r>
+      <w:r>
+        <w:fldChar w:fldCharType="separate"/>
+      </w:r>
+      <w:r>
+        <w:rPr>
+          <w:noProof/>
+        </w:rPr>
+        <w:t>2</w:t>
+      </w:r>
+      <w:r>
+        <w:rPr>
+          <w:noProof/>
+        </w:rPr>
+        <w:fldChar w:fldCharType="end"/>
+      </w:r>
+      <w:bookmarkEnd w:id="23"/>
       <w:r>
         <w:t>. TDS Admin Layout</w:t>
       </w:r>
       <w:r>
         <w:t xml:space="preserve"> (After Search)</w:t>
       </w:r>
-      <w:bookmarkEnd w:id="22"/>
+      <w:bookmarkEnd w:id="24"/>
     </w:p>
     <w:p>
       <w:pPr>
@@ -3554,7 +4562,7 @@
         <w:rPr>
           <w:rStyle w:val="CrossReference"/>
         </w:rPr>
-        <w:instrText xml:space="preserve"> REF _Ref449436125  \* MERGEFORMAT \h </w:instrText>
+        <w:instrText xml:space="preserve"> REF  _Ref449436125 \h  \* MERGEFORMAT </w:instrText>
       </w:r>
       <w:r>
         <w:rPr>
@@ -3568,10 +4576,7 @@
         <w:fldChar w:fldCharType="separate"/>
       </w:r>
       <w:r>
-        <w:rPr>
-          <w:rStyle w:val="CrossReference"/>
-        </w:rPr>
-        <w:t>Table 3</w:t>
+        <w:t xml:space="preserve">Table </w:t>
       </w:r>
       <w:r>
         <w:rPr>
@@ -3582,27 +4587,43 @@
       <w:r>
         <w:t xml:space="preserve"> provides descriptions of the columns in this table.</w:t>
       </w:r>
+      <w:r>
+        <w:t xml:space="preserve"> Table 4. Columns in the Table of Retrieved Opportunities</w:t>
+      </w:r>
     </w:p>
     <w:p>
       <w:pPr>
         <w:pStyle w:val="TableCaption"/>
       </w:pPr>
-      <w:bookmarkStart w:id="23" w:name="_Ref449436125"/>
+      <w:bookmarkStart w:id="25" w:name="_Ref451759701"/>
       <w:r>
         <w:t xml:space="preserve">Table </w:t>
       </w:r>
-      <w:fldSimple w:instr=" SEQ Table \* ARABIC ">
-        <w:r>
-          <w:rPr>
-            <w:noProof/>
-          </w:rPr>
-          <w:t>3</w:t>
-        </w:r>
-      </w:fldSimple>
-      <w:bookmarkEnd w:id="23"/>
+      <w:r>
+        <w:fldChar w:fldCharType="begin"/>
+      </w:r>
+      <w:r>
+        <w:instrText xml:space="preserve"> SEQ Table \* ARABIC </w:instrText>
+      </w:r>
+      <w:r>
+        <w:fldChar w:fldCharType="separate"/>
+      </w:r>
+      <w:r>
+        <w:rPr>
+          <w:noProof/>
+        </w:rPr>
+        <w:t>4</w:t>
+      </w:r>
+      <w:r>
+        <w:rPr>
+          <w:noProof/>
+        </w:rPr>
+        <w:fldChar w:fldCharType="end"/>
+      </w:r>
       <w:r>
         <w:t>. Columns in the Table of Retrieved Opportunities</w:t>
       </w:r>
+      <w:bookmarkEnd w:id="25"/>
     </w:p>
     <w:tbl>
       <w:tblPr>
@@ -4481,7 +5502,7 @@
             <w:pPr>
               <w:pStyle w:val="Footnote"/>
             </w:pPr>
-            <w:bookmarkStart w:id="24" w:name="_Ref449534742"/>
+            <w:bookmarkStart w:id="26" w:name="_Ref449534742"/>
             <w:r>
               <w:t>Column appears for Extend Grace Period actions</w:t>
             </w:r>
@@ -4490,25 +5511,25 @@
             <w:pPr>
               <w:pStyle w:val="Footnote"/>
             </w:pPr>
-            <w:bookmarkStart w:id="25" w:name="_Ref449534827"/>
+            <w:bookmarkStart w:id="27" w:name="_Ref449534827"/>
             <w:r>
               <w:t>Column appears for Extend Expiration Date</w:t>
             </w:r>
-            <w:bookmarkEnd w:id="24"/>
+            <w:bookmarkEnd w:id="26"/>
             <w:r>
               <w:t xml:space="preserve"> actions</w:t>
             </w:r>
-            <w:bookmarkEnd w:id="25"/>
+            <w:bookmarkEnd w:id="27"/>
           </w:p>
           <w:p>
             <w:pPr>
               <w:pStyle w:val="Footnote"/>
             </w:pPr>
-            <w:bookmarkStart w:id="26" w:name="_Ref449535069"/>
+            <w:bookmarkStart w:id="28" w:name="_Ref449535069"/>
             <w:r>
               <w:t>Column appears for Change Segment Permeability actions</w:t>
             </w:r>
-            <w:bookmarkEnd w:id="26"/>
+            <w:bookmarkEnd w:id="28"/>
           </w:p>
         </w:tc>
       </w:tr>
@@ -4518,8 +5539,8 @@
       <w:pPr>
         <w:pStyle w:val="Heading1"/>
       </w:pPr>
-      <w:bookmarkStart w:id="27" w:name="_Ref449004601"/>
-      <w:bookmarkStart w:id="28" w:name="_Toc449705068"/>
+      <w:bookmarkStart w:id="29" w:name="_Ref449004601"/>
+      <w:bookmarkStart w:id="30" w:name="_Toc451858154"/>
       <w:r>
         <w:lastRenderedPageBreak/>
         <w:t>Using</w:t>
@@ -4527,34 +5548,34 @@
       <w:r>
         <w:t xml:space="preserve"> TDS Admin</w:t>
       </w:r>
-      <w:bookmarkEnd w:id="27"/>
-      <w:bookmarkEnd w:id="28"/>
-    </w:p>
-    <w:p>
-      <w:r>
-        <w:t>This section explains how to search for student test opportunities and perform actions on them in TDS Admin.</w:t>
-      </w:r>
-    </w:p>
-    <w:p>
-      <w:pPr>
-        <w:pStyle w:val="Heading2"/>
-      </w:pPr>
-      <w:bookmarkStart w:id="29" w:name="_Ref449603409"/>
-      <w:bookmarkStart w:id="30" w:name="_Toc449705069"/>
-      <w:r>
-        <w:t xml:space="preserve">Searching for </w:t>
-      </w:r>
-      <w:r>
-        <w:t xml:space="preserve">Test </w:t>
-      </w:r>
-      <w:r>
-        <w:t>Opportunities</w:t>
-      </w:r>
       <w:bookmarkEnd w:id="29"/>
       <w:bookmarkEnd w:id="30"/>
     </w:p>
     <w:p>
       <w:r>
+        <w:t>This section explains how to search for student test opportunities and perform actions on them in TDS Admin.</w:t>
+      </w:r>
+    </w:p>
+    <w:p>
+      <w:pPr>
+        <w:pStyle w:val="Heading2"/>
+      </w:pPr>
+      <w:bookmarkStart w:id="31" w:name="_Ref449603409"/>
+      <w:bookmarkStart w:id="32" w:name="_Toc451858155"/>
+      <w:r>
+        <w:t xml:space="preserve">Searching for </w:t>
+      </w:r>
+      <w:r>
+        <w:t xml:space="preserve">Test </w:t>
+      </w:r>
+      <w:r>
+        <w:t>Opportunities</w:t>
+      </w:r>
+      <w:bookmarkEnd w:id="31"/>
+      <w:bookmarkEnd w:id="32"/>
+    </w:p>
+    <w:p>
+      <w:r>
         <w:t>This section describes the procedure for searching for opportunities.</w:t>
       </w:r>
       <w:r>
@@ -4582,22 +5603,35 @@
         <w:pStyle w:val="Caption"/>
         <w:keepNext/>
       </w:pPr>
-      <w:bookmarkStart w:id="31" w:name="_Toc449705047"/>
+      <w:bookmarkStart w:id="33" w:name="_Toc451858168"/>
       <w:r>
         <w:t xml:space="preserve">Figure </w:t>
       </w:r>
-      <w:fldSimple w:instr=" SEQ Figure \* ARABIC ">
-        <w:r>
-          <w:rPr>
-            <w:noProof/>
-          </w:rPr>
-          <w:t>3</w:t>
-        </w:r>
-      </w:fldSimple>
+      <w:r>
+        <w:fldChar w:fldCharType="begin"/>
+      </w:r>
+      <w:r>
+        <w:instrText xml:space="preserve"> SEQ Figure \* ARABIC </w:instrText>
+      </w:r>
+      <w:r>
+        <w:fldChar w:fldCharType="separate"/>
+      </w:r>
+      <w:r>
+        <w:rPr>
+          <w:noProof/>
+        </w:rPr>
+        <w:t>3</w:t>
+      </w:r>
+      <w:r>
+        <w:rPr>
+          <w:noProof/>
+        </w:rPr>
+        <w:fldChar w:fldCharType="end"/>
+      </w:r>
       <w:r>
         <w:t>. TDS Admin Search Filters</w:t>
       </w:r>
-      <w:bookmarkEnd w:id="31"/>
+      <w:bookmarkEnd w:id="33"/>
     </w:p>
     <w:p>
       <w:pPr>
@@ -4821,118 +5855,124 @@
         <w:t>. The retrieved opportunities appear in a table below the search filters.</w:t>
       </w:r>
       <w:r>
-        <w:t xml:space="preserve"> For a description of the columns in this table, see </w:t>
-      </w:r>
-      <w:r>
-        <w:rPr>
-          <w:rStyle w:val="CrossReference"/>
-        </w:rPr>
+        <w:t xml:space="preserve"> For a description of the columns in this table, see</w:t>
+      </w:r>
+      <w:r>
+        <w:t xml:space="preserve"> </w:t>
+      </w:r>
+      <w:r>
         <w:fldChar w:fldCharType="begin"/>
       </w:r>
       <w:r>
-        <w:rPr>
-          <w:rStyle w:val="CrossReference"/>
-        </w:rPr>
-        <w:instrText xml:space="preserve"> REF _Ref449436125  \* MERGEFORMAT \h </w:instrText>
-      </w:r>
-      <w:r>
-        <w:rPr>
-          <w:rStyle w:val="CrossReference"/>
-        </w:rPr>
-      </w:r>
-      <w:r>
-        <w:rPr>
-          <w:rStyle w:val="CrossReference"/>
-        </w:rPr>
+        <w:instrText xml:space="preserve"> REF _Ref451759</w:instrText>
+      </w:r>
+      <w:r>
+        <w:instrText xml:space="preserve">701  \* MERGEFORMAT </w:instrText>
+      </w:r>
+      <w:r>
         <w:fldChar w:fldCharType="separate"/>
       </w:r>
       <w:r>
         <w:rPr>
-          <w:rStyle w:val="CrossReference"/>
-        </w:rPr>
-        <w:t>Table 3</w:t>
-      </w:r>
-      <w:r>
-        <w:rPr>
-          <w:rStyle w:val="CrossReference"/>
+          <w:color w:val="0000FF"/>
+          <w:u w:val="single"/>
+        </w:rPr>
+        <w:t xml:space="preserve">Table </w:t>
+      </w:r>
+      <w:r>
+        <w:rPr>
+          <w:noProof/>
+          <w:color w:val="0000FF"/>
+          <w:u w:val="single"/>
+        </w:rPr>
+        <w:t>4</w:t>
+      </w:r>
+      <w:r>
+        <w:rPr>
+          <w:color w:val="0000FF"/>
+          <w:u w:val="single"/>
+        </w:rPr>
+        <w:t xml:space="preserve">. </w:t>
+      </w:r>
+      <w:r>
+        <w:rPr>
+          <w:color w:val="0000FF"/>
+          <w:u w:val="single"/>
         </w:rPr>
         <w:fldChar w:fldCharType="end"/>
       </w:r>
+    </w:p>
+    <w:p>
+      <w:r>
+        <w:t xml:space="preserve">For instructions for performing actions on the retrieved opportunities, see the section </w:t>
+      </w:r>
+      <w:r>
+        <w:rPr>
+          <w:rStyle w:val="CrossReference"/>
+        </w:rPr>
+        <w:fldChar w:fldCharType="begin"/>
+      </w:r>
+      <w:r>
+        <w:rPr>
+          <w:rStyle w:val="CrossReference"/>
+        </w:rPr>
+        <w:instrText xml:space="preserve"> REF _Ref449524649  \* MERGEFORMAT \h </w:instrText>
+      </w:r>
+      <w:r>
+        <w:rPr>
+          <w:rStyle w:val="CrossReference"/>
+        </w:rPr>
+      </w:r>
+      <w:r>
+        <w:rPr>
+          <w:rStyle w:val="CrossReference"/>
+        </w:rPr>
+        <w:fldChar w:fldCharType="separate"/>
+      </w:r>
+      <w:r>
+        <w:rPr>
+          <w:rStyle w:val="CrossReference"/>
+        </w:rPr>
+        <w:t>Performing TDS Admin Actions</w:t>
+      </w:r>
+      <w:r>
+        <w:rPr>
+          <w:rStyle w:val="CrossReference"/>
+        </w:rPr>
+        <w:fldChar w:fldCharType="end"/>
+      </w:r>
       <w:r>
         <w:t>.</w:t>
       </w:r>
     </w:p>
     <w:p>
-      <w:r>
-        <w:t xml:space="preserve">For instructions for performing actions on the retrieved opportunities, see the section </w:t>
-      </w:r>
-      <w:r>
-        <w:rPr>
-          <w:rStyle w:val="CrossReference"/>
-        </w:rPr>
-        <w:fldChar w:fldCharType="begin"/>
-      </w:r>
-      <w:r>
-        <w:rPr>
-          <w:rStyle w:val="CrossReference"/>
-        </w:rPr>
-        <w:instrText xml:space="preserve"> REF _Ref449524649  \* MERGEFORMAT \h </w:instrText>
-      </w:r>
-      <w:r>
-        <w:rPr>
-          <w:rStyle w:val="CrossReference"/>
-        </w:rPr>
-      </w:r>
-      <w:r>
-        <w:rPr>
-          <w:rStyle w:val="CrossReference"/>
-        </w:rPr>
-        <w:fldChar w:fldCharType="separate"/>
-      </w:r>
-      <w:r>
-        <w:rPr>
-          <w:rStyle w:val="CrossReference"/>
-        </w:rPr>
+      <w:pPr>
+        <w:pStyle w:val="Heading2"/>
+      </w:pPr>
+      <w:bookmarkStart w:id="34" w:name="_Ref449524649"/>
+      <w:bookmarkStart w:id="35" w:name="_Toc451858156"/>
+      <w:r>
         <w:t>Performing TDS Admin Actions</w:t>
-      </w:r>
-      <w:r>
-        <w:rPr>
-          <w:rStyle w:val="CrossReference"/>
-        </w:rPr>
-        <w:fldChar w:fldCharType="end"/>
-      </w:r>
-      <w:r>
-        <w:t>.</w:t>
-      </w:r>
-    </w:p>
-    <w:p>
-      <w:pPr>
-        <w:pStyle w:val="Heading2"/>
-      </w:pPr>
-      <w:bookmarkStart w:id="32" w:name="_Ref449524649"/>
-      <w:bookmarkStart w:id="33" w:name="_Toc449705070"/>
-      <w:r>
-        <w:t>Performing TDS Admin Actions</w:t>
-      </w:r>
-      <w:bookmarkEnd w:id="32"/>
-      <w:bookmarkEnd w:id="33"/>
-    </w:p>
-    <w:p>
-      <w:r>
-        <w:t>This section provides instructions for performing each of the actions available in TDS Admin.</w:t>
-      </w:r>
-    </w:p>
-    <w:p>
-      <w:pPr>
-        <w:pStyle w:val="Heading3"/>
-      </w:pPr>
-      <w:bookmarkStart w:id="34" w:name="_Ref449014533"/>
-      <w:bookmarkStart w:id="35" w:name="_Toc449705071"/>
-      <w:r>
-        <w:t>Extending Grace Periods</w:t>
       </w:r>
       <w:bookmarkEnd w:id="34"/>
       <w:bookmarkEnd w:id="35"/>
+    </w:p>
+    <w:p>
+      <w:r>
+        <w:t>This section provides instructions for performing each of the actions available in TDS Admin.</w:t>
+      </w:r>
+    </w:p>
+    <w:p>
+      <w:pPr>
+        <w:pStyle w:val="Heading3"/>
+      </w:pPr>
+      <w:bookmarkStart w:id="36" w:name="_Ref449014533"/>
+      <w:bookmarkStart w:id="37" w:name="_Toc451858157"/>
+      <w:r>
+        <w:t>Extending Grace Periods</w:t>
+      </w:r>
+      <w:bookmarkEnd w:id="36"/>
+      <w:bookmarkEnd w:id="37"/>
     </w:p>
     <w:p>
       <w:r>
@@ -5047,11 +6087,11 @@
           <w:numId w:val="37"/>
         </w:numPr>
       </w:pPr>
-      <w:bookmarkStart w:id="36" w:name="_Ref449603659"/>
+      <w:bookmarkStart w:id="38" w:name="_Ref449603659"/>
       <w:r>
         <w:t>Mark the checkbox for the opportunity whose grace period you need to extend.</w:t>
       </w:r>
-      <w:bookmarkEnd w:id="36"/>
+      <w:bookmarkEnd w:id="38"/>
     </w:p>
     <w:p>
       <w:pPr>
@@ -5061,7 +6101,7 @@
           <w:numId w:val="37"/>
         </w:numPr>
       </w:pPr>
-      <w:bookmarkStart w:id="37" w:name="_Ref449694845"/>
+      <w:bookmarkStart w:id="39" w:name="_Ref449694845"/>
       <w:r>
         <w:lastRenderedPageBreak/>
         <w:t xml:space="preserve">In the Selected Sitting column for that opportunity, </w:t>
@@ -5072,26 +6112,9 @@
       <w:r>
         <w:t>.</w:t>
       </w:r>
-      <w:bookmarkEnd w:id="37"/>
+      <w:bookmarkEnd w:id="39"/>
       <w:r>
         <w:t xml:space="preserve"> </w:t>
-      </w:r>
-      <w:r>
-        <w:t xml:space="preserve">This number should be sufficient to alter </w:t>
-      </w:r>
-      <w:r>
-        <w:t xml:space="preserve">the </w:t>
-      </w:r>
-      <w:r>
-        <w:t xml:space="preserve">opportunity status from expired, otherwise </w:t>
-      </w:r>
-      <w:r>
-        <w:t xml:space="preserve">the </w:t>
-      </w:r>
-      <w:bookmarkStart w:id="38" w:name="_GoBack"/>
-      <w:bookmarkEnd w:id="38"/>
-      <w:r>
-        <w:t>procedure will fail.</w:t>
       </w:r>
     </w:p>
     <w:p>
@@ -5240,13 +6263,13 @@
       <w:pPr>
         <w:pStyle w:val="Heading3"/>
       </w:pPr>
-      <w:bookmarkStart w:id="39" w:name="_Ref449014779"/>
-      <w:bookmarkStart w:id="40" w:name="_Toc449705072"/>
+      <w:bookmarkStart w:id="40" w:name="_Ref449014779"/>
+      <w:bookmarkStart w:id="41" w:name="_Toc451858158"/>
       <w:r>
         <w:t>Resetting Opportunities</w:t>
       </w:r>
-      <w:bookmarkEnd w:id="39"/>
       <w:bookmarkEnd w:id="40"/>
+      <w:bookmarkEnd w:id="41"/>
     </w:p>
     <w:p>
       <w:r>
@@ -5355,7 +6378,7 @@
           <w:numId w:val="37"/>
         </w:numPr>
       </w:pPr>
-      <w:bookmarkStart w:id="41" w:name="_Ref449603995"/>
+      <w:bookmarkStart w:id="42" w:name="_Ref449603995"/>
       <w:r>
         <w:t xml:space="preserve">Mark the checkbox for </w:t>
       </w:r>
@@ -5365,7 +6388,7 @@
       <w:r>
         <w:t xml:space="preserve"> opportunity you need to reset.</w:t>
       </w:r>
-      <w:bookmarkEnd w:id="41"/>
+      <w:bookmarkEnd w:id="42"/>
     </w:p>
     <w:p>
       <w:pPr>
@@ -5419,13 +6442,13 @@
       <w:pPr>
         <w:pStyle w:val="Heading3"/>
       </w:pPr>
-      <w:bookmarkStart w:id="42" w:name="_Ref449014991"/>
-      <w:bookmarkStart w:id="43" w:name="_Toc449705073"/>
+      <w:bookmarkStart w:id="43" w:name="_Ref449014991"/>
+      <w:bookmarkStart w:id="44" w:name="_Toc451858159"/>
       <w:r>
         <w:t>Restoring Opportunities</w:t>
       </w:r>
-      <w:bookmarkEnd w:id="42"/>
       <w:bookmarkEnd w:id="43"/>
+      <w:bookmarkEnd w:id="44"/>
     </w:p>
     <w:p>
       <w:r>
@@ -5546,7 +6569,7 @@
           <w:numId w:val="37"/>
         </w:numPr>
       </w:pPr>
-      <w:bookmarkStart w:id="44" w:name="_Ref449604593"/>
+      <w:bookmarkStart w:id="45" w:name="_Ref449604593"/>
       <w:r>
         <w:t xml:space="preserve">Mark the checkbox for </w:t>
       </w:r>
@@ -5556,7 +6579,7 @@
       <w:r>
         <w:t xml:space="preserve"> opportunity you need to restore.</w:t>
       </w:r>
-      <w:bookmarkEnd w:id="44"/>
+      <w:bookmarkEnd w:id="45"/>
     </w:p>
     <w:p>
       <w:pPr>
@@ -5610,13 +6633,13 @@
       <w:pPr>
         <w:pStyle w:val="Heading3"/>
       </w:pPr>
-      <w:bookmarkStart w:id="45" w:name="_Ref449015187"/>
-      <w:bookmarkStart w:id="46" w:name="_Toc449705074"/>
+      <w:bookmarkStart w:id="46" w:name="_Ref449015187"/>
+      <w:bookmarkStart w:id="47" w:name="_Toc451858160"/>
       <w:r>
         <w:t>Extending Expiration Dates</w:t>
       </w:r>
-      <w:bookmarkEnd w:id="45"/>
       <w:bookmarkEnd w:id="46"/>
+      <w:bookmarkEnd w:id="47"/>
     </w:p>
     <w:p>
       <w:r>
@@ -5737,11 +6760,11 @@
           <w:numId w:val="37"/>
         </w:numPr>
       </w:pPr>
-      <w:bookmarkStart w:id="47" w:name="_Ref449605451"/>
+      <w:bookmarkStart w:id="48" w:name="_Ref449605451"/>
       <w:r>
         <w:t>Mark the checkbox for the opportunity whose expiration date you need to extend.</w:t>
       </w:r>
-      <w:bookmarkEnd w:id="47"/>
+      <w:bookmarkEnd w:id="48"/>
     </w:p>
     <w:p>
       <w:pPr>
@@ -5751,11 +6774,35 @@
           <w:numId w:val="37"/>
         </w:numPr>
       </w:pPr>
-      <w:bookmarkStart w:id="48" w:name="_Ref449694923"/>
+      <w:bookmarkStart w:id="49" w:name="_Ref449694923"/>
       <w:r>
         <w:t>In the Day Increment column for that opportunity, enter the number of days by which you need to extend the opportunity.</w:t>
       </w:r>
-      <w:bookmarkEnd w:id="48"/>
+      <w:bookmarkEnd w:id="49"/>
+      <w:r>
+        <w:t xml:space="preserve"> </w:t>
+      </w:r>
+      <w:r>
+        <w:t>Be sure to calculate</w:t>
+      </w:r>
+      <w:r>
+        <w:t xml:space="preserve"> the</w:t>
+      </w:r>
+      <w:r>
+        <w:t xml:space="preserve"> number of</w:t>
+      </w:r>
+      <w:r>
+        <w:t xml:space="preserve"> days </w:t>
+      </w:r>
+      <w:r>
+        <w:t xml:space="preserve">you’d like incremented </w:t>
+      </w:r>
+      <w:r>
+        <w:t xml:space="preserve">based on the </w:t>
+      </w:r>
+      <w:r>
+        <w:t>date in the expired on column.</w:t>
+      </w:r>
     </w:p>
     <w:p>
       <w:pPr>
@@ -5903,14 +6950,14 @@
       <w:pPr>
         <w:pStyle w:val="Heading3"/>
       </w:pPr>
-      <w:bookmarkStart w:id="49" w:name="_Ref449015334"/>
-      <w:bookmarkStart w:id="50" w:name="_Toc449705075"/>
+      <w:bookmarkStart w:id="50" w:name="_Ref449015334"/>
+      <w:bookmarkStart w:id="51" w:name="_Toc451858161"/>
       <w:r>
         <w:lastRenderedPageBreak/>
         <w:t>Reopening Opportunities</w:t>
       </w:r>
-      <w:bookmarkEnd w:id="49"/>
       <w:bookmarkEnd w:id="50"/>
+      <w:bookmarkEnd w:id="51"/>
     </w:p>
     <w:p>
       <w:r>
@@ -6031,7 +7078,7 @@
           <w:numId w:val="37"/>
         </w:numPr>
       </w:pPr>
-      <w:bookmarkStart w:id="51" w:name="_Ref449620049"/>
+      <w:bookmarkStart w:id="52" w:name="_Ref449620049"/>
       <w:r>
         <w:t xml:space="preserve">Mark the checkbox for </w:t>
       </w:r>
@@ -6047,7 +7094,7 @@
       <w:r>
         <w:t>.</w:t>
       </w:r>
-      <w:bookmarkEnd w:id="51"/>
+      <w:bookmarkEnd w:id="52"/>
     </w:p>
     <w:p>
       <w:pPr>
@@ -6101,13 +7148,13 @@
       <w:pPr>
         <w:pStyle w:val="Heading3"/>
       </w:pPr>
-      <w:bookmarkStart w:id="52" w:name="_Ref449428893"/>
-      <w:bookmarkStart w:id="53" w:name="_Toc449705076"/>
+      <w:bookmarkStart w:id="53" w:name="_Ref449428893"/>
+      <w:bookmarkStart w:id="54" w:name="_Toc451858162"/>
       <w:r>
         <w:t>Invalidating Opportunities</w:t>
       </w:r>
-      <w:bookmarkEnd w:id="52"/>
       <w:bookmarkEnd w:id="53"/>
+      <w:bookmarkEnd w:id="54"/>
     </w:p>
     <w:p>
       <w:r>
@@ -6222,7 +7269,7 @@
           <w:numId w:val="37"/>
         </w:numPr>
       </w:pPr>
-      <w:bookmarkStart w:id="54" w:name="_Ref449620339"/>
+      <w:bookmarkStart w:id="55" w:name="_Ref449620339"/>
       <w:r>
         <w:t xml:space="preserve">Mark the checkbox for </w:t>
       </w:r>
@@ -6238,7 +7285,7 @@
       <w:r>
         <w:t>.</w:t>
       </w:r>
-      <w:bookmarkEnd w:id="54"/>
+      <w:bookmarkEnd w:id="55"/>
     </w:p>
     <w:p>
       <w:pPr>
@@ -6292,13 +7339,13 @@
       <w:pPr>
         <w:pStyle w:val="Heading3"/>
       </w:pPr>
-      <w:bookmarkStart w:id="55" w:name="_Ref449428990"/>
-      <w:bookmarkStart w:id="56" w:name="_Toc449705077"/>
+      <w:bookmarkStart w:id="56" w:name="_Ref449428990"/>
+      <w:bookmarkStart w:id="57" w:name="_Toc451858163"/>
       <w:r>
         <w:t>Changing Segment Permeability</w:t>
       </w:r>
-      <w:bookmarkEnd w:id="55"/>
       <w:bookmarkEnd w:id="56"/>
+      <w:bookmarkEnd w:id="57"/>
     </w:p>
     <w:p>
       <w:r>
@@ -6335,15 +7382,18 @@
       </w:r>
       <w:r>
         <w:rPr>
+          <w:b/>
+        </w:rPr>
+        <w:t>Change</w:t>
+      </w:r>
+      <w:r>
+        <w:t xml:space="preserve"> </w:t>
+      </w:r>
+      <w:r>
+        <w:rPr>
           <w:rStyle w:val="Strong"/>
         </w:rPr>
-        <w:t xml:space="preserve">Extend </w:t>
-      </w:r>
-      <w:r>
-        <w:rPr>
-          <w:rStyle w:val="Strong"/>
-        </w:rPr>
-        <w:t>Expiration Date</w:t>
+        <w:t>Segment Permeability</w:t>
       </w:r>
       <w:r>
         <w:t>.</w:t>
@@ -6407,7 +7457,7 @@
           <w:numId w:val="37"/>
         </w:numPr>
       </w:pPr>
-      <w:bookmarkStart w:id="57" w:name="_Ref449620915"/>
+      <w:bookmarkStart w:id="58" w:name="_Ref449620915"/>
       <w:r>
         <w:t>Mark the che</w:t>
       </w:r>
@@ -6417,7 +7467,7 @@
       <w:r>
         <w:t>.</w:t>
       </w:r>
-      <w:bookmarkEnd w:id="57"/>
+      <w:bookmarkEnd w:id="58"/>
     </w:p>
     <w:p>
       <w:pPr>
@@ -6439,11 +7489,11 @@
           <w:numId w:val="37"/>
         </w:numPr>
       </w:pPr>
-      <w:bookmarkStart w:id="58" w:name="_Ref449695180"/>
+      <w:bookmarkStart w:id="59" w:name="_Ref449695180"/>
       <w:r>
         <w:t>From the drop-down list in the Restore On column, select the state in which the segment’s default permeability setting should be restored:</w:t>
       </w:r>
-      <w:bookmarkEnd w:id="58"/>
+      <w:bookmarkEnd w:id="59"/>
     </w:p>
     <w:p>
       <w:pPr>
@@ -6769,14 +7819,14 @@
       <w:pPr>
         <w:pStyle w:val="Heading2"/>
       </w:pPr>
-      <w:bookmarkStart w:id="59" w:name="_Toc449705078"/>
+      <w:bookmarkStart w:id="60" w:name="_Toc451858164"/>
       <w:r>
         <w:t xml:space="preserve">Viewing </w:t>
       </w:r>
       <w:r>
         <w:t>Action Results</w:t>
       </w:r>
-      <w:bookmarkEnd w:id="59"/>
+      <w:bookmarkEnd w:id="60"/>
     </w:p>
     <w:p>
       <w:r>
@@ -6803,22 +7853,35 @@
         <w:pStyle w:val="Caption"/>
         <w:keepNext/>
       </w:pPr>
-      <w:bookmarkStart w:id="60" w:name="_Toc449705048"/>
+      <w:bookmarkStart w:id="61" w:name="_Toc451858169"/>
       <w:r>
         <w:t xml:space="preserve">Figure </w:t>
       </w:r>
-      <w:fldSimple w:instr=" SEQ Figure \* ARABIC ">
-        <w:r>
-          <w:rPr>
-            <w:noProof/>
-          </w:rPr>
-          <w:t>4</w:t>
-        </w:r>
-      </w:fldSimple>
+      <w:r>
+        <w:fldChar w:fldCharType="begin"/>
+      </w:r>
+      <w:r>
+        <w:instrText xml:space="preserve"> SEQ Figure \* ARABIC </w:instrText>
+      </w:r>
+      <w:r>
+        <w:fldChar w:fldCharType="separate"/>
+      </w:r>
+      <w:r>
+        <w:rPr>
+          <w:noProof/>
+        </w:rPr>
+        <w:t>4</w:t>
+      </w:r>
+      <w:r>
+        <w:rPr>
+          <w:noProof/>
+        </w:rPr>
+        <w:fldChar w:fldCharType="end"/>
+      </w:r>
       <w:r>
         <w:t>. Action Results</w:t>
       </w:r>
-      <w:bookmarkEnd w:id="60"/>
+      <w:bookmarkEnd w:id="61"/>
     </w:p>
     <w:p>
       <w:pPr>
@@ -6874,19 +7937,204 @@
         </w:drawing>
       </w:r>
     </w:p>
+    <w:p>
+      <w:pPr>
+        <w:pStyle w:val="Image"/>
+      </w:pPr>
+    </w:p>
+    <w:p>
+      <w:pPr>
+        <w:pStyle w:val="Image"/>
+        <w:jc w:val="left"/>
+        <w:rPr>
+          <w:rFonts w:ascii="Franklin Gothic Book" w:hAnsi="Franklin Gothic Book"/>
+        </w:rPr>
+      </w:pPr>
+      <w:r>
+        <w:rPr>
+          <w:rFonts w:ascii="Franklin Gothic Book" w:hAnsi="Franklin Gothic Book"/>
+        </w:rPr>
+        <w:t xml:space="preserve">If the action failed for an opportunity, you can hover over </w:t>
+      </w:r>
+      <w:r>
+        <w:rPr>
+          <w:rStyle w:val="HTMLCode"/>
+          <w:rFonts w:ascii="Franklin Gothic Book" w:hAnsi="Franklin Gothic Book"/>
+          <w:i/>
+          <w:sz w:val="22"/>
+          <w:szCs w:val="22"/>
+        </w:rPr>
+        <w:t>Failed</w:t>
+      </w:r>
+      <w:r>
+        <w:rPr>
+          <w:rFonts w:ascii="Franklin Gothic Book" w:hAnsi="Franklin Gothic Book"/>
+          <w:i/>
+        </w:rPr>
+        <w:t xml:space="preserve"> </w:t>
+      </w:r>
+      <w:r>
+        <w:rPr>
+          <w:rFonts w:ascii="Franklin Gothic Book" w:hAnsi="Franklin Gothic Book"/>
+        </w:rPr>
+        <w:t>in the Result column to view a message explaining the reason for the failure.</w:t>
+      </w:r>
+    </w:p>
+    <w:p>
+      <w:pPr>
+        <w:pStyle w:val="Image"/>
+        <w:jc w:val="left"/>
+        <w:rPr>
+          <w:rFonts w:ascii="Franklin Gothic Book" w:hAnsi="Franklin Gothic Book"/>
+        </w:rPr>
+      </w:pPr>
+    </w:p>
+    <w:p>
+      <w:pPr>
+        <w:pStyle w:val="Image"/>
+        <w:jc w:val="left"/>
+        <w:rPr>
+          <w:rFonts w:ascii="Franklin Gothic Book" w:hAnsi="Franklin Gothic Book"/>
+        </w:rPr>
+      </w:pPr>
+      <w:r>
+        <mc:AlternateContent>
+          <mc:Choice Requires="wps">
+            <w:drawing>
+              <wp:anchor distT="0" distB="0" distL="114300" distR="114300" simplePos="0" relativeHeight="251659264" behindDoc="0" locked="0" layoutInCell="1" allowOverlap="1" wp14:anchorId="0AD5CBA2" wp14:editId="15C3D86E">
+                <wp:simplePos x="0" y="0"/>
+                <wp:positionH relativeFrom="column">
+                  <wp:posOffset>5589767</wp:posOffset>
+                </wp:positionH>
+                <wp:positionV relativeFrom="paragraph">
+                  <wp:posOffset>406483</wp:posOffset>
+                </wp:positionV>
+                <wp:extent cx="238539" cy="174929"/>
+                <wp:effectExtent l="0" t="0" r="28575" b="15875"/>
+                <wp:wrapNone/>
+                <wp:docPr id="8" name="Rectangle 8"/>
+                <wp:cNvGraphicFramePr/>
+                <a:graphic xmlns:a="http://schemas.openxmlformats.org/drawingml/2006/main">
+                  <a:graphicData uri="http://schemas.microsoft.com/office/word/2010/wordprocessingShape">
+                    <wps:wsp>
+                      <wps:cNvSpPr/>
+                      <wps:spPr>
+                        <a:xfrm>
+                          <a:off x="0" y="0"/>
+                          <a:ext cx="238539" cy="174929"/>
+                        </a:xfrm>
+                        <a:prstGeom prst="rect">
+                          <a:avLst/>
+                        </a:prstGeom>
+                        <a:noFill/>
+                        <a:ln>
+                          <a:solidFill>
+                            <a:srgbClr val="FF0000"/>
+                          </a:solidFill>
+                        </a:ln>
+                      </wps:spPr>
+                      <wps:style>
+                        <a:lnRef idx="2">
+                          <a:schemeClr val="accent1">
+                            <a:shade val="50000"/>
+                          </a:schemeClr>
+                        </a:lnRef>
+                        <a:fillRef idx="1">
+                          <a:schemeClr val="accent1"/>
+                        </a:fillRef>
+                        <a:effectRef idx="0">
+                          <a:schemeClr val="accent1"/>
+                        </a:effectRef>
+                        <a:fontRef idx="minor">
+                          <a:schemeClr val="lt1"/>
+                        </a:fontRef>
+                      </wps:style>
+                      <wps:bodyPr rot="0" spcFirstLastPara="0" vertOverflow="overflow" horzOverflow="overflow" vert="horz" wrap="square" lIns="91440" tIns="45720" rIns="91440" bIns="45720" numCol="1" spcCol="0" rtlCol="0" fromWordArt="0" anchor="ctr" anchorCtr="0" forceAA="0" compatLnSpc="1">
+                        <a:prstTxWarp prst="textNoShape">
+                          <a:avLst/>
+                        </a:prstTxWarp>
+                        <a:noAutofit/>
+                      </wps:bodyPr>
+                    </wps:wsp>
+                  </a:graphicData>
+                </a:graphic>
+                <wp14:sizeRelH relativeFrom="margin">
+                  <wp14:pctWidth>0</wp14:pctWidth>
+                </wp14:sizeRelH>
+              </wp:anchor>
+            </w:drawing>
+          </mc:Choice>
+          <mc:Fallback>
+            <w:pict>
+              <v:rect w14:anchorId="2C1A86EA" id="Rectangle 8" o:spid="_x0000_s1026" style="position:absolute;margin-left:440.15pt;margin-top:32pt;width:18.8pt;height:13.75pt;z-index:251659264;visibility:visible;mso-wrap-style:square;mso-width-percent:0;mso-wrap-distance-left:9pt;mso-wrap-distance-top:0;mso-wrap-distance-right:9pt;mso-wrap-distance-bottom:0;mso-position-horizontal:absolute;mso-position-horizontal-relative:text;mso-position-vertical:absolute;mso-position-vertical-relative:text;mso-width-percent:0;mso-width-relative:margin;v-text-anchor:middle" o:gfxdata="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" filled="f" strokecolor="red" strokeweight="2pt"/>
+            </w:pict>
+          </mc:Fallback>
+        </mc:AlternateContent>
+      </w:r>
+      <w:r>
+        <w:drawing>
+          <wp:inline distT="0" distB="0" distL="0" distR="0" wp14:anchorId="56F47C2A" wp14:editId="5C88AFE8">
+            <wp:extent cx="5943600" cy="842645"/>
+            <wp:effectExtent l="0" t="0" r="0" b="0"/>
+            <wp:docPr id="7" name="Picture 7"/>
+            <wp:cNvGraphicFramePr>
+              <a:graphicFrameLocks xmlns:a="http://schemas.openxmlformats.org/drawingml/2006/main" noChangeAspect="1"/>
+            </wp:cNvGraphicFramePr>
+            <a:graphic xmlns:a="http://schemas.openxmlformats.org/drawingml/2006/main">
+              <a:graphicData uri="http://schemas.openxmlformats.org/drawingml/2006/picture">
+                <pic:pic xmlns:pic="http://schemas.openxmlformats.org/drawingml/2006/picture">
+                  <pic:nvPicPr>
+                    <pic:cNvPr id="1" name=""/>
+                    <pic:cNvPicPr/>
+                  </pic:nvPicPr>
+                  <pic:blipFill>
+                    <a:blip r:embed="rId18"/>
+                    <a:stretch>
+                      <a:fillRect/>
+                    </a:stretch>
+                  </pic:blipFill>
+                  <pic:spPr>
+                    <a:xfrm>
+                      <a:off x="0" y="0"/>
+                      <a:ext cx="5943600" cy="842645"/>
+                    </a:xfrm>
+                    <a:prstGeom prst="rect">
+                      <a:avLst/>
+                    </a:prstGeom>
+                  </pic:spPr>
+                </pic:pic>
+              </a:graphicData>
+            </a:graphic>
+          </wp:inline>
+        </w:drawing>
+      </w:r>
+    </w:p>
+    <w:p>
+      <w:pPr>
+        <w:pStyle w:val="Image"/>
+        <w:jc w:val="left"/>
+        <w:rPr>
+          <w:rFonts w:ascii="Franklin Gothic Book" w:hAnsi="Franklin Gothic Book"/>
+        </w:rPr>
+      </w:pPr>
+    </w:p>
+    <w:p>
+      <w:bookmarkStart w:id="62" w:name="_GoBack"/>
+      <w:bookmarkEnd w:id="62"/>
+    </w:p>
     <w:p/>
     <w:p>
       <w:pPr>
         <w:pStyle w:val="Heading1NoNumber"/>
       </w:pPr>
-      <w:bookmarkStart w:id="61" w:name="_Toc407622920"/>
-      <w:bookmarkStart w:id="62" w:name="_Toc449705079"/>
+      <w:bookmarkStart w:id="63" w:name="_Toc407622920"/>
+      <w:bookmarkStart w:id="64" w:name="_Toc451858165"/>
       <w:r>
         <w:lastRenderedPageBreak/>
         <w:t>Appendix A. User Support</w:t>
       </w:r>
-      <w:bookmarkEnd w:id="61"/>
-      <w:bookmarkEnd w:id="62"/>
+      <w:bookmarkEnd w:id="63"/>
+      <w:bookmarkEnd w:id="64"/>
     </w:p>
     <w:tbl>
       <w:tblPr>
@@ -7445,7 +8693,7 @@
                 <w:highlight w:val="yellow"/>
               </w:rPr>
             </w:pPr>
-            <w:hyperlink r:id="rId18" w:history="1">
+            <w:hyperlink r:id="rId19" w:history="1">
               <w:r>
                 <w:rPr>
                   <w:rStyle w:val="Hyperlink"/>
@@ -7459,7 +8707,7 @@
     </w:tbl>
     <w:p/>
     <w:sectPr>
-      <w:footerReference w:type="default" r:id="rId19"/>
+      <w:footerReference w:type="default" r:id="rId20"/>
       <w:pgSz w:w="12240" w:h="15840" w:code="1"/>
       <w:pgMar w:top="1872" w:right="1440" w:bottom="1440" w:left="1440" w:header="720" w:footer="720" w:gutter="0"/>
       <w:pgNumType w:start="1"/>
@@ -7471,7 +8719,7 @@
 </file>
 
 <file path=word/endnotes.xml><?xml version="1.0" encoding="utf-8"?>
-<w:endnotes xmlns:wpc="http://schemas.microsoft.com/office/word/2010/wordprocessingCanvas" xmlns:mo="http://schemas.microsoft.com/office/mac/office/2008/main" xmlns:mc="http://schemas.openxmlformats.org/markup-compatibility/2006" xmlns:mv="urn:schemas-microsoft-com:mac:vml" xmlns:o="urn:schemas-microsoft-com:office:office" xmlns:r="http://schemas.openxmlformats.org/officeDocument/2006/relationships" xmlns:m="http://schemas.openxmlformats.org/officeDocument/2006/math" xmlns:v="urn:schemas-microsoft-com:vml" xmlns:wp14="http://schemas.microsoft.com/office/word/2010/wordprocessingDrawing" xmlns:wp="http://schemas.openxmlformats.org/drawingml/2006/wordprocessingDrawing" xmlns:w10="urn:schemas-microsoft-com:office:word" xmlns:w="http://schemas.openxmlformats.org/wordprocessingml/2006/main" xmlns:w14="http://schemas.microsoft.com/office/word/2010/wordml" xmlns:w15="http://schemas.microsoft.com/office/word/2012/wordml" xmlns:wpg="http://schemas.microsoft.com/office/word/2010/wordprocessingGroup" xmlns:wpi="http://schemas.microsoft.com/office/word/2010/wordprocessingInk" xmlns:wne="http://schemas.microsoft.com/office/word/2006/wordml" xmlns:wps="http://schemas.microsoft.com/office/word/2010/wordprocessingShape" mc:Ignorable="w14 w15 wp14">
+<w:endnotes xmlns:wpc="http://schemas.microsoft.com/office/word/2010/wordprocessingCanvas" xmlns:mc="http://schemas.openxmlformats.org/markup-compatibility/2006" xmlns:o="urn:schemas-microsoft-com:office:office" xmlns:r="http://schemas.openxmlformats.org/officeDocument/2006/relationships" xmlns:m="http://schemas.openxmlformats.org/officeDocument/2006/math" xmlns:v="urn:schemas-microsoft-com:vml" xmlns:wp14="http://schemas.microsoft.com/office/word/2010/wordprocessingDrawing" xmlns:wp="http://schemas.openxmlformats.org/drawingml/2006/wordprocessingDrawing" xmlns:w10="urn:schemas-microsoft-com:office:word" xmlns:w="http://schemas.openxmlformats.org/wordprocessingml/2006/main" xmlns:w14="http://schemas.microsoft.com/office/word/2010/wordml" xmlns:w15="http://schemas.microsoft.com/office/word/2012/wordml" xmlns:wpg="http://schemas.microsoft.com/office/word/2010/wordprocessingGroup" xmlns:wpi="http://schemas.microsoft.com/office/word/2010/wordprocessingInk" xmlns:wne="http://schemas.microsoft.com/office/word/2006/wordml" xmlns:wps="http://schemas.microsoft.com/office/word/2010/wordprocessingShape" mc:Ignorable="w14 w15 wp14">
   <w:endnote w:type="separator" w:id="-1">
     <w:p>
       <w:r>
@@ -7490,7 +8738,7 @@
 </file>
 
 <file path=word/footer1.xml><?xml version="1.0" encoding="utf-8"?>
-<w:ftr xmlns:wpc="http://schemas.microsoft.com/office/word/2010/wordprocessingCanvas" xmlns:mo="http://schemas.microsoft.com/office/mac/office/2008/main" xmlns:mc="http://schemas.openxmlformats.org/markup-compatibility/2006" xmlns:mv="urn:schemas-microsoft-com:mac:vml" xmlns:o="urn:schemas-microsoft-com:office:office" xmlns:r="http://schemas.openxmlformats.org/officeDocument/2006/relationships" xmlns:m="http://schemas.openxmlformats.org/officeDocument/2006/math" xmlns:v="urn:schemas-microsoft-com:vml" xmlns:wp14="http://schemas.microsoft.com/office/word/2010/wordprocessingDrawing" xmlns:wp="http://schemas.openxmlformats.org/drawingml/2006/wordprocessingDrawing" xmlns:w10="urn:schemas-microsoft-com:office:word" xmlns:w="http://schemas.openxmlformats.org/wordprocessingml/2006/main" xmlns:w14="http://schemas.microsoft.com/office/word/2010/wordml" xmlns:w15="http://schemas.microsoft.com/office/word/2012/wordml" xmlns:wpg="http://schemas.microsoft.com/office/word/2010/wordprocessingGroup" xmlns:wpi="http://schemas.microsoft.com/office/word/2010/wordprocessingInk" xmlns:wne="http://schemas.microsoft.com/office/word/2006/wordml" xmlns:wps="http://schemas.microsoft.com/office/word/2010/wordprocessingShape" mc:Ignorable="w14 w15 wp14">
+<w:ftr xmlns:wpc="http://schemas.microsoft.com/office/word/2010/wordprocessingCanvas" xmlns:mc="http://schemas.openxmlformats.org/markup-compatibility/2006" xmlns:o="urn:schemas-microsoft-com:office:office" xmlns:r="http://schemas.openxmlformats.org/officeDocument/2006/relationships" xmlns:m="http://schemas.openxmlformats.org/officeDocument/2006/math" xmlns:v="urn:schemas-microsoft-com:vml" xmlns:wp14="http://schemas.microsoft.com/office/word/2010/wordprocessingDrawing" xmlns:wp="http://schemas.openxmlformats.org/drawingml/2006/wordprocessingDrawing" xmlns:w10="urn:schemas-microsoft-com:office:word" xmlns:w="http://schemas.openxmlformats.org/wordprocessingml/2006/main" xmlns:w14="http://schemas.microsoft.com/office/word/2010/wordml" xmlns:w15="http://schemas.microsoft.com/office/word/2012/wordml" xmlns:wpg="http://schemas.microsoft.com/office/word/2010/wordprocessingGroup" xmlns:wpi="http://schemas.microsoft.com/office/word/2010/wordprocessingInk" xmlns:wne="http://schemas.microsoft.com/office/word/2006/wordml" xmlns:wps="http://schemas.microsoft.com/office/word/2010/wordprocessingShape" mc:Ignorable="w14 w15 wp14">
   <w:sdt>
     <w:sdtPr>
       <w:rPr>
@@ -7627,7 +8875,7 @@
 </file>
 
 <file path=word/footer2.xml><?xml version="1.0" encoding="utf-8"?>
-<w:ftr xmlns:wpc="http://schemas.microsoft.com/office/word/2010/wordprocessingCanvas" xmlns:mo="http://schemas.microsoft.com/office/mac/office/2008/main" xmlns:mc="http://schemas.openxmlformats.org/markup-compatibility/2006" xmlns:mv="urn:schemas-microsoft-com:mac:vml" xmlns:o="urn:schemas-microsoft-com:office:office" xmlns:r="http://schemas.openxmlformats.org/officeDocument/2006/relationships" xmlns:m="http://schemas.openxmlformats.org/officeDocument/2006/math" xmlns:v="urn:schemas-microsoft-com:vml" xmlns:wp14="http://schemas.microsoft.com/office/word/2010/wordprocessingDrawing" xmlns:wp="http://schemas.openxmlformats.org/drawingml/2006/wordprocessingDrawing" xmlns:w10="urn:schemas-microsoft-com:office:word" xmlns:w="http://schemas.openxmlformats.org/wordprocessingml/2006/main" xmlns:w14="http://schemas.microsoft.com/office/word/2010/wordml" xmlns:w15="http://schemas.microsoft.com/office/word/2012/wordml" xmlns:wpg="http://schemas.microsoft.com/office/word/2010/wordprocessingGroup" xmlns:wpi="http://schemas.microsoft.com/office/word/2010/wordprocessingInk" xmlns:wne="http://schemas.microsoft.com/office/word/2006/wordml" xmlns:wps="http://schemas.microsoft.com/office/word/2010/wordprocessingShape" mc:Ignorable="w14 w15 wp14">
+<w:ftr xmlns:wpc="http://schemas.microsoft.com/office/word/2010/wordprocessingCanvas" xmlns:mc="http://schemas.openxmlformats.org/markup-compatibility/2006" xmlns:o="urn:schemas-microsoft-com:office:office" xmlns:r="http://schemas.openxmlformats.org/officeDocument/2006/relationships" xmlns:m="http://schemas.openxmlformats.org/officeDocument/2006/math" xmlns:v="urn:schemas-microsoft-com:vml" xmlns:wp14="http://schemas.microsoft.com/office/word/2010/wordprocessingDrawing" xmlns:wp="http://schemas.openxmlformats.org/drawingml/2006/wordprocessingDrawing" xmlns:w10="urn:schemas-microsoft-com:office:word" xmlns:w="http://schemas.openxmlformats.org/wordprocessingml/2006/main" xmlns:w14="http://schemas.microsoft.com/office/word/2010/wordml" xmlns:w15="http://schemas.microsoft.com/office/word/2012/wordml" xmlns:wpg="http://schemas.microsoft.com/office/word/2010/wordprocessingGroup" xmlns:wpi="http://schemas.microsoft.com/office/word/2010/wordprocessingInk" xmlns:wne="http://schemas.microsoft.com/office/word/2006/wordml" xmlns:wps="http://schemas.microsoft.com/office/word/2010/wordprocessingShape" mc:Ignorable="w14 w15 wp14">
   <w:sdt>
     <w:sdtPr>
       <w:id w:val="1100598186"/>
@@ -7696,7 +8944,7 @@
 </file>
 
 <file path=word/footer3.xml><?xml version="1.0" encoding="utf-8"?>
-<w:ftr xmlns:wpc="http://schemas.microsoft.com/office/word/2010/wordprocessingCanvas" xmlns:mo="http://schemas.microsoft.com/office/mac/office/2008/main" xmlns:mc="http://schemas.openxmlformats.org/markup-compatibility/2006" xmlns:mv="urn:schemas-microsoft-com:mac:vml" xmlns:o="urn:schemas-microsoft-com:office:office" xmlns:r="http://schemas.openxmlformats.org/officeDocument/2006/relationships" xmlns:m="http://schemas.openxmlformats.org/officeDocument/2006/math" xmlns:v="urn:schemas-microsoft-com:vml" xmlns:wp14="http://schemas.microsoft.com/office/word/2010/wordprocessingDrawing" xmlns:wp="http://schemas.openxmlformats.org/drawingml/2006/wordprocessingDrawing" xmlns:w10="urn:schemas-microsoft-com:office:word" xmlns:w="http://schemas.openxmlformats.org/wordprocessingml/2006/main" xmlns:w14="http://schemas.microsoft.com/office/word/2010/wordml" xmlns:w15="http://schemas.microsoft.com/office/word/2012/wordml" xmlns:wpg="http://schemas.microsoft.com/office/word/2010/wordprocessingGroup" xmlns:wpi="http://schemas.microsoft.com/office/word/2010/wordprocessingInk" xmlns:wne="http://schemas.microsoft.com/office/word/2006/wordml" xmlns:wps="http://schemas.microsoft.com/office/word/2010/wordprocessingShape" mc:Ignorable="w14 w15 wp14">
+<w:ftr xmlns:wpc="http://schemas.microsoft.com/office/word/2010/wordprocessingCanvas" xmlns:mc="http://schemas.openxmlformats.org/markup-compatibility/2006" xmlns:o="urn:schemas-microsoft-com:office:office" xmlns:r="http://schemas.openxmlformats.org/officeDocument/2006/relationships" xmlns:m="http://schemas.openxmlformats.org/officeDocument/2006/math" xmlns:v="urn:schemas-microsoft-com:vml" xmlns:wp14="http://schemas.microsoft.com/office/word/2010/wordprocessingDrawing" xmlns:wp="http://schemas.openxmlformats.org/drawingml/2006/wordprocessingDrawing" xmlns:w10="urn:schemas-microsoft-com:office:word" xmlns:w="http://schemas.openxmlformats.org/wordprocessingml/2006/main" xmlns:w14="http://schemas.microsoft.com/office/word/2010/wordml" xmlns:w15="http://schemas.microsoft.com/office/word/2012/wordml" xmlns:wpg="http://schemas.microsoft.com/office/word/2010/wordprocessingGroup" xmlns:wpi="http://schemas.microsoft.com/office/word/2010/wordprocessingInk" xmlns:wne="http://schemas.microsoft.com/office/word/2006/wordml" xmlns:wps="http://schemas.microsoft.com/office/word/2010/wordprocessingShape" mc:Ignorable="w14 w15 wp14">
   <w:sdt>
     <w:sdtPr>
       <w:id w:val="2094039294"/>
@@ -7728,7 +8976,7 @@
           <w:rPr>
             <w:noProof/>
           </w:rPr>
-          <w:t>2</w:t>
+          <w:t>10</w:t>
         </w:r>
         <w:r>
           <w:rPr>
@@ -7755,7 +9003,7 @@
 </file>
 
 <file path=word/footnotes.xml><?xml version="1.0" encoding="utf-8"?>
-<w:footnotes xmlns:wpc="http://schemas.microsoft.com/office/word/2010/wordprocessingCanvas" xmlns:mo="http://schemas.microsoft.com/office/mac/office/2008/main" xmlns:mc="http://schemas.openxmlformats.org/markup-compatibility/2006" xmlns:mv="urn:schemas-microsoft-com:mac:vml" xmlns:o="urn:schemas-microsoft-com:office:office" xmlns:r="http://schemas.openxmlformats.org/officeDocument/2006/relationships" xmlns:m="http://schemas.openxmlformats.org/officeDocument/2006/math" xmlns:v="urn:schemas-microsoft-com:vml" xmlns:wp14="http://schemas.microsoft.com/office/word/2010/wordprocessingDrawing" xmlns:wp="http://schemas.openxmlformats.org/drawingml/2006/wordprocessingDrawing" xmlns:w10="urn:schemas-microsoft-com:office:word" xmlns:w="http://schemas.openxmlformats.org/wordprocessingml/2006/main" xmlns:w14="http://schemas.microsoft.com/office/word/2010/wordml" xmlns:w15="http://schemas.microsoft.com/office/word/2012/wordml" xmlns:wpg="http://schemas.microsoft.com/office/word/2010/wordprocessingGroup" xmlns:wpi="http://schemas.microsoft.com/office/word/2010/wordprocessingInk" xmlns:wne="http://schemas.microsoft.com/office/word/2006/wordml" xmlns:wps="http://schemas.microsoft.com/office/word/2010/wordprocessingShape" mc:Ignorable="w14 w15 wp14">
+<w:footnotes xmlns:wpc="http://schemas.microsoft.com/office/word/2010/wordprocessingCanvas" xmlns:mc="http://schemas.openxmlformats.org/markup-compatibility/2006" xmlns:o="urn:schemas-microsoft-com:office:office" xmlns:r="http://schemas.openxmlformats.org/officeDocument/2006/relationships" xmlns:m="http://schemas.openxmlformats.org/officeDocument/2006/math" xmlns:v="urn:schemas-microsoft-com:vml" xmlns:wp14="http://schemas.microsoft.com/office/word/2010/wordprocessingDrawing" xmlns:wp="http://schemas.openxmlformats.org/drawingml/2006/wordprocessingDrawing" xmlns:w10="urn:schemas-microsoft-com:office:word" xmlns:w="http://schemas.openxmlformats.org/wordprocessingml/2006/main" xmlns:w14="http://schemas.microsoft.com/office/word/2010/wordml" xmlns:w15="http://schemas.microsoft.com/office/word/2012/wordml" xmlns:wpg="http://schemas.microsoft.com/office/word/2010/wordprocessingGroup" xmlns:wpi="http://schemas.microsoft.com/office/word/2010/wordprocessingInk" xmlns:wne="http://schemas.microsoft.com/office/word/2006/wordml" xmlns:wps="http://schemas.microsoft.com/office/word/2010/wordprocessingShape" mc:Ignorable="w14 w15 wp14">
   <w:footnote w:type="separator" w:id="-1">
     <w:p>
       <w:r>
@@ -7774,7 +9022,7 @@
 </file>
 
 <file path=word/header1.xml><?xml version="1.0" encoding="utf-8"?>
-<w:hdr xmlns:wpc="http://schemas.microsoft.com/office/word/2010/wordprocessingCanvas" xmlns:mo="http://schemas.microsoft.com/office/mac/office/2008/main" xmlns:mc="http://schemas.openxmlformats.org/markup-compatibility/2006" xmlns:mv="urn:schemas-microsoft-com:mac:vml" xmlns:o="urn:schemas-microsoft-com:office:office" xmlns:r="http://schemas.openxmlformats.org/officeDocument/2006/relationships" xmlns:m="http://schemas.openxmlformats.org/officeDocument/2006/math" xmlns:v="urn:schemas-microsoft-com:vml" xmlns:wp14="http://schemas.microsoft.com/office/word/2010/wordprocessingDrawing" xmlns:wp="http://schemas.openxmlformats.org/drawingml/2006/wordprocessingDrawing" xmlns:w10="urn:schemas-microsoft-com:office:word" xmlns:w="http://schemas.openxmlformats.org/wordprocessingml/2006/main" xmlns:w14="http://schemas.microsoft.com/office/word/2010/wordml" xmlns:w15="http://schemas.microsoft.com/office/word/2012/wordml" xmlns:wpg="http://schemas.microsoft.com/office/word/2010/wordprocessingGroup" xmlns:wpi="http://schemas.microsoft.com/office/word/2010/wordprocessingInk" xmlns:wne="http://schemas.microsoft.com/office/word/2006/wordml" xmlns:wps="http://schemas.microsoft.com/office/word/2010/wordprocessingShape" mc:Ignorable="w14 w15 wp14">
+<w:hdr xmlns:wpc="http://schemas.microsoft.com/office/word/2010/wordprocessingCanvas" xmlns:mc="http://schemas.openxmlformats.org/markup-compatibility/2006" xmlns:o="urn:schemas-microsoft-com:office:office" xmlns:r="http://schemas.openxmlformats.org/officeDocument/2006/relationships" xmlns:m="http://schemas.openxmlformats.org/officeDocument/2006/math" xmlns:v="urn:schemas-microsoft-com:vml" xmlns:wp14="http://schemas.microsoft.com/office/word/2010/wordprocessingDrawing" xmlns:wp="http://schemas.openxmlformats.org/drawingml/2006/wordprocessingDrawing" xmlns:w10="urn:schemas-microsoft-com:office:word" xmlns:w="http://schemas.openxmlformats.org/wordprocessingml/2006/main" xmlns:w14="http://schemas.microsoft.com/office/word/2010/wordml" xmlns:w15="http://schemas.microsoft.com/office/word/2012/wordml" xmlns:wpg="http://schemas.microsoft.com/office/word/2010/wordprocessingGroup" xmlns:wpi="http://schemas.microsoft.com/office/word/2010/wordprocessingInk" xmlns:wne="http://schemas.microsoft.com/office/word/2006/wordml" xmlns:wps="http://schemas.microsoft.com/office/word/2010/wordprocessingShape" mc:Ignorable="w14 w15 wp14">
   <w:tbl>
     <w:tblPr>
       <w:tblW w:w="0" w:type="auto"/>
@@ -7862,7 +9110,7 @@
 </file>
 
 <file path=word/header2.xml><?xml version="1.0" encoding="utf-8"?>
-<w:hdr xmlns:wpc="http://schemas.microsoft.com/office/word/2010/wordprocessingCanvas" xmlns:mo="http://schemas.microsoft.com/office/mac/office/2008/main" xmlns:mc="http://schemas.openxmlformats.org/markup-compatibility/2006" xmlns:mv="urn:schemas-microsoft-com:mac:vml" xmlns:o="urn:schemas-microsoft-com:office:office" xmlns:r="http://schemas.openxmlformats.org/officeDocument/2006/relationships" xmlns:m="http://schemas.openxmlformats.org/officeDocument/2006/math" xmlns:v="urn:schemas-microsoft-com:vml" xmlns:wp14="http://schemas.microsoft.com/office/word/2010/wordprocessingDrawing" xmlns:wp="http://schemas.openxmlformats.org/drawingml/2006/wordprocessingDrawing" xmlns:w10="urn:schemas-microsoft-com:office:word" xmlns:w="http://schemas.openxmlformats.org/wordprocessingml/2006/main" xmlns:w14="http://schemas.microsoft.com/office/word/2010/wordml" xmlns:w15="http://schemas.microsoft.com/office/word/2012/wordml" xmlns:wpg="http://schemas.microsoft.com/office/word/2010/wordprocessingGroup" xmlns:wpi="http://schemas.microsoft.com/office/word/2010/wordprocessingInk" xmlns:wne="http://schemas.microsoft.com/office/word/2006/wordml" xmlns:wps="http://schemas.microsoft.com/office/word/2010/wordprocessingShape" mc:Ignorable="w14 w15 wp14">
+<w:hdr xmlns:wpc="http://schemas.microsoft.com/office/word/2010/wordprocessingCanvas" xmlns:mc="http://schemas.openxmlformats.org/markup-compatibility/2006" xmlns:o="urn:schemas-microsoft-com:office:office" xmlns:r="http://schemas.openxmlformats.org/officeDocument/2006/relationships" xmlns:m="http://schemas.openxmlformats.org/officeDocument/2006/math" xmlns:v="urn:schemas-microsoft-com:vml" xmlns:wp14="http://schemas.microsoft.com/office/word/2010/wordprocessingDrawing" xmlns:wp="http://schemas.openxmlformats.org/drawingml/2006/wordprocessingDrawing" xmlns:w10="urn:schemas-microsoft-com:office:word" xmlns:w="http://schemas.openxmlformats.org/wordprocessingml/2006/main" xmlns:w14="http://schemas.microsoft.com/office/word/2010/wordml" xmlns:w15="http://schemas.microsoft.com/office/word/2012/wordml" xmlns:wpg="http://schemas.microsoft.com/office/word/2010/wordprocessingGroup" xmlns:wpi="http://schemas.microsoft.com/office/word/2010/wordprocessingInk" xmlns:wne="http://schemas.microsoft.com/office/word/2006/wordml" xmlns:wps="http://schemas.microsoft.com/office/word/2010/wordprocessingShape" mc:Ignorable="w14 w15 wp14">
   <w:tbl>
     <w:tblPr>
       <w:tblW w:w="0" w:type="auto"/>
@@ -7962,11 +9210,11 @@
 </file>
 
 <file path=word/numbering.xml><?xml version="1.0" encoding="utf-8"?>
-<w:numbering xmlns:wpc="http://schemas.microsoft.com/office/word/2010/wordprocessingCanvas" xmlns:mo="http://schemas.microsoft.com/office/mac/office/2008/main" xmlns:mc="http://schemas.openxmlformats.org/markup-compatibility/2006" xmlns:mv="urn:schemas-microsoft-com:mac:vml" xmlns:o="urn:schemas-microsoft-com:office:office" xmlns:r="http://schemas.openxmlformats.org/officeDocument/2006/relationships" xmlns:m="http://schemas.openxmlformats.org/officeDocument/2006/math" xmlns:v="urn:schemas-microsoft-com:vml" xmlns:wp14="http://schemas.microsoft.com/office/word/2010/wordprocessingDrawing" xmlns:wp="http://schemas.openxmlformats.org/drawingml/2006/wordprocessingDrawing" xmlns:w10="urn:schemas-microsoft-com:office:word" xmlns:w="http://schemas.openxmlformats.org/wordprocessingml/2006/main" xmlns:w14="http://schemas.microsoft.com/office/word/2010/wordml" xmlns:w15="http://schemas.microsoft.com/office/word/2012/wordml" xmlns:wpg="http://schemas.microsoft.com/office/word/2010/wordprocessingGroup" xmlns:wpi="http://schemas.microsoft.com/office/word/2010/wordprocessingInk" xmlns:wne="http://schemas.microsoft.com/office/word/2006/wordml" xmlns:wps="http://schemas.microsoft.com/office/word/2010/wordprocessingShape" mc:Ignorable="w14 w15 wp14">
+<w:numbering xmlns:wpc="http://schemas.microsoft.com/office/word/2010/wordprocessingCanvas" xmlns:mc="http://schemas.openxmlformats.org/markup-compatibility/2006" xmlns:o="urn:schemas-microsoft-com:office:office" xmlns:r="http://schemas.openxmlformats.org/officeDocument/2006/relationships" xmlns:m="http://schemas.openxmlformats.org/officeDocument/2006/math" xmlns:v="urn:schemas-microsoft-com:vml" xmlns:wp14="http://schemas.microsoft.com/office/word/2010/wordprocessingDrawing" xmlns:wp="http://schemas.openxmlformats.org/drawingml/2006/wordprocessingDrawing" xmlns:w10="urn:schemas-microsoft-com:office:word" xmlns:w="http://schemas.openxmlformats.org/wordprocessingml/2006/main" xmlns:w14="http://schemas.microsoft.com/office/word/2010/wordml" xmlns:w15="http://schemas.microsoft.com/office/word/2012/wordml" xmlns:wpg="http://schemas.microsoft.com/office/word/2010/wordprocessingGroup" xmlns:wpi="http://schemas.microsoft.com/office/word/2010/wordprocessingInk" xmlns:wne="http://schemas.microsoft.com/office/word/2006/wordml" xmlns:wps="http://schemas.microsoft.com/office/word/2010/wordprocessingShape" mc:Ignorable="w14 w15 wp14">
   <w:abstractNum w:abstractNumId="0">
     <w:nsid w:val="FFFFFF7C"/>
     <w:multiLevelType w:val="singleLevel"/>
-    <w:tmpl w:val="9C6EAA94"/>
+    <w:tmpl w:val="0B5876FC"/>
     <w:lvl w:ilvl="0">
       <w:start w:val="1"/>
       <w:numFmt w:val="decimal"/>
@@ -7983,7 +9231,7 @@
   <w:abstractNum w:abstractNumId="1">
     <w:nsid w:val="FFFFFF7D"/>
     <w:multiLevelType w:val="singleLevel"/>
-    <w:tmpl w:val="6E7CF750"/>
+    <w:tmpl w:val="972293E2"/>
     <w:lvl w:ilvl="0">
       <w:start w:val="1"/>
       <w:numFmt w:val="decimal"/>
@@ -8000,7 +9248,7 @@
   <w:abstractNum w:abstractNumId="2">
     <w:nsid w:val="FFFFFF80"/>
     <w:multiLevelType w:val="singleLevel"/>
-    <w:tmpl w:val="F3B871A4"/>
+    <w:tmpl w:val="2F183830"/>
     <w:lvl w:ilvl="0">
       <w:start w:val="1"/>
       <w:numFmt w:val="bullet"/>
@@ -8020,7 +9268,7 @@
   <w:abstractNum w:abstractNumId="3">
     <w:nsid w:val="FFFFFF81"/>
     <w:multiLevelType w:val="singleLevel"/>
-    <w:tmpl w:val="0FD6E1A6"/>
+    <w:tmpl w:val="4F2E0FEC"/>
     <w:lvl w:ilvl="0">
       <w:start w:val="1"/>
       <w:numFmt w:val="bullet"/>
@@ -10075,7 +11323,7 @@
     </w:rPrDefault>
     <w:pPrDefault/>
   </w:docDefaults>
-  <w:latentStyles w:defLockedState="0" w:defUIPriority="0" w:defSemiHidden="0" w:defUnhideWhenUsed="0" w:defQFormat="0" w:count="380">
+  <w:latentStyles w:defLockedState="0" w:defUIPriority="0" w:defSemiHidden="0" w:defUnhideWhenUsed="0" w:defQFormat="0" w:count="371">
     <w:lsdException w:name="Normal" w:qFormat="1"/>
     <w:lsdException w:name="heading 1" w:qFormat="1"/>
     <w:lsdException w:name="heading 2" w:semiHidden="1" w:unhideWhenUsed="1" w:qFormat="1"/>
@@ -10575,6 +11823,7 @@
   <w:style w:type="character" w:default="1" w:styleId="DefaultParagraphFont">
     <w:name w:val="Default Paragraph Font"/>
     <w:uiPriority w:val="1"/>
+    <w:semiHidden/>
     <w:unhideWhenUsed/>
   </w:style>
   <w:style w:type="table" w:default="1" w:styleId="TableNormal">
@@ -10649,7 +11898,6 @@
     </w:rPr>
     <w:tblPr>
       <w:jc w:val="center"/>
-      <w:tblInd w:w="0" w:type="dxa"/>
       <w:tblBorders>
         <w:top w:val="single" w:sz="8" w:space="0" w:color="231F20"/>
         <w:left w:val="single" w:sz="8" w:space="0" w:color="231F20"/>
@@ -10659,9 +11907,7 @@
         <w:insideV w:val="single" w:sz="8" w:space="0" w:color="231F20"/>
       </w:tblBorders>
       <w:tblCellMar>
-        <w:top w:w="0" w:type="dxa"/>
         <w:left w:w="0" w:type="dxa"/>
-        <w:bottom w:w="0" w:type="dxa"/>
         <w:right w:w="0" w:type="dxa"/>
       </w:tblCellMar>
     </w:tblPr>
@@ -10740,19 +11986,12 @@
     <w:tblPr>
       <w:tblStyleRowBandSize w:val="1"/>
       <w:tblStyleColBandSize w:val="1"/>
-      <w:tblInd w:w="0" w:type="dxa"/>
       <w:tblBorders>
         <w:top w:val="single" w:sz="8" w:space="0" w:color="4F81BD" w:themeColor="accent1"/>
         <w:left w:val="single" w:sz="8" w:space="0" w:color="4F81BD" w:themeColor="accent1"/>
         <w:bottom w:val="single" w:sz="8" w:space="0" w:color="4F81BD" w:themeColor="accent1"/>
         <w:right w:val="single" w:sz="8" w:space="0" w:color="4F81BD" w:themeColor="accent1"/>
       </w:tblBorders>
-      <w:tblCellMar>
-        <w:top w:w="0" w:type="dxa"/>
-        <w:left w:w="108" w:type="dxa"/>
-        <w:bottom w:w="0" w:type="dxa"/>
-        <w:right w:w="108" w:type="dxa"/>
-      </w:tblCellMar>
     </w:tblPr>
     <w:tblStylePr w:type="firstRow">
       <w:pPr>
@@ -10937,7 +12176,6 @@
     <w:tblPr>
       <w:tblStyleRowBandSize w:val="1"/>
       <w:tblStyleColBandSize w:val="1"/>
-      <w:tblInd w:w="0" w:type="dxa"/>
       <w:tblBorders>
         <w:top w:val="single" w:sz="8" w:space="0" w:color="9BBB59" w:themeColor="accent3"/>
         <w:left w:val="single" w:sz="8" w:space="0" w:color="9BBB59" w:themeColor="accent3"/>
@@ -11264,7 +12502,6 @@
     <w:tblPr>
       <w:tblStyleRowBandSize w:val="1"/>
       <w:tblStyleColBandSize w:val="1"/>
-      <w:tblInd w:w="0" w:type="dxa"/>
       <w:tblBorders>
         <w:top w:val="single" w:sz="8" w:space="0" w:color="B3CC82" w:themeColor="accent3" w:themeTint="BF"/>
         <w:left w:val="single" w:sz="8" w:space="0" w:color="B3CC82" w:themeColor="accent3" w:themeTint="BF"/>
@@ -11272,12 +12509,6 @@
         <w:right w:val="single" w:sz="8" w:space="0" w:color="B3CC82" w:themeColor="accent3" w:themeTint="BF"/>
         <w:insideH w:val="single" w:sz="8" w:space="0" w:color="B3CC82" w:themeColor="accent3" w:themeTint="BF"/>
       </w:tblBorders>
-      <w:tblCellMar>
-        <w:top w:w="0" w:type="dxa"/>
-        <w:left w:w="108" w:type="dxa"/>
-        <w:bottom w:w="0" w:type="dxa"/>
-        <w:right w:w="108" w:type="dxa"/>
-      </w:tblCellMar>
     </w:tblPr>
     <w:tblStylePr w:type="firstRow">
       <w:pPr>
@@ -11724,14 +12955,11 @@
     </w:rPr>
     <w:tblPr>
       <w:jc w:val="center"/>
-      <w:tblInd w:w="0" w:type="dxa"/>
       <w:tblBorders>
         <w:insideV w:val="single" w:sz="4" w:space="0" w:color="auto"/>
       </w:tblBorders>
       <w:tblCellMar>
-        <w:top w:w="0" w:type="dxa"/>
         <w:left w:w="0" w:type="dxa"/>
-        <w:bottom w:w="0" w:type="dxa"/>
         <w:right w:w="0" w:type="dxa"/>
       </w:tblCellMar>
     </w:tblPr>
@@ -11746,7 +12974,6 @@
     <w:uiPriority w:val="99"/>
     <w:rsid w:val="00F03BD2"/>
     <w:tblPr>
-      <w:tblInd w:w="0" w:type="dxa"/>
       <w:tblBorders>
         <w:top w:val="single" w:sz="8" w:space="0" w:color="auto"/>
         <w:left w:val="single" w:sz="8" w:space="0" w:color="auto"/>
@@ -12032,7 +13259,6 @@
     <w:uiPriority w:val="99"/>
     <w:rsid w:val="00F03BD2"/>
     <w:tblPr>
-      <w:tblInd w:w="0" w:type="dxa"/>
       <w:tblBorders>
         <w:top w:val="single" w:sz="8" w:space="0" w:color="auto"/>
         <w:bottom w:val="single" w:sz="8" w:space="0" w:color="auto"/>
@@ -12111,19 +13337,12 @@
     <w:tblPr>
       <w:tblStyleRowBandSize w:val="1"/>
       <w:tblStyleColBandSize w:val="1"/>
-      <w:tblInd w:w="0" w:type="dxa"/>
       <w:tblBorders>
         <w:top w:val="single" w:sz="8" w:space="0" w:color="000000" w:themeColor="text1"/>
         <w:left w:val="single" w:sz="8" w:space="0" w:color="000000" w:themeColor="text1"/>
         <w:bottom w:val="single" w:sz="8" w:space="0" w:color="000000" w:themeColor="text1"/>
         <w:right w:val="single" w:sz="8" w:space="0" w:color="000000" w:themeColor="text1"/>
       </w:tblBorders>
-      <w:tblCellMar>
-        <w:top w:w="0" w:type="dxa"/>
-        <w:left w:w="108" w:type="dxa"/>
-        <w:bottom w:w="0" w:type="dxa"/>
-        <w:right w:w="108" w:type="dxa"/>
-      </w:tblCellMar>
     </w:tblPr>
     <w:tblStylePr w:type="firstRow">
       <w:pPr>
@@ -12790,7 +14009,7 @@
 </file>
 
 <file path=customXml/itemProps1.xml><?xml version="1.0" encoding="utf-8"?>
-<ds:datastoreItem xmlns:ds="http://schemas.openxmlformats.org/officeDocument/2006/customXml" ds:itemID="{6C3F6723-BE20-B541-B0FB-B6E19932E98D}">
+<ds:datastoreItem xmlns:ds="http://schemas.openxmlformats.org/officeDocument/2006/customXml" ds:itemID="{9F1D7406-499A-4094-9E32-F837A0188DC3}">
   <ds:schemaRefs>
     <ds:schemaRef ds:uri="http://schemas.openxmlformats.org/officeDocument/2006/bibliography"/>
   </ds:schemaRefs>

</xml_diff>

<commit_message>
SB-1499: Additional updates to the TDS Admin User Guide
</commit_message>
<xml_diff>
--- a/docs/TDSAdmin-User_Guide.docx
+++ b/docs/TDSAdmin-User_Guide.docx
@@ -1,6 +1,6 @@
 
 <file path=word/document.xml><?xml version="1.0" encoding="utf-8"?>
-<w:document xmlns:wpc="http://schemas.microsoft.com/office/word/2010/wordprocessingCanvas" xmlns:mc="http://schemas.openxmlformats.org/markup-compatibility/2006" xmlns:o="urn:schemas-microsoft-com:office:office" xmlns:r="http://schemas.openxmlformats.org/officeDocument/2006/relationships" xmlns:m="http://schemas.openxmlformats.org/officeDocument/2006/math" xmlns:v="urn:schemas-microsoft-com:vml" xmlns:wp14="http://schemas.microsoft.com/office/word/2010/wordprocessingDrawing" xmlns:wp="http://schemas.openxmlformats.org/drawingml/2006/wordprocessingDrawing" xmlns:w10="urn:schemas-microsoft-com:office:word" xmlns:w="http://schemas.openxmlformats.org/wordprocessingml/2006/main" xmlns:w14="http://schemas.microsoft.com/office/word/2010/wordml" xmlns:w15="http://schemas.microsoft.com/office/word/2012/wordml" xmlns:wpg="http://schemas.microsoft.com/office/word/2010/wordprocessingGroup" xmlns:wpi="http://schemas.microsoft.com/office/word/2010/wordprocessingInk" xmlns:wne="http://schemas.microsoft.com/office/word/2006/wordml" xmlns:wps="http://schemas.microsoft.com/office/word/2010/wordprocessingShape" mc:Ignorable="w14 w15 wp14">
+<w:document xmlns:wpc="http://schemas.microsoft.com/office/word/2010/wordprocessingCanvas" xmlns:mo="http://schemas.microsoft.com/office/mac/office/2008/main" xmlns:mc="http://schemas.openxmlformats.org/markup-compatibility/2006" xmlns:mv="urn:schemas-microsoft-com:mac:vml" xmlns:o="urn:schemas-microsoft-com:office:office" xmlns:r="http://schemas.openxmlformats.org/officeDocument/2006/relationships" xmlns:m="http://schemas.openxmlformats.org/officeDocument/2006/math" xmlns:v="urn:schemas-microsoft-com:vml" xmlns:wp14="http://schemas.microsoft.com/office/word/2010/wordprocessingDrawing" xmlns:wp="http://schemas.openxmlformats.org/drawingml/2006/wordprocessingDrawing" xmlns:w10="urn:schemas-microsoft-com:office:word" xmlns:w="http://schemas.openxmlformats.org/wordprocessingml/2006/main" xmlns:w14="http://schemas.microsoft.com/office/word/2010/wordml" xmlns:w15="http://schemas.microsoft.com/office/word/2012/wordml" xmlns:wpg="http://schemas.microsoft.com/office/word/2010/wordprocessingGroup" xmlns:wpi="http://schemas.microsoft.com/office/word/2010/wordprocessingInk" xmlns:wne="http://schemas.microsoft.com/office/word/2006/wordml" xmlns:wps="http://schemas.microsoft.com/office/word/2010/wordprocessingShape" mc:Ignorable="w14 w15 wp14">
   <w:body>
     <w:p>
       <w:pPr>
@@ -2483,16 +2483,121 @@
         <w:t xml:space="preserve">. </w:t>
       </w:r>
     </w:p>
+    <w:tbl>
+      <w:tblPr>
+        <w:tblStyle w:val="TableNote"/>
+        <w:tblpPr w:leftFromText="180" w:rightFromText="180" w:vertAnchor="text" w:horzAnchor="margin" w:tblpY="3"/>
+        <w:tblW w:w="0" w:type="auto"/>
+        <w:jc w:val="left"/>
+        <w:tblLayout w:type="fixed"/>
+        <w:tblLook w:val="04A0" w:firstRow="1" w:lastRow="0" w:firstColumn="1" w:lastColumn="0" w:noHBand="0" w:noVBand="1"/>
+      </w:tblPr>
+      <w:tblGrid>
+        <w:gridCol w:w="720"/>
+        <w:gridCol w:w="8640"/>
+      </w:tblGrid>
+      <w:tr>
+        <w:trPr>
+          <w:jc w:val="left"/>
+        </w:trPr>
+        <w:tc>
+          <w:tcPr>
+            <w:tcW w:w="720" w:type="dxa"/>
+          </w:tcPr>
+          <w:p>
+            <w:pPr>
+              <w:pStyle w:val="NoteIcon"/>
+            </w:pPr>
+            <w:r>
+              <w:drawing>
+                <wp:inline distT="0" distB="0" distL="0" distR="0" wp14:anchorId="77670B76" wp14:editId="472FB3B1">
+                  <wp:extent cx="292608" cy="394745"/>
+                  <wp:effectExtent l="0" t="0" r="0" b="5715"/>
+                  <wp:docPr id="9" name="Picture 9"/>
+                  <wp:cNvGraphicFramePr>
+                    <a:graphicFrameLocks xmlns:a="http://schemas.openxmlformats.org/drawingml/2006/main" noChangeAspect="1"/>
+                  </wp:cNvGraphicFramePr>
+                  <a:graphic xmlns:a="http://schemas.openxmlformats.org/drawingml/2006/main">
+                    <a:graphicData uri="http://schemas.openxmlformats.org/drawingml/2006/picture">
+                      <pic:pic xmlns:pic="http://schemas.openxmlformats.org/drawingml/2006/picture">
+                        <pic:nvPicPr>
+                          <pic:cNvPr id="0" name="note.emf"/>
+                          <pic:cNvPicPr/>
+                        </pic:nvPicPr>
+                        <pic:blipFill>
+                          <a:blip r:embed="rId13" cstate="print">
+                            <a:extLst>
+                              <a:ext uri="{28A0092B-C50C-407E-A947-70E740481C1C}">
+                                <a14:useLocalDpi xmlns:a14="http://schemas.microsoft.com/office/drawing/2010/main" val="0"/>
+                              </a:ext>
+                            </a:extLst>
+                          </a:blip>
+                          <a:stretch>
+                            <a:fillRect/>
+                          </a:stretch>
+                        </pic:blipFill>
+                        <pic:spPr>
+                          <a:xfrm>
+                            <a:off x="0" y="0"/>
+                            <a:ext cx="292608" cy="394745"/>
+                          </a:xfrm>
+                          <a:prstGeom prst="rect">
+                            <a:avLst/>
+                          </a:prstGeom>
+                        </pic:spPr>
+                      </pic:pic>
+                    </a:graphicData>
+                  </a:graphic>
+                </wp:inline>
+              </w:drawing>
+            </w:r>
+          </w:p>
+        </w:tc>
+        <w:tc>
+          <w:tcPr>
+            <w:tcW w:w="8640" w:type="dxa"/>
+          </w:tcPr>
+          <w:p>
+            <w:pPr>
+              <w:pStyle w:val="TableText"/>
+            </w:pPr>
+            <w:bookmarkStart w:id="16" w:name="_GoBack"/>
+            <w:r>
+              <w:rPr>
+                <w:rStyle w:val="Strong"/>
+              </w:rPr>
+              <w:t>Note</w:t>
+            </w:r>
+            <w:r>
+              <w:t xml:space="preserve">: If a user is already logged into the proctor application when trying to log in as the TDS Administrator, </w:t>
+            </w:r>
+            <w:r>
+              <w:t xml:space="preserve">and </w:t>
+            </w:r>
+            <w:r>
+              <w:t>the proctor session time</w:t>
+            </w:r>
+            <w:r>
+              <w:t>s out, the TDS Admin app will time out as well.</w:t>
+            </w:r>
+            <w:r>
+              <w:t xml:space="preserve"> We recommend the proctor application and TDS Admin Tool application be opened separately, and at different times. </w:t>
+            </w:r>
+            <w:bookmarkEnd w:id="16"/>
+          </w:p>
+        </w:tc>
+      </w:tr>
+    </w:tbl>
     <w:p/>
     <w:p>
       <w:pPr>
         <w:pStyle w:val="Heading2"/>
       </w:pPr>
-      <w:bookmarkStart w:id="16" w:name="_Toc451858150"/>
+      <w:bookmarkStart w:id="17" w:name="_Toc451858150"/>
       <w:r>
         <w:t>About User Roles</w:t>
       </w:r>
-      <w:bookmarkEnd w:id="16"/>
+      <w:bookmarkEnd w:id="17"/>
     </w:p>
     <w:p>
       <w:r>
@@ -2649,15 +2754,15 @@
       <w:pPr>
         <w:pStyle w:val="Heading1"/>
       </w:pPr>
-      <w:bookmarkStart w:id="17" w:name="_Ref449004590"/>
-      <w:bookmarkStart w:id="18" w:name="_Toc451858151"/>
+      <w:bookmarkStart w:id="18" w:name="_Ref449004590"/>
+      <w:bookmarkStart w:id="19" w:name="_Toc451858151"/>
       <w:bookmarkEnd w:id="13"/>
       <w:r>
         <w:lastRenderedPageBreak/>
         <w:t>Overview of TDS Admin</w:t>
       </w:r>
-      <w:bookmarkEnd w:id="17"/>
       <w:bookmarkEnd w:id="18"/>
+      <w:bookmarkEnd w:id="19"/>
       <w:r>
         <w:t xml:space="preserve"> </w:t>
       </w:r>
@@ -2674,11 +2779,11 @@
       <w:pPr>
         <w:pStyle w:val="Heading2"/>
       </w:pPr>
-      <w:bookmarkStart w:id="19" w:name="_Toc451858152"/>
+      <w:bookmarkStart w:id="20" w:name="_Toc451858152"/>
       <w:r>
         <w:t>About the TDS Admin Actions</w:t>
       </w:r>
-      <w:bookmarkEnd w:id="19"/>
+      <w:bookmarkEnd w:id="20"/>
     </w:p>
     <w:p>
       <w:r>
@@ -2724,7 +2829,7 @@
       <w:pPr>
         <w:pStyle w:val="TableCaption"/>
       </w:pPr>
-      <w:bookmarkStart w:id="20" w:name="_Ref449006080"/>
+      <w:bookmarkStart w:id="21" w:name="_Ref449006080"/>
       <w:r>
         <w:t xml:space="preserve">Table </w:t>
       </w:r>
@@ -2749,7 +2854,7 @@
         </w:rPr>
         <w:fldChar w:fldCharType="end"/>
       </w:r>
-      <w:bookmarkEnd w:id="20"/>
+      <w:bookmarkEnd w:id="21"/>
       <w:r>
         <w:t>. Overview of Administrative Actions</w:t>
       </w:r>
@@ -3426,7 +3531,7 @@
       <w:pPr>
         <w:pStyle w:val="TableCaption"/>
       </w:pPr>
-      <w:bookmarkStart w:id="21" w:name="_Ref451759345"/>
+      <w:bookmarkStart w:id="22" w:name="_Ref451759345"/>
       <w:r>
         <w:t xml:space="preserve">Table </w:t>
       </w:r>
@@ -3457,7 +3562,7 @@
       <w:r>
         <w:t>Available Administrative Actions by Test Status</w:t>
       </w:r>
-      <w:bookmarkEnd w:id="21"/>
+      <w:bookmarkEnd w:id="22"/>
     </w:p>
     <w:tbl>
       <w:tblPr>
@@ -4279,11 +4384,11 @@
       <w:pPr>
         <w:pStyle w:val="Heading2"/>
       </w:pPr>
-      <w:bookmarkStart w:id="22" w:name="_Toc451858153"/>
+      <w:bookmarkStart w:id="23" w:name="_Toc451858153"/>
       <w:r>
         <w:t>About the TDS Admin Layout</w:t>
       </w:r>
-      <w:bookmarkEnd w:id="22"/>
+      <w:bookmarkEnd w:id="23"/>
     </w:p>
     <w:p>
       <w:r>
@@ -4379,8 +4484,8 @@
         <w:pStyle w:val="Caption"/>
         <w:keepNext/>
       </w:pPr>
-      <w:bookmarkStart w:id="23" w:name="_Ref449434556"/>
-      <w:bookmarkStart w:id="24" w:name="_Toc451858167"/>
+      <w:bookmarkStart w:id="24" w:name="_Ref449434556"/>
+      <w:bookmarkStart w:id="25" w:name="_Toc451858167"/>
       <w:r>
         <w:lastRenderedPageBreak/>
         <w:t xml:space="preserve">Figure </w:t>
@@ -4406,14 +4511,14 @@
         </w:rPr>
         <w:fldChar w:fldCharType="end"/>
       </w:r>
-      <w:bookmarkEnd w:id="23"/>
+      <w:bookmarkEnd w:id="24"/>
       <w:r>
         <w:t>. TDS Admin Layout</w:t>
       </w:r>
       <w:r>
         <w:t xml:space="preserve"> (After Search)</w:t>
       </w:r>
-      <w:bookmarkEnd w:id="24"/>
+      <w:bookmarkEnd w:id="25"/>
     </w:p>
     <w:p>
       <w:pPr>
@@ -4585,17 +4690,17 @@
         <w:fldChar w:fldCharType="end"/>
       </w:r>
       <w:r>
-        <w:t xml:space="preserve"> provides descriptions of the columns in this table.</w:t>
-      </w:r>
-      <w:r>
-        <w:t xml:space="preserve"> Table 4. Columns in the Table of Retrieved Opportunities</w:t>
+        <w:t>provides descriptions of the columns in this table.</w:t>
+      </w:r>
+      <w:r>
+        <w:t xml:space="preserve"> </w:t>
       </w:r>
     </w:p>
     <w:p>
       <w:pPr>
         <w:pStyle w:val="TableCaption"/>
       </w:pPr>
-      <w:bookmarkStart w:id="25" w:name="_Ref451759701"/>
+      <w:bookmarkStart w:id="26" w:name="_Ref451759701"/>
       <w:r>
         <w:t xml:space="preserve">Table </w:t>
       </w:r>
@@ -4623,7 +4728,7 @@
       <w:r>
         <w:t>. Columns in the Table of Retrieved Opportunities</w:t>
       </w:r>
-      <w:bookmarkEnd w:id="25"/>
+      <w:bookmarkEnd w:id="26"/>
     </w:p>
     <w:tbl>
       <w:tblPr>
@@ -5502,7 +5607,7 @@
             <w:pPr>
               <w:pStyle w:val="Footnote"/>
             </w:pPr>
-            <w:bookmarkStart w:id="26" w:name="_Ref449534742"/>
+            <w:bookmarkStart w:id="27" w:name="_Ref449534742"/>
             <w:r>
               <w:t>Column appears for Extend Grace Period actions</w:t>
             </w:r>
@@ -5511,25 +5616,25 @@
             <w:pPr>
               <w:pStyle w:val="Footnote"/>
             </w:pPr>
-            <w:bookmarkStart w:id="27" w:name="_Ref449534827"/>
+            <w:bookmarkStart w:id="28" w:name="_Ref449534827"/>
             <w:r>
               <w:t>Column appears for Extend Expiration Date</w:t>
             </w:r>
-            <w:bookmarkEnd w:id="26"/>
+            <w:bookmarkEnd w:id="27"/>
             <w:r>
               <w:t xml:space="preserve"> actions</w:t>
             </w:r>
-            <w:bookmarkEnd w:id="27"/>
+            <w:bookmarkEnd w:id="28"/>
           </w:p>
           <w:p>
             <w:pPr>
               <w:pStyle w:val="Footnote"/>
             </w:pPr>
-            <w:bookmarkStart w:id="28" w:name="_Ref449535069"/>
+            <w:bookmarkStart w:id="29" w:name="_Ref449535069"/>
             <w:r>
               <w:t>Column appears for Change Segment Permeability actions</w:t>
             </w:r>
-            <w:bookmarkEnd w:id="28"/>
+            <w:bookmarkEnd w:id="29"/>
           </w:p>
         </w:tc>
       </w:tr>
@@ -5539,8 +5644,8 @@
       <w:pPr>
         <w:pStyle w:val="Heading1"/>
       </w:pPr>
-      <w:bookmarkStart w:id="29" w:name="_Ref449004601"/>
-      <w:bookmarkStart w:id="30" w:name="_Toc451858154"/>
+      <w:bookmarkStart w:id="30" w:name="_Ref449004601"/>
+      <w:bookmarkStart w:id="31" w:name="_Toc451858154"/>
       <w:r>
         <w:lastRenderedPageBreak/>
         <w:t>Using</w:t>
@@ -5548,8 +5653,8 @@
       <w:r>
         <w:t xml:space="preserve"> TDS Admin</w:t>
       </w:r>
-      <w:bookmarkEnd w:id="29"/>
       <w:bookmarkEnd w:id="30"/>
+      <w:bookmarkEnd w:id="31"/>
     </w:p>
     <w:p>
       <w:r>
@@ -5560,8 +5665,8 @@
       <w:pPr>
         <w:pStyle w:val="Heading2"/>
       </w:pPr>
-      <w:bookmarkStart w:id="31" w:name="_Ref449603409"/>
-      <w:bookmarkStart w:id="32" w:name="_Toc451858155"/>
+      <w:bookmarkStart w:id="32" w:name="_Ref449603409"/>
+      <w:bookmarkStart w:id="33" w:name="_Toc451858155"/>
       <w:r>
         <w:t xml:space="preserve">Searching for </w:t>
       </w:r>
@@ -5571,8 +5676,8 @@
       <w:r>
         <w:t>Opportunities</w:t>
       </w:r>
-      <w:bookmarkEnd w:id="31"/>
       <w:bookmarkEnd w:id="32"/>
+      <w:bookmarkEnd w:id="33"/>
     </w:p>
     <w:p>
       <w:r>
@@ -5603,7 +5708,7 @@
         <w:pStyle w:val="Caption"/>
         <w:keepNext/>
       </w:pPr>
-      <w:bookmarkStart w:id="33" w:name="_Toc451858168"/>
+      <w:bookmarkStart w:id="34" w:name="_Toc451858168"/>
       <w:r>
         <w:t xml:space="preserve">Figure </w:t>
       </w:r>
@@ -5631,7 +5736,7 @@
       <w:r>
         <w:t>. TDS Admin Search Filters</w:t>
       </w:r>
-      <w:bookmarkEnd w:id="33"/>
+      <w:bookmarkEnd w:id="34"/>
     </w:p>
     <w:p>
       <w:pPr>
@@ -5864,10 +5969,7 @@
         <w:fldChar w:fldCharType="begin"/>
       </w:r>
       <w:r>
-        <w:instrText xml:space="preserve"> REF _Ref451759</w:instrText>
-      </w:r>
-      <w:r>
-        <w:instrText xml:space="preserve">701  \* MERGEFORMAT </w:instrText>
+        <w:instrText xml:space="preserve"> REF _Ref451759701  \* MERGEFORMAT </w:instrText>
       </w:r>
       <w:r>
         <w:fldChar w:fldCharType="separate"/>
@@ -5949,13 +6051,13 @@
       <w:pPr>
         <w:pStyle w:val="Heading2"/>
       </w:pPr>
-      <w:bookmarkStart w:id="34" w:name="_Ref449524649"/>
-      <w:bookmarkStart w:id="35" w:name="_Toc451858156"/>
+      <w:bookmarkStart w:id="35" w:name="_Ref449524649"/>
+      <w:bookmarkStart w:id="36" w:name="_Toc451858156"/>
       <w:r>
         <w:t>Performing TDS Admin Actions</w:t>
       </w:r>
-      <w:bookmarkEnd w:id="34"/>
       <w:bookmarkEnd w:id="35"/>
+      <w:bookmarkEnd w:id="36"/>
     </w:p>
     <w:p>
       <w:r>
@@ -5966,13 +6068,13 @@
       <w:pPr>
         <w:pStyle w:val="Heading3"/>
       </w:pPr>
-      <w:bookmarkStart w:id="36" w:name="_Ref449014533"/>
-      <w:bookmarkStart w:id="37" w:name="_Toc451858157"/>
+      <w:bookmarkStart w:id="37" w:name="_Ref449014533"/>
+      <w:bookmarkStart w:id="38" w:name="_Toc451858157"/>
       <w:r>
         <w:t>Extending Grace Periods</w:t>
       </w:r>
-      <w:bookmarkEnd w:id="36"/>
       <w:bookmarkEnd w:id="37"/>
+      <w:bookmarkEnd w:id="38"/>
     </w:p>
     <w:p>
       <w:r>
@@ -6087,11 +6189,11 @@
           <w:numId w:val="37"/>
         </w:numPr>
       </w:pPr>
-      <w:bookmarkStart w:id="38" w:name="_Ref449603659"/>
+      <w:bookmarkStart w:id="39" w:name="_Ref449603659"/>
       <w:r>
         <w:t>Mark the checkbox for the opportunity whose grace period you need to extend.</w:t>
       </w:r>
-      <w:bookmarkEnd w:id="38"/>
+      <w:bookmarkEnd w:id="39"/>
     </w:p>
     <w:p>
       <w:pPr>
@@ -6101,7 +6203,7 @@
           <w:numId w:val="37"/>
         </w:numPr>
       </w:pPr>
-      <w:bookmarkStart w:id="39" w:name="_Ref449694845"/>
+      <w:bookmarkStart w:id="40" w:name="_Ref449694845"/>
       <w:r>
         <w:lastRenderedPageBreak/>
         <w:t xml:space="preserve">In the Selected Sitting column for that opportunity, </w:t>
@@ -6112,7 +6214,7 @@
       <w:r>
         <w:t>.</w:t>
       </w:r>
-      <w:bookmarkEnd w:id="39"/>
+      <w:bookmarkEnd w:id="40"/>
       <w:r>
         <w:t xml:space="preserve"> </w:t>
       </w:r>
@@ -6263,13 +6365,13 @@
       <w:pPr>
         <w:pStyle w:val="Heading3"/>
       </w:pPr>
-      <w:bookmarkStart w:id="40" w:name="_Ref449014779"/>
-      <w:bookmarkStart w:id="41" w:name="_Toc451858158"/>
+      <w:bookmarkStart w:id="41" w:name="_Ref449014779"/>
+      <w:bookmarkStart w:id="42" w:name="_Toc451858158"/>
       <w:r>
         <w:t>Resetting Opportunities</w:t>
       </w:r>
-      <w:bookmarkEnd w:id="40"/>
       <w:bookmarkEnd w:id="41"/>
+      <w:bookmarkEnd w:id="42"/>
     </w:p>
     <w:p>
       <w:r>
@@ -6378,7 +6480,7 @@
           <w:numId w:val="37"/>
         </w:numPr>
       </w:pPr>
-      <w:bookmarkStart w:id="42" w:name="_Ref449603995"/>
+      <w:bookmarkStart w:id="43" w:name="_Ref449603995"/>
       <w:r>
         <w:t xml:space="preserve">Mark the checkbox for </w:t>
       </w:r>
@@ -6388,7 +6490,7 @@
       <w:r>
         <w:t xml:space="preserve"> opportunity you need to reset.</w:t>
       </w:r>
-      <w:bookmarkEnd w:id="42"/>
+      <w:bookmarkEnd w:id="43"/>
     </w:p>
     <w:p>
       <w:pPr>
@@ -6442,13 +6544,13 @@
       <w:pPr>
         <w:pStyle w:val="Heading3"/>
       </w:pPr>
-      <w:bookmarkStart w:id="43" w:name="_Ref449014991"/>
-      <w:bookmarkStart w:id="44" w:name="_Toc451858159"/>
+      <w:bookmarkStart w:id="44" w:name="_Ref449014991"/>
+      <w:bookmarkStart w:id="45" w:name="_Toc451858159"/>
       <w:r>
         <w:t>Restoring Opportunities</w:t>
       </w:r>
-      <w:bookmarkEnd w:id="43"/>
       <w:bookmarkEnd w:id="44"/>
+      <w:bookmarkEnd w:id="45"/>
     </w:p>
     <w:p>
       <w:r>
@@ -6569,7 +6671,7 @@
           <w:numId w:val="37"/>
         </w:numPr>
       </w:pPr>
-      <w:bookmarkStart w:id="45" w:name="_Ref449604593"/>
+      <w:bookmarkStart w:id="46" w:name="_Ref449604593"/>
       <w:r>
         <w:t xml:space="preserve">Mark the checkbox for </w:t>
       </w:r>
@@ -6579,7 +6681,7 @@
       <w:r>
         <w:t xml:space="preserve"> opportunity you need to restore.</w:t>
       </w:r>
-      <w:bookmarkEnd w:id="45"/>
+      <w:bookmarkEnd w:id="46"/>
     </w:p>
     <w:p>
       <w:pPr>
@@ -6633,13 +6735,13 @@
       <w:pPr>
         <w:pStyle w:val="Heading3"/>
       </w:pPr>
-      <w:bookmarkStart w:id="46" w:name="_Ref449015187"/>
-      <w:bookmarkStart w:id="47" w:name="_Toc451858160"/>
+      <w:bookmarkStart w:id="47" w:name="_Ref449015187"/>
+      <w:bookmarkStart w:id="48" w:name="_Toc451858160"/>
       <w:r>
         <w:t>Extending Expiration Dates</w:t>
       </w:r>
-      <w:bookmarkEnd w:id="46"/>
       <w:bookmarkEnd w:id="47"/>
+      <w:bookmarkEnd w:id="48"/>
     </w:p>
     <w:p>
       <w:r>
@@ -6760,11 +6862,11 @@
           <w:numId w:val="37"/>
         </w:numPr>
       </w:pPr>
-      <w:bookmarkStart w:id="48" w:name="_Ref449605451"/>
+      <w:bookmarkStart w:id="49" w:name="_Ref449605451"/>
       <w:r>
         <w:t>Mark the checkbox for the opportunity whose expiration date you need to extend.</w:t>
       </w:r>
-      <w:bookmarkEnd w:id="48"/>
+      <w:bookmarkEnd w:id="49"/>
     </w:p>
     <w:p>
       <w:pPr>
@@ -6774,11 +6876,11 @@
           <w:numId w:val="37"/>
         </w:numPr>
       </w:pPr>
-      <w:bookmarkStart w:id="49" w:name="_Ref449694923"/>
+      <w:bookmarkStart w:id="50" w:name="_Ref449694923"/>
       <w:r>
         <w:t>In the Day Increment column for that opportunity, enter the number of days by which you need to extend the opportunity.</w:t>
       </w:r>
-      <w:bookmarkEnd w:id="49"/>
+      <w:bookmarkEnd w:id="50"/>
       <w:r>
         <w:t xml:space="preserve"> </w:t>
       </w:r>
@@ -6950,14 +7052,14 @@
       <w:pPr>
         <w:pStyle w:val="Heading3"/>
       </w:pPr>
-      <w:bookmarkStart w:id="50" w:name="_Ref449015334"/>
-      <w:bookmarkStart w:id="51" w:name="_Toc451858161"/>
+      <w:bookmarkStart w:id="51" w:name="_Ref449015334"/>
+      <w:bookmarkStart w:id="52" w:name="_Toc451858161"/>
       <w:r>
         <w:lastRenderedPageBreak/>
         <w:t>Reopening Opportunities</w:t>
       </w:r>
-      <w:bookmarkEnd w:id="50"/>
       <w:bookmarkEnd w:id="51"/>
+      <w:bookmarkEnd w:id="52"/>
     </w:p>
     <w:p>
       <w:r>
@@ -7078,7 +7180,7 @@
           <w:numId w:val="37"/>
         </w:numPr>
       </w:pPr>
-      <w:bookmarkStart w:id="52" w:name="_Ref449620049"/>
+      <w:bookmarkStart w:id="53" w:name="_Ref449620049"/>
       <w:r>
         <w:t xml:space="preserve">Mark the checkbox for </w:t>
       </w:r>
@@ -7094,7 +7196,7 @@
       <w:r>
         <w:t>.</w:t>
       </w:r>
-      <w:bookmarkEnd w:id="52"/>
+      <w:bookmarkEnd w:id="53"/>
     </w:p>
     <w:p>
       <w:pPr>
@@ -7148,13 +7250,13 @@
       <w:pPr>
         <w:pStyle w:val="Heading3"/>
       </w:pPr>
-      <w:bookmarkStart w:id="53" w:name="_Ref449428893"/>
-      <w:bookmarkStart w:id="54" w:name="_Toc451858162"/>
+      <w:bookmarkStart w:id="54" w:name="_Ref449428893"/>
+      <w:bookmarkStart w:id="55" w:name="_Toc451858162"/>
       <w:r>
         <w:t>Invalidating Opportunities</w:t>
       </w:r>
-      <w:bookmarkEnd w:id="53"/>
       <w:bookmarkEnd w:id="54"/>
+      <w:bookmarkEnd w:id="55"/>
     </w:p>
     <w:p>
       <w:r>
@@ -7269,7 +7371,7 @@
           <w:numId w:val="37"/>
         </w:numPr>
       </w:pPr>
-      <w:bookmarkStart w:id="55" w:name="_Ref449620339"/>
+      <w:bookmarkStart w:id="56" w:name="_Ref449620339"/>
       <w:r>
         <w:t xml:space="preserve">Mark the checkbox for </w:t>
       </w:r>
@@ -7285,7 +7387,7 @@
       <w:r>
         <w:t>.</w:t>
       </w:r>
-      <w:bookmarkEnd w:id="55"/>
+      <w:bookmarkEnd w:id="56"/>
     </w:p>
     <w:p>
       <w:pPr>
@@ -7339,13 +7441,13 @@
       <w:pPr>
         <w:pStyle w:val="Heading3"/>
       </w:pPr>
-      <w:bookmarkStart w:id="56" w:name="_Ref449428990"/>
-      <w:bookmarkStart w:id="57" w:name="_Toc451858163"/>
+      <w:bookmarkStart w:id="57" w:name="_Ref449428990"/>
+      <w:bookmarkStart w:id="58" w:name="_Toc451858163"/>
       <w:r>
         <w:t>Changing Segment Permeability</w:t>
       </w:r>
-      <w:bookmarkEnd w:id="56"/>
       <w:bookmarkEnd w:id="57"/>
+      <w:bookmarkEnd w:id="58"/>
     </w:p>
     <w:p>
       <w:r>
@@ -7457,7 +7559,7 @@
           <w:numId w:val="37"/>
         </w:numPr>
       </w:pPr>
-      <w:bookmarkStart w:id="58" w:name="_Ref449620915"/>
+      <w:bookmarkStart w:id="59" w:name="_Ref449620915"/>
       <w:r>
         <w:t>Mark the che</w:t>
       </w:r>
@@ -7467,7 +7569,7 @@
       <w:r>
         <w:t>.</w:t>
       </w:r>
-      <w:bookmarkEnd w:id="58"/>
+      <w:bookmarkEnd w:id="59"/>
     </w:p>
     <w:p>
       <w:pPr>
@@ -7489,11 +7591,11 @@
           <w:numId w:val="37"/>
         </w:numPr>
       </w:pPr>
-      <w:bookmarkStart w:id="59" w:name="_Ref449695180"/>
+      <w:bookmarkStart w:id="60" w:name="_Ref449695180"/>
       <w:r>
         <w:t>From the drop-down list in the Restore On column, select the state in which the segment’s default permeability setting should be restored:</w:t>
       </w:r>
-      <w:bookmarkEnd w:id="59"/>
+      <w:bookmarkEnd w:id="60"/>
     </w:p>
     <w:p>
       <w:pPr>
@@ -7819,14 +7921,14 @@
       <w:pPr>
         <w:pStyle w:val="Heading2"/>
       </w:pPr>
-      <w:bookmarkStart w:id="60" w:name="_Toc451858164"/>
+      <w:bookmarkStart w:id="61" w:name="_Toc451858164"/>
       <w:r>
         <w:t xml:space="preserve">Viewing </w:t>
       </w:r>
       <w:r>
         <w:t>Action Results</w:t>
       </w:r>
-      <w:bookmarkEnd w:id="60"/>
+      <w:bookmarkEnd w:id="61"/>
     </w:p>
     <w:p>
       <w:r>
@@ -7853,7 +7955,7 @@
         <w:pStyle w:val="Caption"/>
         <w:keepNext/>
       </w:pPr>
-      <w:bookmarkStart w:id="61" w:name="_Toc451858169"/>
+      <w:bookmarkStart w:id="62" w:name="_Toc451858169"/>
       <w:r>
         <w:t xml:space="preserve">Figure </w:t>
       </w:r>
@@ -7881,7 +7983,7 @@
       <w:r>
         <w:t>. Action Results</w:t>
       </w:r>
-      <w:bookmarkEnd w:id="61"/>
+      <w:bookmarkEnd w:id="62"/>
     </w:p>
     <w:p>
       <w:pPr>
@@ -8066,7 +8168,7 @@
           </mc:Choice>
           <mc:Fallback>
             <w:pict>
-              <v:rect w14:anchorId="2C1A86EA" id="Rectangle 8" o:spid="_x0000_s1026" style="position:absolute;margin-left:440.15pt;margin-top:32pt;width:18.8pt;height:13.75pt;z-index:251659264;visibility:visible;mso-wrap-style:square;mso-width-percent:0;mso-wrap-distance-left:9pt;mso-wrap-distance-top:0;mso-wrap-distance-right:9pt;mso-wrap-distance-bottom:0;mso-position-horizontal:absolute;mso-position-horizontal-relative:text;mso-position-vertical:absolute;mso-position-vertical-relative:text;mso-width-percent:0;mso-width-relative:margin;v-text-anchor:middle" o:gfxdata="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" filled="f" strokecolor="red" strokeweight="2pt"/>
+              <v:rect w14:anchorId="39A55291" id="Rectangle 8" o:spid="_x0000_s1026" style="position:absolute;margin-left:440.15pt;margin-top:32pt;width:18.8pt;height:13.75pt;z-index:251659264;visibility:visible;mso-wrap-style:square;mso-width-percent:0;mso-wrap-distance-left:9pt;mso-wrap-distance-top:0;mso-wrap-distance-right:9pt;mso-wrap-distance-bottom:0;mso-position-horizontal:absolute;mso-position-horizontal-relative:text;mso-position-vertical:absolute;mso-position-vertical-relative:text;mso-width-percent:0;mso-width-relative:margin;v-text-anchor:middle" o:gfxdata="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" filled="f" strokecolor="red" strokeweight="2pt"/>
             </w:pict>
           </mc:Fallback>
         </mc:AlternateContent>
@@ -8118,10 +8220,7 @@
         </w:rPr>
       </w:pPr>
     </w:p>
-    <w:p>
-      <w:bookmarkStart w:id="62" w:name="_GoBack"/>
-      <w:bookmarkEnd w:id="62"/>
-    </w:p>
+    <w:p/>
     <w:p/>
     <w:p>
       <w:pPr>
@@ -8719,7 +8818,7 @@
 </file>
 
 <file path=word/endnotes.xml><?xml version="1.0" encoding="utf-8"?>
-<w:endnotes xmlns:wpc="http://schemas.microsoft.com/office/word/2010/wordprocessingCanvas" xmlns:mc="http://schemas.openxmlformats.org/markup-compatibility/2006" xmlns:o="urn:schemas-microsoft-com:office:office" xmlns:r="http://schemas.openxmlformats.org/officeDocument/2006/relationships" xmlns:m="http://schemas.openxmlformats.org/officeDocument/2006/math" xmlns:v="urn:schemas-microsoft-com:vml" xmlns:wp14="http://schemas.microsoft.com/office/word/2010/wordprocessingDrawing" xmlns:wp="http://schemas.openxmlformats.org/drawingml/2006/wordprocessingDrawing" xmlns:w10="urn:schemas-microsoft-com:office:word" xmlns:w="http://schemas.openxmlformats.org/wordprocessingml/2006/main" xmlns:w14="http://schemas.microsoft.com/office/word/2010/wordml" xmlns:w15="http://schemas.microsoft.com/office/word/2012/wordml" xmlns:wpg="http://schemas.microsoft.com/office/word/2010/wordprocessingGroup" xmlns:wpi="http://schemas.microsoft.com/office/word/2010/wordprocessingInk" xmlns:wne="http://schemas.microsoft.com/office/word/2006/wordml" xmlns:wps="http://schemas.microsoft.com/office/word/2010/wordprocessingShape" mc:Ignorable="w14 w15 wp14">
+<w:endnotes xmlns:wpc="http://schemas.microsoft.com/office/word/2010/wordprocessingCanvas" xmlns:mo="http://schemas.microsoft.com/office/mac/office/2008/main" xmlns:mc="http://schemas.openxmlformats.org/markup-compatibility/2006" xmlns:mv="urn:schemas-microsoft-com:mac:vml" xmlns:o="urn:schemas-microsoft-com:office:office" xmlns:r="http://schemas.openxmlformats.org/officeDocument/2006/relationships" xmlns:m="http://schemas.openxmlformats.org/officeDocument/2006/math" xmlns:v="urn:schemas-microsoft-com:vml" xmlns:wp14="http://schemas.microsoft.com/office/word/2010/wordprocessingDrawing" xmlns:wp="http://schemas.openxmlformats.org/drawingml/2006/wordprocessingDrawing" xmlns:w10="urn:schemas-microsoft-com:office:word" xmlns:w="http://schemas.openxmlformats.org/wordprocessingml/2006/main" xmlns:w14="http://schemas.microsoft.com/office/word/2010/wordml" xmlns:w15="http://schemas.microsoft.com/office/word/2012/wordml" xmlns:wpg="http://schemas.microsoft.com/office/word/2010/wordprocessingGroup" xmlns:wpi="http://schemas.microsoft.com/office/word/2010/wordprocessingInk" xmlns:wne="http://schemas.microsoft.com/office/word/2006/wordml" xmlns:wps="http://schemas.microsoft.com/office/word/2010/wordprocessingShape" mc:Ignorable="w14 w15 wp14">
   <w:endnote w:type="separator" w:id="-1">
     <w:p>
       <w:r>
@@ -8738,7 +8837,7 @@
 </file>
 
 <file path=word/footer1.xml><?xml version="1.0" encoding="utf-8"?>
-<w:ftr xmlns:wpc="http://schemas.microsoft.com/office/word/2010/wordprocessingCanvas" xmlns:mc="http://schemas.openxmlformats.org/markup-compatibility/2006" xmlns:o="urn:schemas-microsoft-com:office:office" xmlns:r="http://schemas.openxmlformats.org/officeDocument/2006/relationships" xmlns:m="http://schemas.openxmlformats.org/officeDocument/2006/math" xmlns:v="urn:schemas-microsoft-com:vml" xmlns:wp14="http://schemas.microsoft.com/office/word/2010/wordprocessingDrawing" xmlns:wp="http://schemas.openxmlformats.org/drawingml/2006/wordprocessingDrawing" xmlns:w10="urn:schemas-microsoft-com:office:word" xmlns:w="http://schemas.openxmlformats.org/wordprocessingml/2006/main" xmlns:w14="http://schemas.microsoft.com/office/word/2010/wordml" xmlns:w15="http://schemas.microsoft.com/office/word/2012/wordml" xmlns:wpg="http://schemas.microsoft.com/office/word/2010/wordprocessingGroup" xmlns:wpi="http://schemas.microsoft.com/office/word/2010/wordprocessingInk" xmlns:wne="http://schemas.microsoft.com/office/word/2006/wordml" xmlns:wps="http://schemas.microsoft.com/office/word/2010/wordprocessingShape" mc:Ignorable="w14 w15 wp14">
+<w:ftr xmlns:wpc="http://schemas.microsoft.com/office/word/2010/wordprocessingCanvas" xmlns:mo="http://schemas.microsoft.com/office/mac/office/2008/main" xmlns:mc="http://schemas.openxmlformats.org/markup-compatibility/2006" xmlns:mv="urn:schemas-microsoft-com:mac:vml" xmlns:o="urn:schemas-microsoft-com:office:office" xmlns:r="http://schemas.openxmlformats.org/officeDocument/2006/relationships" xmlns:m="http://schemas.openxmlformats.org/officeDocument/2006/math" xmlns:v="urn:schemas-microsoft-com:vml" xmlns:wp14="http://schemas.microsoft.com/office/word/2010/wordprocessingDrawing" xmlns:wp="http://schemas.openxmlformats.org/drawingml/2006/wordprocessingDrawing" xmlns:w10="urn:schemas-microsoft-com:office:word" xmlns:w="http://schemas.openxmlformats.org/wordprocessingml/2006/main" xmlns:w14="http://schemas.microsoft.com/office/word/2010/wordml" xmlns:w15="http://schemas.microsoft.com/office/word/2012/wordml" xmlns:wpg="http://schemas.microsoft.com/office/word/2010/wordprocessingGroup" xmlns:wpi="http://schemas.microsoft.com/office/word/2010/wordprocessingInk" xmlns:wne="http://schemas.microsoft.com/office/word/2006/wordml" xmlns:wps="http://schemas.microsoft.com/office/word/2010/wordprocessingShape" mc:Ignorable="w14 w15 wp14">
   <w:sdt>
     <w:sdtPr>
       <w:rPr>
@@ -8875,7 +8974,7 @@
 </file>
 
 <file path=word/footer2.xml><?xml version="1.0" encoding="utf-8"?>
-<w:ftr xmlns:wpc="http://schemas.microsoft.com/office/word/2010/wordprocessingCanvas" xmlns:mc="http://schemas.openxmlformats.org/markup-compatibility/2006" xmlns:o="urn:schemas-microsoft-com:office:office" xmlns:r="http://schemas.openxmlformats.org/officeDocument/2006/relationships" xmlns:m="http://schemas.openxmlformats.org/officeDocument/2006/math" xmlns:v="urn:schemas-microsoft-com:vml" xmlns:wp14="http://schemas.microsoft.com/office/word/2010/wordprocessingDrawing" xmlns:wp="http://schemas.openxmlformats.org/drawingml/2006/wordprocessingDrawing" xmlns:w10="urn:schemas-microsoft-com:office:word" xmlns:w="http://schemas.openxmlformats.org/wordprocessingml/2006/main" xmlns:w14="http://schemas.microsoft.com/office/word/2010/wordml" xmlns:w15="http://schemas.microsoft.com/office/word/2012/wordml" xmlns:wpg="http://schemas.microsoft.com/office/word/2010/wordprocessingGroup" xmlns:wpi="http://schemas.microsoft.com/office/word/2010/wordprocessingInk" xmlns:wne="http://schemas.microsoft.com/office/word/2006/wordml" xmlns:wps="http://schemas.microsoft.com/office/word/2010/wordprocessingShape" mc:Ignorable="w14 w15 wp14">
+<w:ftr xmlns:wpc="http://schemas.microsoft.com/office/word/2010/wordprocessingCanvas" xmlns:mo="http://schemas.microsoft.com/office/mac/office/2008/main" xmlns:mc="http://schemas.openxmlformats.org/markup-compatibility/2006" xmlns:mv="urn:schemas-microsoft-com:mac:vml" xmlns:o="urn:schemas-microsoft-com:office:office" xmlns:r="http://schemas.openxmlformats.org/officeDocument/2006/relationships" xmlns:m="http://schemas.openxmlformats.org/officeDocument/2006/math" xmlns:v="urn:schemas-microsoft-com:vml" xmlns:wp14="http://schemas.microsoft.com/office/word/2010/wordprocessingDrawing" xmlns:wp="http://schemas.openxmlformats.org/drawingml/2006/wordprocessingDrawing" xmlns:w10="urn:schemas-microsoft-com:office:word" xmlns:w="http://schemas.openxmlformats.org/wordprocessingml/2006/main" xmlns:w14="http://schemas.microsoft.com/office/word/2010/wordml" xmlns:w15="http://schemas.microsoft.com/office/word/2012/wordml" xmlns:wpg="http://schemas.microsoft.com/office/word/2010/wordprocessingGroup" xmlns:wpi="http://schemas.microsoft.com/office/word/2010/wordprocessingInk" xmlns:wne="http://schemas.microsoft.com/office/word/2006/wordml" xmlns:wps="http://schemas.microsoft.com/office/word/2010/wordprocessingShape" mc:Ignorable="w14 w15 wp14">
   <w:sdt>
     <w:sdtPr>
       <w:id w:val="1100598186"/>
@@ -8944,7 +9043,7 @@
 </file>
 
 <file path=word/footer3.xml><?xml version="1.0" encoding="utf-8"?>
-<w:ftr xmlns:wpc="http://schemas.microsoft.com/office/word/2010/wordprocessingCanvas" xmlns:mc="http://schemas.openxmlformats.org/markup-compatibility/2006" xmlns:o="urn:schemas-microsoft-com:office:office" xmlns:r="http://schemas.openxmlformats.org/officeDocument/2006/relationships" xmlns:m="http://schemas.openxmlformats.org/officeDocument/2006/math" xmlns:v="urn:schemas-microsoft-com:vml" xmlns:wp14="http://schemas.microsoft.com/office/word/2010/wordprocessingDrawing" xmlns:wp="http://schemas.openxmlformats.org/drawingml/2006/wordprocessingDrawing" xmlns:w10="urn:schemas-microsoft-com:office:word" xmlns:w="http://schemas.openxmlformats.org/wordprocessingml/2006/main" xmlns:w14="http://schemas.microsoft.com/office/word/2010/wordml" xmlns:w15="http://schemas.microsoft.com/office/word/2012/wordml" xmlns:wpg="http://schemas.microsoft.com/office/word/2010/wordprocessingGroup" xmlns:wpi="http://schemas.microsoft.com/office/word/2010/wordprocessingInk" xmlns:wne="http://schemas.microsoft.com/office/word/2006/wordml" xmlns:wps="http://schemas.microsoft.com/office/word/2010/wordprocessingShape" mc:Ignorable="w14 w15 wp14">
+<w:ftr xmlns:wpc="http://schemas.microsoft.com/office/word/2010/wordprocessingCanvas" xmlns:mo="http://schemas.microsoft.com/office/mac/office/2008/main" xmlns:mc="http://schemas.openxmlformats.org/markup-compatibility/2006" xmlns:mv="urn:schemas-microsoft-com:mac:vml" xmlns:o="urn:schemas-microsoft-com:office:office" xmlns:r="http://schemas.openxmlformats.org/officeDocument/2006/relationships" xmlns:m="http://schemas.openxmlformats.org/officeDocument/2006/math" xmlns:v="urn:schemas-microsoft-com:vml" xmlns:wp14="http://schemas.microsoft.com/office/word/2010/wordprocessingDrawing" xmlns:wp="http://schemas.openxmlformats.org/drawingml/2006/wordprocessingDrawing" xmlns:w10="urn:schemas-microsoft-com:office:word" xmlns:w="http://schemas.openxmlformats.org/wordprocessingml/2006/main" xmlns:w14="http://schemas.microsoft.com/office/word/2010/wordml" xmlns:w15="http://schemas.microsoft.com/office/word/2012/wordml" xmlns:wpg="http://schemas.microsoft.com/office/word/2010/wordprocessingGroup" xmlns:wpi="http://schemas.microsoft.com/office/word/2010/wordprocessingInk" xmlns:wne="http://schemas.microsoft.com/office/word/2006/wordml" xmlns:wps="http://schemas.microsoft.com/office/word/2010/wordprocessingShape" mc:Ignorable="w14 w15 wp14">
   <w:sdt>
     <w:sdtPr>
       <w:id w:val="2094039294"/>
@@ -8976,7 +9075,7 @@
           <w:rPr>
             <w:noProof/>
           </w:rPr>
-          <w:t>10</w:t>
+          <w:t>2</w:t>
         </w:r>
         <w:r>
           <w:rPr>
@@ -9003,7 +9102,7 @@
 </file>
 
 <file path=word/footnotes.xml><?xml version="1.0" encoding="utf-8"?>
-<w:footnotes xmlns:wpc="http://schemas.microsoft.com/office/word/2010/wordprocessingCanvas" xmlns:mc="http://schemas.openxmlformats.org/markup-compatibility/2006" xmlns:o="urn:schemas-microsoft-com:office:office" xmlns:r="http://schemas.openxmlformats.org/officeDocument/2006/relationships" xmlns:m="http://schemas.openxmlformats.org/officeDocument/2006/math" xmlns:v="urn:schemas-microsoft-com:vml" xmlns:wp14="http://schemas.microsoft.com/office/word/2010/wordprocessingDrawing" xmlns:wp="http://schemas.openxmlformats.org/drawingml/2006/wordprocessingDrawing" xmlns:w10="urn:schemas-microsoft-com:office:word" xmlns:w="http://schemas.openxmlformats.org/wordprocessingml/2006/main" xmlns:w14="http://schemas.microsoft.com/office/word/2010/wordml" xmlns:w15="http://schemas.microsoft.com/office/word/2012/wordml" xmlns:wpg="http://schemas.microsoft.com/office/word/2010/wordprocessingGroup" xmlns:wpi="http://schemas.microsoft.com/office/word/2010/wordprocessingInk" xmlns:wne="http://schemas.microsoft.com/office/word/2006/wordml" xmlns:wps="http://schemas.microsoft.com/office/word/2010/wordprocessingShape" mc:Ignorable="w14 w15 wp14">
+<w:footnotes xmlns:wpc="http://schemas.microsoft.com/office/word/2010/wordprocessingCanvas" xmlns:mo="http://schemas.microsoft.com/office/mac/office/2008/main" xmlns:mc="http://schemas.openxmlformats.org/markup-compatibility/2006" xmlns:mv="urn:schemas-microsoft-com:mac:vml" xmlns:o="urn:schemas-microsoft-com:office:office" xmlns:r="http://schemas.openxmlformats.org/officeDocument/2006/relationships" xmlns:m="http://schemas.openxmlformats.org/officeDocument/2006/math" xmlns:v="urn:schemas-microsoft-com:vml" xmlns:wp14="http://schemas.microsoft.com/office/word/2010/wordprocessingDrawing" xmlns:wp="http://schemas.openxmlformats.org/drawingml/2006/wordprocessingDrawing" xmlns:w10="urn:schemas-microsoft-com:office:word" xmlns:w="http://schemas.openxmlformats.org/wordprocessingml/2006/main" xmlns:w14="http://schemas.microsoft.com/office/word/2010/wordml" xmlns:w15="http://schemas.microsoft.com/office/word/2012/wordml" xmlns:wpg="http://schemas.microsoft.com/office/word/2010/wordprocessingGroup" xmlns:wpi="http://schemas.microsoft.com/office/word/2010/wordprocessingInk" xmlns:wne="http://schemas.microsoft.com/office/word/2006/wordml" xmlns:wps="http://schemas.microsoft.com/office/word/2010/wordprocessingShape" mc:Ignorable="w14 w15 wp14">
   <w:footnote w:type="separator" w:id="-1">
     <w:p>
       <w:r>
@@ -9022,7 +9121,7 @@
 </file>
 
 <file path=word/header1.xml><?xml version="1.0" encoding="utf-8"?>
-<w:hdr xmlns:wpc="http://schemas.microsoft.com/office/word/2010/wordprocessingCanvas" xmlns:mc="http://schemas.openxmlformats.org/markup-compatibility/2006" xmlns:o="urn:schemas-microsoft-com:office:office" xmlns:r="http://schemas.openxmlformats.org/officeDocument/2006/relationships" xmlns:m="http://schemas.openxmlformats.org/officeDocument/2006/math" xmlns:v="urn:schemas-microsoft-com:vml" xmlns:wp14="http://schemas.microsoft.com/office/word/2010/wordprocessingDrawing" xmlns:wp="http://schemas.openxmlformats.org/drawingml/2006/wordprocessingDrawing" xmlns:w10="urn:schemas-microsoft-com:office:word" xmlns:w="http://schemas.openxmlformats.org/wordprocessingml/2006/main" xmlns:w14="http://schemas.microsoft.com/office/word/2010/wordml" xmlns:w15="http://schemas.microsoft.com/office/word/2012/wordml" xmlns:wpg="http://schemas.microsoft.com/office/word/2010/wordprocessingGroup" xmlns:wpi="http://schemas.microsoft.com/office/word/2010/wordprocessingInk" xmlns:wne="http://schemas.microsoft.com/office/word/2006/wordml" xmlns:wps="http://schemas.microsoft.com/office/word/2010/wordprocessingShape" mc:Ignorable="w14 w15 wp14">
+<w:hdr xmlns:wpc="http://schemas.microsoft.com/office/word/2010/wordprocessingCanvas" xmlns:mo="http://schemas.microsoft.com/office/mac/office/2008/main" xmlns:mc="http://schemas.openxmlformats.org/markup-compatibility/2006" xmlns:mv="urn:schemas-microsoft-com:mac:vml" xmlns:o="urn:schemas-microsoft-com:office:office" xmlns:r="http://schemas.openxmlformats.org/officeDocument/2006/relationships" xmlns:m="http://schemas.openxmlformats.org/officeDocument/2006/math" xmlns:v="urn:schemas-microsoft-com:vml" xmlns:wp14="http://schemas.microsoft.com/office/word/2010/wordprocessingDrawing" xmlns:wp="http://schemas.openxmlformats.org/drawingml/2006/wordprocessingDrawing" xmlns:w10="urn:schemas-microsoft-com:office:word" xmlns:w="http://schemas.openxmlformats.org/wordprocessingml/2006/main" xmlns:w14="http://schemas.microsoft.com/office/word/2010/wordml" xmlns:w15="http://schemas.microsoft.com/office/word/2012/wordml" xmlns:wpg="http://schemas.microsoft.com/office/word/2010/wordprocessingGroup" xmlns:wpi="http://schemas.microsoft.com/office/word/2010/wordprocessingInk" xmlns:wne="http://schemas.microsoft.com/office/word/2006/wordml" xmlns:wps="http://schemas.microsoft.com/office/word/2010/wordprocessingShape" mc:Ignorable="w14 w15 wp14">
   <w:tbl>
     <w:tblPr>
       <w:tblW w:w="0" w:type="auto"/>
@@ -9110,7 +9209,7 @@
 </file>
 
 <file path=word/header2.xml><?xml version="1.0" encoding="utf-8"?>
-<w:hdr xmlns:wpc="http://schemas.microsoft.com/office/word/2010/wordprocessingCanvas" xmlns:mc="http://schemas.openxmlformats.org/markup-compatibility/2006" xmlns:o="urn:schemas-microsoft-com:office:office" xmlns:r="http://schemas.openxmlformats.org/officeDocument/2006/relationships" xmlns:m="http://schemas.openxmlformats.org/officeDocument/2006/math" xmlns:v="urn:schemas-microsoft-com:vml" xmlns:wp14="http://schemas.microsoft.com/office/word/2010/wordprocessingDrawing" xmlns:wp="http://schemas.openxmlformats.org/drawingml/2006/wordprocessingDrawing" xmlns:w10="urn:schemas-microsoft-com:office:word" xmlns:w="http://schemas.openxmlformats.org/wordprocessingml/2006/main" xmlns:w14="http://schemas.microsoft.com/office/word/2010/wordml" xmlns:w15="http://schemas.microsoft.com/office/word/2012/wordml" xmlns:wpg="http://schemas.microsoft.com/office/word/2010/wordprocessingGroup" xmlns:wpi="http://schemas.microsoft.com/office/word/2010/wordprocessingInk" xmlns:wne="http://schemas.microsoft.com/office/word/2006/wordml" xmlns:wps="http://schemas.microsoft.com/office/word/2010/wordprocessingShape" mc:Ignorable="w14 w15 wp14">
+<w:hdr xmlns:wpc="http://schemas.microsoft.com/office/word/2010/wordprocessingCanvas" xmlns:mo="http://schemas.microsoft.com/office/mac/office/2008/main" xmlns:mc="http://schemas.openxmlformats.org/markup-compatibility/2006" xmlns:mv="urn:schemas-microsoft-com:mac:vml" xmlns:o="urn:schemas-microsoft-com:office:office" xmlns:r="http://schemas.openxmlformats.org/officeDocument/2006/relationships" xmlns:m="http://schemas.openxmlformats.org/officeDocument/2006/math" xmlns:v="urn:schemas-microsoft-com:vml" xmlns:wp14="http://schemas.microsoft.com/office/word/2010/wordprocessingDrawing" xmlns:wp="http://schemas.openxmlformats.org/drawingml/2006/wordprocessingDrawing" xmlns:w10="urn:schemas-microsoft-com:office:word" xmlns:w="http://schemas.openxmlformats.org/wordprocessingml/2006/main" xmlns:w14="http://schemas.microsoft.com/office/word/2010/wordml" xmlns:w15="http://schemas.microsoft.com/office/word/2012/wordml" xmlns:wpg="http://schemas.microsoft.com/office/word/2010/wordprocessingGroup" xmlns:wpi="http://schemas.microsoft.com/office/word/2010/wordprocessingInk" xmlns:wne="http://schemas.microsoft.com/office/word/2006/wordml" xmlns:wps="http://schemas.microsoft.com/office/word/2010/wordprocessingShape" mc:Ignorable="w14 w15 wp14">
   <w:tbl>
     <w:tblPr>
       <w:tblW w:w="0" w:type="auto"/>
@@ -9210,7 +9309,7 @@
 </file>
 
 <file path=word/numbering.xml><?xml version="1.0" encoding="utf-8"?>
-<w:numbering xmlns:wpc="http://schemas.microsoft.com/office/word/2010/wordprocessingCanvas" xmlns:mc="http://schemas.openxmlformats.org/markup-compatibility/2006" xmlns:o="urn:schemas-microsoft-com:office:office" xmlns:r="http://schemas.openxmlformats.org/officeDocument/2006/relationships" xmlns:m="http://schemas.openxmlformats.org/officeDocument/2006/math" xmlns:v="urn:schemas-microsoft-com:vml" xmlns:wp14="http://schemas.microsoft.com/office/word/2010/wordprocessingDrawing" xmlns:wp="http://schemas.openxmlformats.org/drawingml/2006/wordprocessingDrawing" xmlns:w10="urn:schemas-microsoft-com:office:word" xmlns:w="http://schemas.openxmlformats.org/wordprocessingml/2006/main" xmlns:w14="http://schemas.microsoft.com/office/word/2010/wordml" xmlns:w15="http://schemas.microsoft.com/office/word/2012/wordml" xmlns:wpg="http://schemas.microsoft.com/office/word/2010/wordprocessingGroup" xmlns:wpi="http://schemas.microsoft.com/office/word/2010/wordprocessingInk" xmlns:wne="http://schemas.microsoft.com/office/word/2006/wordml" xmlns:wps="http://schemas.microsoft.com/office/word/2010/wordprocessingShape" mc:Ignorable="w14 w15 wp14">
+<w:numbering xmlns:wpc="http://schemas.microsoft.com/office/word/2010/wordprocessingCanvas" xmlns:mo="http://schemas.microsoft.com/office/mac/office/2008/main" xmlns:mc="http://schemas.openxmlformats.org/markup-compatibility/2006" xmlns:mv="urn:schemas-microsoft-com:mac:vml" xmlns:o="urn:schemas-microsoft-com:office:office" xmlns:r="http://schemas.openxmlformats.org/officeDocument/2006/relationships" xmlns:m="http://schemas.openxmlformats.org/officeDocument/2006/math" xmlns:v="urn:schemas-microsoft-com:vml" xmlns:wp14="http://schemas.microsoft.com/office/word/2010/wordprocessingDrawing" xmlns:wp="http://schemas.openxmlformats.org/drawingml/2006/wordprocessingDrawing" xmlns:w10="urn:schemas-microsoft-com:office:word" xmlns:w="http://schemas.openxmlformats.org/wordprocessingml/2006/main" xmlns:w14="http://schemas.microsoft.com/office/word/2010/wordml" xmlns:w15="http://schemas.microsoft.com/office/word/2012/wordml" xmlns:wpg="http://schemas.microsoft.com/office/word/2010/wordprocessingGroup" xmlns:wpi="http://schemas.microsoft.com/office/word/2010/wordprocessingInk" xmlns:wne="http://schemas.microsoft.com/office/word/2006/wordml" xmlns:wps="http://schemas.microsoft.com/office/word/2010/wordprocessingShape" mc:Ignorable="w14 w15 wp14">
   <w:abstractNum w:abstractNumId="0">
     <w:nsid w:val="FFFFFF7C"/>
     <w:multiLevelType w:val="singleLevel"/>
@@ -11323,7 +11422,7 @@
     </w:rPrDefault>
     <w:pPrDefault/>
   </w:docDefaults>
-  <w:latentStyles w:defLockedState="0" w:defUIPriority="0" w:defSemiHidden="0" w:defUnhideWhenUsed="0" w:defQFormat="0" w:count="371">
+  <w:latentStyles w:defLockedState="0" w:defUIPriority="0" w:defSemiHidden="0" w:defUnhideWhenUsed="0" w:defQFormat="0" w:count="380">
     <w:lsdException w:name="Normal" w:qFormat="1"/>
     <w:lsdException w:name="heading 1" w:qFormat="1"/>
     <w:lsdException w:name="heading 2" w:semiHidden="1" w:unhideWhenUsed="1" w:qFormat="1"/>
@@ -11898,6 +11997,7 @@
     </w:rPr>
     <w:tblPr>
       <w:jc w:val="center"/>
+      <w:tblInd w:w="0" w:type="dxa"/>
       <w:tblBorders>
         <w:top w:val="single" w:sz="8" w:space="0" w:color="231F20"/>
         <w:left w:val="single" w:sz="8" w:space="0" w:color="231F20"/>
@@ -11907,7 +12007,9 @@
         <w:insideV w:val="single" w:sz="8" w:space="0" w:color="231F20"/>
       </w:tblBorders>
       <w:tblCellMar>
+        <w:top w:w="0" w:type="dxa"/>
         <w:left w:w="0" w:type="dxa"/>
+        <w:bottom w:w="0" w:type="dxa"/>
         <w:right w:w="0" w:type="dxa"/>
       </w:tblCellMar>
     </w:tblPr>
@@ -11986,12 +12088,19 @@
     <w:tblPr>
       <w:tblStyleRowBandSize w:val="1"/>
       <w:tblStyleColBandSize w:val="1"/>
+      <w:tblInd w:w="0" w:type="dxa"/>
       <w:tblBorders>
         <w:top w:val="single" w:sz="8" w:space="0" w:color="4F81BD" w:themeColor="accent1"/>
         <w:left w:val="single" w:sz="8" w:space="0" w:color="4F81BD" w:themeColor="accent1"/>
         <w:bottom w:val="single" w:sz="8" w:space="0" w:color="4F81BD" w:themeColor="accent1"/>
         <w:right w:val="single" w:sz="8" w:space="0" w:color="4F81BD" w:themeColor="accent1"/>
       </w:tblBorders>
+      <w:tblCellMar>
+        <w:top w:w="0" w:type="dxa"/>
+        <w:left w:w="108" w:type="dxa"/>
+        <w:bottom w:w="0" w:type="dxa"/>
+        <w:right w:w="108" w:type="dxa"/>
+      </w:tblCellMar>
     </w:tblPr>
     <w:tblStylePr w:type="firstRow">
       <w:pPr>
@@ -12176,6 +12285,7 @@
     <w:tblPr>
       <w:tblStyleRowBandSize w:val="1"/>
       <w:tblStyleColBandSize w:val="1"/>
+      <w:tblInd w:w="0" w:type="dxa"/>
       <w:tblBorders>
         <w:top w:val="single" w:sz="8" w:space="0" w:color="9BBB59" w:themeColor="accent3"/>
         <w:left w:val="single" w:sz="8" w:space="0" w:color="9BBB59" w:themeColor="accent3"/>
@@ -12502,6 +12612,7 @@
     <w:tblPr>
       <w:tblStyleRowBandSize w:val="1"/>
       <w:tblStyleColBandSize w:val="1"/>
+      <w:tblInd w:w="0" w:type="dxa"/>
       <w:tblBorders>
         <w:top w:val="single" w:sz="8" w:space="0" w:color="B3CC82" w:themeColor="accent3" w:themeTint="BF"/>
         <w:left w:val="single" w:sz="8" w:space="0" w:color="B3CC82" w:themeColor="accent3" w:themeTint="BF"/>
@@ -12509,6 +12620,12 @@
         <w:right w:val="single" w:sz="8" w:space="0" w:color="B3CC82" w:themeColor="accent3" w:themeTint="BF"/>
         <w:insideH w:val="single" w:sz="8" w:space="0" w:color="B3CC82" w:themeColor="accent3" w:themeTint="BF"/>
       </w:tblBorders>
+      <w:tblCellMar>
+        <w:top w:w="0" w:type="dxa"/>
+        <w:left w:w="108" w:type="dxa"/>
+        <w:bottom w:w="0" w:type="dxa"/>
+        <w:right w:w="108" w:type="dxa"/>
+      </w:tblCellMar>
     </w:tblPr>
     <w:tblStylePr w:type="firstRow">
       <w:pPr>
@@ -12955,11 +13072,14 @@
     </w:rPr>
     <w:tblPr>
       <w:jc w:val="center"/>
+      <w:tblInd w:w="0" w:type="dxa"/>
       <w:tblBorders>
         <w:insideV w:val="single" w:sz="4" w:space="0" w:color="auto"/>
       </w:tblBorders>
       <w:tblCellMar>
+        <w:top w:w="0" w:type="dxa"/>
         <w:left w:w="0" w:type="dxa"/>
+        <w:bottom w:w="0" w:type="dxa"/>
         <w:right w:w="0" w:type="dxa"/>
       </w:tblCellMar>
     </w:tblPr>
@@ -12974,6 +13094,7 @@
     <w:uiPriority w:val="99"/>
     <w:rsid w:val="00F03BD2"/>
     <w:tblPr>
+      <w:tblInd w:w="0" w:type="dxa"/>
       <w:tblBorders>
         <w:top w:val="single" w:sz="8" w:space="0" w:color="auto"/>
         <w:left w:val="single" w:sz="8" w:space="0" w:color="auto"/>
@@ -13259,6 +13380,7 @@
     <w:uiPriority w:val="99"/>
     <w:rsid w:val="00F03BD2"/>
     <w:tblPr>
+      <w:tblInd w:w="0" w:type="dxa"/>
       <w:tblBorders>
         <w:top w:val="single" w:sz="8" w:space="0" w:color="auto"/>
         <w:bottom w:val="single" w:sz="8" w:space="0" w:color="auto"/>
@@ -13337,12 +13459,19 @@
     <w:tblPr>
       <w:tblStyleRowBandSize w:val="1"/>
       <w:tblStyleColBandSize w:val="1"/>
+      <w:tblInd w:w="0" w:type="dxa"/>
       <w:tblBorders>
         <w:top w:val="single" w:sz="8" w:space="0" w:color="000000" w:themeColor="text1"/>
         <w:left w:val="single" w:sz="8" w:space="0" w:color="000000" w:themeColor="text1"/>
         <w:bottom w:val="single" w:sz="8" w:space="0" w:color="000000" w:themeColor="text1"/>
         <w:right w:val="single" w:sz="8" w:space="0" w:color="000000" w:themeColor="text1"/>
       </w:tblBorders>
+      <w:tblCellMar>
+        <w:top w:w="0" w:type="dxa"/>
+        <w:left w:w="108" w:type="dxa"/>
+        <w:bottom w:w="0" w:type="dxa"/>
+        <w:right w:w="108" w:type="dxa"/>
+      </w:tblCellMar>
     </w:tblPr>
     <w:tblStylePr w:type="firstRow">
       <w:pPr>
@@ -14009,7 +14138,7 @@
 </file>
 
 <file path=customXml/itemProps1.xml><?xml version="1.0" encoding="utf-8"?>
-<ds:datastoreItem xmlns:ds="http://schemas.openxmlformats.org/officeDocument/2006/customXml" ds:itemID="{9F1D7406-499A-4094-9E32-F837A0188DC3}">
+<ds:datastoreItem xmlns:ds="http://schemas.openxmlformats.org/officeDocument/2006/customXml" ds:itemID="{65FC40E0-1517-5E4C-8822-D20A3D499AB4}">
   <ds:schemaRefs>
     <ds:schemaRef ds:uri="http://schemas.openxmlformats.org/officeDocument/2006/bibliography"/>
   </ds:schemaRefs>

</xml_diff>